<commit_message>
added ability to inspect neural network feature importance using eli5 permutation importance
</commit_message>
<xml_diff>
--- a/Results April7-2023/Documentation/Research.docx
+++ b/Results April7-2023/Documentation/Research.docx
@@ -12454,7 +12454,21 @@
     </w:p>
     <w:p>
       <w:r>
-        <w:t>Using the Eli5 Library, we can inspect model weights of the Gradient Boosted Regression Tree model. These weights here depict the average gain of a particular feature in the model. The list is presented from highest to lowest. Interestingly, the weights are quite difference from the importance presented above.</w:t>
+        <w:t xml:space="preserve">Using the Eli5 </w:t>
+      </w:r>
+      <w:proofErr w:type="gramStart"/>
+      <w:r>
+        <w:t>Library</w:t>
+      </w:r>
+      <w:r>
+        <w:t xml:space="preserve">  (</w:t>
+      </w:r>
+      <w:proofErr w:type="gramEnd"/>
+      <w:r>
+        <w:t xml:space="preserve">2021) </w:t>
+      </w:r>
+      <w:r>
+        <w:t>, we can inspect model weights of the Gradient Boosted Regression Tree model. These weights here depict the average gain of a particular feature in the model. The list is presented from highest to lowest. Interestingly, the weights are quite difference from the importance presented above.</w:t>
       </w:r>
     </w:p>
     <w:p>
@@ -12620,6 +12634,29 @@
       </w:r>
       <w:r>
         <w:t xml:space="preserve">Library </w:t>
+      </w:r>
+      <w:r>
+        <w:t>(</w:t>
+      </w:r>
+      <w:r>
+        <w:t xml:space="preserve">Ribeiro, M., Singh, S., and </w:t>
+      </w:r>
+      <w:proofErr w:type="spellStart"/>
+      <w:r>
+        <w:t>Guestrin</w:t>
+      </w:r>
+      <w:proofErr w:type="spellEnd"/>
+      <w:r>
+        <w:t>, C., 2016</w:t>
+      </w:r>
+      <w:r>
+        <w:t>)</w:t>
+      </w:r>
+      <w:r>
+        <w:t xml:space="preserve"> </w:t>
+      </w:r>
+      <w:r>
+        <w:t>(</w:t>
       </w:r>
       <w:r>
         <w:t xml:space="preserve">for the Neural Network </w:t>
@@ -15164,11 +15201,9 @@
       <w:r>
         <w:t xml:space="preserve"> The models also disagree on the influence of breakeven inflation at 2.5%, with the neural network model being positively influenced by it (Approximately +12bps contribution), and the Regression Tree model being negatively influenced by it (-12.82 bps contribution). The interest coverage ratio of 4.47 strongly positively influences the Neural Network </w:t>
       </w:r>
-      <w:proofErr w:type="gramStart"/>
-      <w:r>
-        <w:t>prediction, yet</w:t>
-      </w:r>
-      <w:proofErr w:type="gramEnd"/>
+      <w:r>
+        <w:t>prediction yet</w:t>
+      </w:r>
       <w:r>
         <w:t xml:space="preserve"> has very little impact on the regression tree model. </w:t>
       </w:r>
@@ -22887,6 +22922,7 @@
       </w:r>
     </w:p>
     <w:p/>
+    <w:p/>
     <w:p>
       <w:r>
         <w:t xml:space="preserve">Elton, E.J., Gruber, M.J., Agrawal, D., and Mann, C., 2001. Explaining the rate spread on corporate bonds. </w:t>
@@ -23325,20 +23361,68 @@
           <w:szCs w:val="20"/>
           <w:shd w:val="clear" w:color="auto" w:fill="FFFFFF"/>
         </w:rPr>
+        <w:lastRenderedPageBreak/>
         <w:t>Huang, J., Chai, J., and Cho, S., 2020. Deep Learning in Finance and banking: A literature review and classification. Frontiers of Business Research in China, 14(1).</w:t>
       </w:r>
     </w:p>
-    <w:p>
-      <w:pPr>
-        <w:rPr>
-          <w:rFonts w:ascii="Open Sans" w:hAnsi="Open Sans" w:cs="Open Sans"/>
-          <w:color w:val="000000"/>
-          <w:sz w:val="20"/>
-          <w:szCs w:val="20"/>
-          <w:shd w:val="clear" w:color="auto" w:fill="FFFFFF"/>
-        </w:rPr>
-      </w:pPr>
-    </w:p>
+    <w:p/>
+    <w:p>
+      <w:r>
+        <w:t xml:space="preserve">Kao, D.-L., 2000. Estimating and pricing credit risk: An overview. </w:t>
+      </w:r>
+      <w:r>
+        <w:rPr>
+          <w:i/>
+          <w:iCs/>
+        </w:rPr>
+        <w:t>Financial Analysts Journal</w:t>
+      </w:r>
+      <w:r>
+        <w:t>, 56(4), pp.50–66.</w:t>
+      </w:r>
+    </w:p>
+    <w:p/>
+    <w:p>
+      <w:proofErr w:type="spellStart"/>
+      <w:r>
+        <w:t>Korobov</w:t>
+      </w:r>
+      <w:proofErr w:type="spellEnd"/>
+      <w:r>
+        <w:t xml:space="preserve"> M.</w:t>
+      </w:r>
+      <w:r>
+        <w:t xml:space="preserve">, </w:t>
+      </w:r>
+      <w:proofErr w:type="spellStart"/>
+      <w:r>
+        <w:t>Lopuhin</w:t>
+      </w:r>
+      <w:proofErr w:type="spellEnd"/>
+      <w:r>
+        <w:t xml:space="preserve"> </w:t>
+      </w:r>
+      <w:r>
+        <w:t xml:space="preserve">K, </w:t>
+      </w:r>
+      <w:r>
+        <w:rPr>
+          <w:i/>
+          <w:iCs/>
+        </w:rPr>
+        <w:t>Eli5</w:t>
+      </w:r>
+      <w:r>
+        <w:t xml:space="preserve"> 0.11 [computer program]. Available From </w:t>
+      </w:r>
+      <w:r>
+        <w:t>https://github.com/eli5-org/eli5</w:t>
+      </w:r>
+      <w:r>
+        <w:t xml:space="preserve">. </w:t>
+      </w:r>
+    </w:p>
+    <w:p/>
     <w:p>
       <w:proofErr w:type="spellStart"/>
       <w:r>
@@ -23413,22 +23497,6 @@
     <w:p/>
     <w:p>
       <w:r>
-        <w:t xml:space="preserve">Kao, D.-L., 2000. Estimating and pricing credit risk: An overview. </w:t>
-      </w:r>
-      <w:r>
-        <w:rPr>
-          <w:i/>
-          <w:iCs/>
-        </w:rPr>
-        <w:t>Financial Analysts Journal</w:t>
-      </w:r>
-      <w:r>
-        <w:t>, 56(4), pp.50–66.</w:t>
-      </w:r>
-    </w:p>
-    <w:p/>
-    <w:p>
-      <w:r>
         <w:t xml:space="preserve">Li, X.-L., Li, X., and Si, D.-K., 2020. Asymmetric determinants of corporate bond credit spreads in China: Evidence from a nonlinear ARDL model. </w:t>
       </w:r>
       <w:r>
@@ -23586,6 +23654,66 @@
           <w:rFonts w:cstheme="minorHAnsi"/>
         </w:rPr>
         <w:t>OpenAI, ChatGPT, 24 Jan. 2023, https://chat.openai.com/</w:t>
+      </w:r>
+    </w:p>
+    <w:p>
+      <w:pPr>
+        <w:rPr>
+          <w:rFonts w:cstheme="minorHAnsi"/>
+        </w:rPr>
+      </w:pPr>
+    </w:p>
+    <w:p>
+      <w:pPr>
+        <w:rPr>
+          <w:rFonts w:cstheme="minorHAnsi"/>
+        </w:rPr>
+      </w:pPr>
+      <w:r>
+        <w:rPr>
+          <w:rFonts w:cstheme="minorHAnsi"/>
+        </w:rPr>
+        <w:t xml:space="preserve">Ribeiro, M., Singh, S., and </w:t>
+      </w:r>
+      <w:proofErr w:type="spellStart"/>
+      <w:r>
+        <w:rPr>
+          <w:rFonts w:cstheme="minorHAnsi"/>
+        </w:rPr>
+        <w:t>Guestrin</w:t>
+      </w:r>
+      <w:proofErr w:type="spellEnd"/>
+      <w:r>
+        <w:rPr>
+          <w:rFonts w:cstheme="minorHAnsi"/>
+        </w:rPr>
+        <w:t xml:space="preserve">, C., 2016. “Why should </w:t>
+      </w:r>
+      <w:r>
+        <w:rPr>
+          <w:rFonts w:cstheme="minorHAnsi"/>
+        </w:rPr>
+        <w:t>I</w:t>
+      </w:r>
+      <w:r>
+        <w:rPr>
+          <w:rFonts w:cstheme="minorHAnsi"/>
+        </w:rPr>
+        <w:t xml:space="preserve"> trust you?”: Explaining the predictions of any classifier. </w:t>
+      </w:r>
+      <w:r>
+        <w:rPr>
+          <w:rFonts w:cstheme="minorHAnsi"/>
+          <w:i/>
+          <w:iCs/>
+        </w:rPr>
+        <w:t>Proceedings of the 2016 Conference of the North American Chapter of the Association for Computational Linguistics</w:t>
+      </w:r>
+      <w:r>
+        <w:rPr>
+          <w:rFonts w:cstheme="minorHAnsi"/>
+        </w:rPr>
+        <w:t>: Demonstrations.</w:t>
       </w:r>
     </w:p>
     <w:p>

</xml_diff>

<commit_message>
added ability to grab data sets from clipboard for testing and predicting using ML models
</commit_message>
<xml_diff>
--- a/Results April7-2023/Documentation/Research.docx
+++ b/Results April7-2023/Documentation/Research.docx
@@ -3973,7 +3973,15 @@
         <w:t>ums</w:t>
       </w:r>
       <w:r>
-        <w:t xml:space="preserve"> (i.e. the risk premiums on stocks/shares)</w:t>
+        <w:t xml:space="preserve"> (</w:t>
+      </w:r>
+      <w:proofErr w:type="gramStart"/>
+      <w:r>
+        <w:t>i.e.</w:t>
+      </w:r>
+      <w:proofErr w:type="gramEnd"/>
+      <w:r>
+        <w:t xml:space="preserve"> the risk premiums on stocks/shares)</w:t>
       </w:r>
       <w:r>
         <w:t>. Gu</w:t>
@@ -3985,13 +3993,21 @@
         <w:t xml:space="preserve"> found that machine learning models significantly outperformed traditional ordinary least squares regression models in estimating equity risk premiums</w:t>
       </w:r>
       <w:r>
-        <w:t xml:space="preserve"> using a</w:t>
+        <w:t xml:space="preserve"> using </w:t>
+      </w:r>
+      <w:proofErr w:type="gramStart"/>
+      <w:r>
+        <w:t>a</w:t>
       </w:r>
       <w:r>
         <w:t xml:space="preserve"> large</w:t>
       </w:r>
       <w:r>
-        <w:t xml:space="preserve"> number of fundamental valuation metrics</w:t>
+        <w:t xml:space="preserve"> number of</w:t>
+      </w:r>
+      <w:proofErr w:type="gramEnd"/>
+      <w:r>
+        <w:t xml:space="preserve"> fundamental valuation metrics</w:t>
       </w:r>
       <w:r>
         <w:t xml:space="preserve"> </w:t>
@@ -4029,7 +4045,15 @@
     </w:p>
     <w:p>
       <w:r>
-        <w:t>This study seeks to expand upon the work of Gu, Kelly and Xiu in empirical asset valuation, except with a focus on corporate bond risk premiums rather than equity risk premiums. A</w:t>
+        <w:t xml:space="preserve">This study seeks to expand upon the work of Gu, </w:t>
+      </w:r>
+      <w:proofErr w:type="gramStart"/>
+      <w:r>
+        <w:t>Kelly</w:t>
+      </w:r>
+      <w:proofErr w:type="gramEnd"/>
+      <w:r>
+        <w:t xml:space="preserve"> and Xiu in empirical asset valuation, except with a focus on corporate bond risk premiums rather than equity risk premiums. A</w:t>
       </w:r>
       <w:r>
         <w:t xml:space="preserve">n Artificial Neural Network </w:t>
@@ -4297,6 +4321,7 @@
       <w:r>
         <w:t xml:space="preserve">redicting </w:t>
       </w:r>
+      <w:proofErr w:type="gramStart"/>
       <w:r>
         <w:t>b</w:t>
       </w:r>
@@ -4304,6 +4329,7 @@
         <w:t>ankruptcy</w:t>
       </w:r>
       <w:bookmarkEnd w:id="4"/>
+      <w:proofErr w:type="gramEnd"/>
     </w:p>
     <w:p>
       <w:pPr>
@@ -4412,7 +4438,15 @@
         <w:t>(Altman, 1968)</w:t>
       </w:r>
       <w:r>
-        <w:t xml:space="preserve">. Similar to Beaver’s research design, Altman took a split of failed and non-failed firms. Altman </w:t>
+        <w:t xml:space="preserve">. </w:t>
+      </w:r>
+      <w:proofErr w:type="gramStart"/>
+      <w:r>
+        <w:t>Similar to</w:t>
+      </w:r>
+      <w:proofErr w:type="gramEnd"/>
+      <w:r>
+        <w:t xml:space="preserve"> Beaver’s research design, Altman took a split of failed and non-failed firms. Altman </w:t>
       </w:r>
       <w:r>
         <w:lastRenderedPageBreak/>
@@ -4425,7 +4459,15 @@
         <w:t xml:space="preserve">model </w:t>
       </w:r>
       <w:r>
-        <w:t>correctly classified 95 percent of the total initial sample of 33 firms, however model’s predictive capability decrease significantly as the time to bankruptcy increases. Edward Deakin combined Altman and Beaver’s models using an MDA model applied to Beaver’s set of financial ratios and achieved high predictive capability</w:t>
+        <w:t xml:space="preserve">correctly classified 95 percent of the total initial sample of 33 firms, however model’s predictive capability </w:t>
+      </w:r>
+      <w:proofErr w:type="gramStart"/>
+      <w:r>
+        <w:t>decrease</w:t>
+      </w:r>
+      <w:proofErr w:type="gramEnd"/>
+      <w:r>
+        <w:t xml:space="preserve"> significantly as the time to bankruptcy increases. Edward Deakin combined Altman and Beaver’s models using an MDA model applied to Beaver’s set of financial ratios and achieved high predictive capability</w:t>
       </w:r>
       <w:r>
         <w:t xml:space="preserve"> over longer time to bankruptcy measures by calculating the discriminant analysis in each of the five years to bankruptcy </w:t>
@@ -4663,7 +4705,15 @@
         <w:t xml:space="preserve">A model </w:t>
       </w:r>
       <w:r>
-        <w:t>based on Black-Scholes option pricing. The research indicates that the Altman MDA model did not perform as well as the Probit and Logit models which in turn worked well on older data sets but not as well on more modern data sets. The Hazard model had a higher predictive capability than the others and this was attributed to its use of non-systematic market data (i.e. the company share price). As noted earlier, this type of model is only useful for companies with shares listed on the stock market, and therefor</w:t>
+        <w:t>based on Black-Scholes option pricing. The research indicates that the Altman MDA model did not perform as well as the Probit and Logit models which in turn worked well on older data sets but not as well on more modern data sets. The Hazard model had a higher predictive capability than the others and this was attributed to its use of non-systematic market data (</w:t>
+      </w:r>
+      <w:proofErr w:type="gramStart"/>
+      <w:r>
+        <w:t>i.e.</w:t>
+      </w:r>
+      <w:proofErr w:type="gramEnd"/>
+      <w:r>
+        <w:t xml:space="preserve"> the company share price). As noted earlier, this type of model is only useful for companies with shares listed on the stock market, and therefor</w:t>
       </w:r>
       <w:r>
         <w:t xml:space="preserve"> </w:t>
@@ -4691,12 +4741,14 @@
       <w:r>
         <w:t xml:space="preserve">whether the bond risk premium </w:t>
       </w:r>
+      <w:proofErr w:type="gramStart"/>
       <w:r>
         <w:t xml:space="preserve">actually </w:t>
       </w:r>
       <w:r>
         <w:t>exists</w:t>
       </w:r>
+      <w:proofErr w:type="gramEnd"/>
       <w:r>
         <w:t xml:space="preserve"> or not </w:t>
       </w:r>
@@ -4716,7 +4768,15 @@
         <w:t>).</w:t>
       </w:r>
       <w:r>
-        <w:t xml:space="preserve"> They hypothesized that the risk premium (i.e. the ‘credit spread’) could be related to different tax treatment or other non-risk related variables.</w:t>
+        <w:t xml:space="preserve"> They hypothesized that the risk premium (</w:t>
+      </w:r>
+      <w:proofErr w:type="gramStart"/>
+      <w:r>
+        <w:t>i.e.</w:t>
+      </w:r>
+      <w:proofErr w:type="gramEnd"/>
+      <w:r>
+        <w:t xml:space="preserve"> the ‘credit spread’) could be related to different tax treatment or other non-risk related variables.</w:t>
       </w:r>
       <w:r>
         <w:t xml:space="preserve"> </w:t>
@@ -4742,7 +4802,15 @@
         <w:t xml:space="preserve">Much of the literature investigating credit spreads looks broadly at economic factors that impact general </w:t>
       </w:r>
       <w:r>
-        <w:t xml:space="preserve">(i.e. systematic) </w:t>
+        <w:t>(</w:t>
+      </w:r>
+      <w:proofErr w:type="gramStart"/>
+      <w:r>
+        <w:t>i.e.</w:t>
+      </w:r>
+      <w:proofErr w:type="gramEnd"/>
+      <w:r>
+        <w:t xml:space="preserve"> systematic) </w:t>
       </w:r>
       <w:r>
         <w:t xml:space="preserve">levels of spreads for specific credit ratings categories. </w:t>
@@ -4893,7 +4961,15 @@
         <w:t xml:space="preserve">company </w:t>
       </w:r>
       <w:r>
-        <w:t>financial variables whilst applying a layer of rules based ‘expert knowledge’ (i.e. an ‘expert system’) to the data</w:t>
+        <w:t>financial variables whilst applying a layer of rules based ‘expert knowledge’ (</w:t>
+      </w:r>
+      <w:proofErr w:type="gramStart"/>
+      <w:r>
+        <w:t>i.e.</w:t>
+      </w:r>
+      <w:proofErr w:type="gramEnd"/>
+      <w:r>
+        <w:t xml:space="preserve"> an ‘expert system’) to the data</w:t>
       </w:r>
       <w:r>
         <w:t xml:space="preserve"> (</w:t>
@@ -4943,7 +5019,15 @@
         <w:t xml:space="preserve"> et. al. (1993) applied an ANN to </w:t>
       </w:r>
       <w:r>
-        <w:t xml:space="preserve">predict stock prices returns on companies on 120 companies over a five year period from </w:t>
+        <w:t xml:space="preserve">predict stock prices returns on companies on 120 companies over a </w:t>
+      </w:r>
+      <w:proofErr w:type="gramStart"/>
+      <w:r>
+        <w:t>five year</w:t>
+      </w:r>
+      <w:proofErr w:type="gramEnd"/>
+      <w:r>
+        <w:t xml:space="preserve"> period from </w:t>
       </w:r>
       <w:r>
         <w:t>1984-89</w:t>
@@ -5083,15 +5167,31 @@
     </w:p>
     <w:p>
       <w:r>
-        <w:t xml:space="preserve">While all of the above focus on investment valuation in equity markets, relatively less research has investigated machine learning applications in the bond market. </w:t>
-      </w:r>
-    </w:p>
-    <w:p>
+        <w:t xml:space="preserve">While </w:t>
+      </w:r>
+      <w:proofErr w:type="gramStart"/>
+      <w:r>
+        <w:t>all of</w:t>
+      </w:r>
+      <w:proofErr w:type="gramEnd"/>
+      <w:r>
+        <w:t xml:space="preserve"> the above focus on investment valuation in equity markets, relatively less research has investigated machine learning applications in the bond market. </w:t>
+      </w:r>
+    </w:p>
+    <w:p>
+      <w:proofErr w:type="gramStart"/>
       <w:r>
         <w:rPr>
           <w:highlight w:val="yellow"/>
         </w:rPr>
-        <w:t>Bianchi , B</w:t>
+        <w:t>Bianchi ,</w:t>
+      </w:r>
+      <w:proofErr w:type="gramEnd"/>
+      <w:r>
+        <w:rPr>
+          <w:highlight w:val="yellow"/>
+        </w:rPr>
+        <w:t xml:space="preserve"> B</w:t>
       </w:r>
       <w:r>
         <w:rPr>
@@ -5212,7 +5312,15 @@
         <w:t xml:space="preserve">with </w:t>
       </w:r>
       <w:r>
-        <w:t xml:space="preserve">comparative study, employing bagged decision trees,  support vector machines and multilayer </w:t>
+        <w:t xml:space="preserve">comparative study, employing bagged decision </w:t>
+      </w:r>
+      <w:proofErr w:type="gramStart"/>
+      <w:r>
+        <w:t>trees,  support</w:t>
+      </w:r>
+      <w:proofErr w:type="gramEnd"/>
+      <w:r>
+        <w:t xml:space="preserve"> vector machines and multilayer </w:t>
       </w:r>
       <w:proofErr w:type="spellStart"/>
       <w:r>
@@ -5225,13 +5333,35 @@
     </w:p>
     <w:p>
       <w:r>
-        <w:t xml:space="preserve">Credit spreads (i.e. risk premiums on corporate bonds) are an area that has received little attention in the field of machine learning. </w:t>
+        <w:t>Credit spreads (</w:t>
+      </w:r>
+      <w:proofErr w:type="gramStart"/>
+      <w:r>
+        <w:t>i.e.</w:t>
+      </w:r>
+      <w:proofErr w:type="gramEnd"/>
+      <w:r>
+        <w:t xml:space="preserve"> risk premiums on corporate bonds) are an area that has received little attention in the field of machine learning. </w:t>
       </w:r>
       <w:r>
         <w:rPr>
           <w:highlight w:val="yellow"/>
         </w:rPr>
-        <w:t>Kim, Kim and Jung (2021</w:t>
+        <w:t xml:space="preserve">Kim, </w:t>
+      </w:r>
+      <w:proofErr w:type="gramStart"/>
+      <w:r>
+        <w:rPr>
+          <w:highlight w:val="yellow"/>
+        </w:rPr>
+        <w:t>Kim</w:t>
+      </w:r>
+      <w:proofErr w:type="gramEnd"/>
+      <w:r>
+        <w:rPr>
+          <w:highlight w:val="yellow"/>
+        </w:rPr>
+        <w:t xml:space="preserve"> and Jung (2021</w:t>
       </w:r>
       <w:r>
         <w:t>) compared various machine learning methods against linear regression models to predict the 1</w:t>
@@ -5254,9 +5384,11 @@
       <w:r>
         <w:t xml:space="preserve"> The independent variables they chose </w:t>
       </w:r>
+      <w:proofErr w:type="gramStart"/>
       <w:r>
         <w:t>were:</w:t>
       </w:r>
+      <w:proofErr w:type="gramEnd"/>
       <w:r>
         <w:t xml:space="preserve"> credit ratings, interest rate volatility, equity index volatility, bond maturity and coupon rate, and liquidity (measured as number of days bond traded in past 12 months).</w:t>
       </w:r>
@@ -5265,7 +5397,15 @@
       </w:r>
       <w:r>
         <w:lastRenderedPageBreak/>
-        <w:t>Ridge, multivariate adaptive regression splines, neural networks, random forest and support vector machines. They found neural networks to outperform</w:t>
+        <w:t xml:space="preserve">Ridge, multivariate adaptive regression splines, neural networks, random </w:t>
+      </w:r>
+      <w:proofErr w:type="gramStart"/>
+      <w:r>
+        <w:t>forest</w:t>
+      </w:r>
+      <w:proofErr w:type="gramEnd"/>
+      <w:r>
+        <w:t xml:space="preserve"> and support vector machines. They found neural networks to outperform</w:t>
       </w:r>
       <w:r>
         <w:t xml:space="preserve"> all other methods</w:t>
@@ -5282,7 +5422,21 @@
         <w:rPr>
           <w:highlight w:val="yellow"/>
         </w:rPr>
-        <w:t>Liu, Zhou and Xiong (2021)</w:t>
+        <w:t xml:space="preserve">Liu, </w:t>
+      </w:r>
+      <w:proofErr w:type="gramStart"/>
+      <w:r>
+        <w:rPr>
+          <w:highlight w:val="yellow"/>
+        </w:rPr>
+        <w:t>Zhou</w:t>
+      </w:r>
+      <w:proofErr w:type="gramEnd"/>
+      <w:r>
+        <w:rPr>
+          <w:highlight w:val="yellow"/>
+        </w:rPr>
+        <w:t xml:space="preserve"> and Xiong (2021)</w:t>
       </w:r>
       <w:r>
         <w:t xml:space="preserve"> proposed a novel depth-gated recurrent neural network with a self-attention mechanism for the prediction of credit spreads. Their research investigated the Long-Short-Term </w:t>
@@ -5645,8 +5799,13 @@
         <w:t>Hidden layers</w:t>
       </w:r>
       <w:r>
-        <w:t>: Stacked layers of Nodes where the output of each node is fed to all nodes of the next layer</w:t>
-      </w:r>
+        <w:t xml:space="preserve">: Stacked layers of Nodes where the output of each node is fed to all nodes of the next </w:t>
+      </w:r>
+      <w:proofErr w:type="gramStart"/>
+      <w:r>
+        <w:t>layer</w:t>
+      </w:r>
+      <w:proofErr w:type="gramEnd"/>
     </w:p>
     <w:p>
       <w:pPr>
@@ -5731,7 +5890,15 @@
         <w:t xml:space="preserve">: Each note has a weight between 0-1 which allows the model to be adjusted </w:t>
       </w:r>
       <w:r>
-        <w:t>so that a single node feeds more or less data to the following nodes. The bias is added to the weighted value prior to the activation function being applied.</w:t>
+        <w:t xml:space="preserve">so that a single node feeds </w:t>
+      </w:r>
+      <w:proofErr w:type="gramStart"/>
+      <w:r>
+        <w:t>more or less data</w:t>
+      </w:r>
+      <w:proofErr w:type="gramEnd"/>
+      <w:r>
+        <w:t xml:space="preserve"> to the following nodes. The bias is added to the weighted value prior to the activation function being applied.</w:t>
       </w:r>
     </w:p>
     <w:p>
@@ -5751,7 +5918,15 @@
         <w:t>Loss function</w:t>
       </w:r>
       <w:r>
-        <w:t>: A Function that measures the output or prediction of the neural network against the actual expected value. The purpose of the model is to minimize the loss for any single estimate produced by the neural network. Therefore the artificial neural network is ultimately a complex optimisation problem.</w:t>
+        <w:t xml:space="preserve">: A Function that measures the output or prediction of the neural network against the actual expected value. The purpose of the model is to minimize the loss for any single estimate produced by the neural network. </w:t>
+      </w:r>
+      <w:proofErr w:type="gramStart"/>
+      <w:r>
+        <w:t>Therefore</w:t>
+      </w:r>
+      <w:proofErr w:type="gramEnd"/>
+      <w:r>
+        <w:t xml:space="preserve"> the artificial neural network is ultimately a complex optimisation problem.</w:t>
       </w:r>
     </w:p>
     <w:p>
@@ -5838,9 +6013,14 @@
         <w:t xml:space="preserve">3.2 </w:t>
       </w:r>
       <w:r>
-        <w:t>Gradient Boosted Regression Tree model</w:t>
+        <w:t xml:space="preserve">Gradient Boosted Regression Tree </w:t>
+      </w:r>
+      <w:proofErr w:type="gramStart"/>
+      <w:r>
+        <w:t>model</w:t>
       </w:r>
       <w:bookmarkEnd w:id="8"/>
+      <w:proofErr w:type="gramEnd"/>
     </w:p>
     <w:p/>
     <w:p>
@@ -6221,9 +6401,11 @@
       <w:r>
         <w:t xml:space="preserve"> refers to the future bond cash flow at time </w:t>
       </w:r>
+      <w:proofErr w:type="gramStart"/>
       <w:r>
         <w:t>x</w:t>
       </w:r>
+      <w:proofErr w:type="gramEnd"/>
     </w:p>
     <w:p>
       <w:pPr>
@@ -8585,7 +8767,15 @@
         <w:t xml:space="preserve"> Year Government Benchmark Yield</w:t>
       </w:r>
       <w:r>
-        <w:t xml:space="preserve">: The one year government yield is the interest rate that the government currently pays to borrow money for a period of one year. It is used as a benchmark for the pricing of short-term bonds and as an indicator of the general direction of interest rates. This is because government rates are viewed as ‘risk-free’ and therefore serve as the theoretical minimum rate of return that an investor should demand from an investment. They are risk free because governments can theoretically print money to pay off </w:t>
+        <w:t xml:space="preserve">: The </w:t>
+      </w:r>
+      <w:proofErr w:type="gramStart"/>
+      <w:r>
+        <w:t>one year</w:t>
+      </w:r>
+      <w:proofErr w:type="gramEnd"/>
+      <w:r>
+        <w:t xml:space="preserve"> government yield is the interest rate that the government currently pays to borrow money for a period of one year. It is used as a benchmark for the pricing of short-term bonds and as an indicator of the general direction of interest rates. This is because government rates are viewed as ‘risk-free’ and therefore serve as the theoretical minimum rate of return that an investor should demand from an investment. They are risk free because governments can theoretically print money to pay off </w:t>
       </w:r>
       <w:r>
         <w:t>debts, so</w:t>
@@ -8660,7 +8850,15 @@
         <w:t>Five Year Breakeven Inflation:</w:t>
       </w:r>
       <w:r>
-        <w:t xml:space="preserve"> The five-year breakeven inflation is the difference between the yield on a five-year inflation-linked government bond and the standard five-year government benchmark. It reflects the market's expectations for inflation over the next five years and is used to gauge the inflation risk associated with a corporate bond. Inflation is an important factor when considering a bond investment because inflation will erode the returns on a bond. Because bonds pay a fixed rate of interest over a period of time, an investor will want that amount to be above the inflation level over that time frame. This is referred to as the ‘real’ rate of return i.e., the return achieved after subtracting inflation.  Therefore, as inflation expectations rise, so should </w:t>
+        <w:t xml:space="preserve"> The five-year breakeven inflation is the difference between the yield on a five-year inflation-linked government bond and the standard five-year government benchmark. It reflects the market's expectations for inflation over the next five years and is used to gauge the inflation risk associated with a corporate bond. Inflation is an important factor when considering a bond investment because inflation will erode the returns on a bond. Because bonds pay a fixed rate of interest over </w:t>
+      </w:r>
+      <w:proofErr w:type="gramStart"/>
+      <w:r>
+        <w:t>a period of time</w:t>
+      </w:r>
+      <w:proofErr w:type="gramEnd"/>
+      <w:r>
+        <w:t xml:space="preserve">, an investor will want that amount to be above the inflation level over that time frame. This is referred to as the ‘real’ rate of return i.e., the return achieved after subtracting inflation.  Therefore, as inflation expectations rise, so should </w:t>
       </w:r>
       <w:r>
         <w:t>yields,</w:t>
@@ -8726,7 +8924,15 @@
         <w:t>Office for National Statistics</w:t>
       </w:r>
       <w:r>
-        <w:t>. A company's creditworthiness is largely determined by its ability to generate revenue and cash to service its debts. These in turn are influenced by broader economic conditions. If the economy is growing, companies may have more opportunities to increase sales and profits, which can improve their creditworthiness and reduce the credit risk of their bonds. Conversely, if the economy is contracting or experiencing slow growth, companies may struggle to generate revenue and profits, which can increase their credit risk and make it more difficult to repay debt. So the GDP growth estimate provides insight into broader economic conditions in the UK which in turn may be associated with higher or lower credit spreads.</w:t>
+        <w:t xml:space="preserve">. A company's creditworthiness is largely determined by its ability to generate revenue and cash to service its debts. These in turn are influenced by broader economic conditions. If the economy is growing, companies may have more opportunities to increase sales and profits, which can improve their creditworthiness and reduce the credit risk of their bonds. Conversely, if the economy is contracting or experiencing slow growth, companies may struggle to generate revenue and profits, which can increase their credit risk and make it more difficult to repay debt. </w:t>
+      </w:r>
+      <w:proofErr w:type="gramStart"/>
+      <w:r>
+        <w:t>So</w:t>
+      </w:r>
+      <w:proofErr w:type="gramEnd"/>
+      <w:r>
+        <w:t xml:space="preserve"> the GDP growth estimate provides insight into broader economic conditions in the UK which in turn may be associated with higher or lower credit spreads.</w:t>
       </w:r>
     </w:p>
     <w:p/>
@@ -9220,7 +9426,23 @@
       </w:r>
       <w:r>
         <w:lastRenderedPageBreak/>
-        <w:t>company bears or the amount by which a company is financed by debt. In general, a lower debt to asset ratio may suggest that a company is less risky because it has a lower level of debt relative to its assets, which means it may have a greater ability to repay its debts in case of financial distress. However this may be complicated by the fact that a company that uses debt to generate new business may be more profitable, that a similar company that does not. So, measures of financial leverage should theoretically have non-linear relationships to credit risk and credit spreads. For the purpose of this research, the ratio was calculated manually from Refinitiv data as:</w:t>
+        <w:t xml:space="preserve">company bears or the amount by which a company is financed by debt. In general, a lower debt to asset ratio may suggest that a company is less risky because it has a lower level of debt relative to its assets, which means it may have a greater ability to repay its debts in case of financial distress. </w:t>
+      </w:r>
+      <w:proofErr w:type="gramStart"/>
+      <w:r>
+        <w:t>However</w:t>
+      </w:r>
+      <w:proofErr w:type="gramEnd"/>
+      <w:r>
+        <w:t xml:space="preserve"> this may be complicated by the fact that a company that uses debt to generate new business may be more profitable, that a similar company that does not. So, measures of financial leverage should theoretically have non-linear relationships to credit risk and credit spreads. </w:t>
+      </w:r>
+      <w:proofErr w:type="gramStart"/>
+      <w:r>
+        <w:t>For the purpose of</w:t>
+      </w:r>
+      <w:proofErr w:type="gramEnd"/>
+      <w:r>
+        <w:t xml:space="preserve"> this research, the ratio was calculated manually from Refinitiv data as:</w:t>
       </w:r>
     </w:p>
     <w:p>
@@ -9642,7 +9864,15 @@
         <w:t>Return on Assets using EBIT</w:t>
       </w:r>
       <w:r>
-        <w:t>: Similar to the above except using the company’s assets as a base, calculated manually from Refinitiv data as:</w:t>
+        <w:t xml:space="preserve">: </w:t>
+      </w:r>
+      <w:proofErr w:type="gramStart"/>
+      <w:r>
+        <w:t>Similar to</w:t>
+      </w:r>
+      <w:proofErr w:type="gramEnd"/>
+      <w:r>
+        <w:t xml:space="preserve"> the above except using the company’s assets as a base, calculated manually from Refinitiv data as:</w:t>
       </w:r>
     </w:p>
     <w:p>
@@ -9864,8 +10094,13 @@
         </w:numPr>
       </w:pPr>
       <w:r>
-        <w:t>Excluded Coupon Types:  Variable, floating, zero/coupon, resettable, range, to-be priced</w:t>
-      </w:r>
+        <w:t xml:space="preserve">Excluded Coupon Types:  Variable, floating, zero/coupon, resettable, range, to-be </w:t>
+      </w:r>
+      <w:proofErr w:type="gramStart"/>
+      <w:r>
+        <w:t>priced</w:t>
+      </w:r>
+      <w:proofErr w:type="gramEnd"/>
     </w:p>
     <w:p>
       <w:pPr>
@@ -9876,8 +10111,13 @@
         </w:numPr>
       </w:pPr>
       <w:r>
-        <w:t>Exclude Convertibles bonds</w:t>
-      </w:r>
+        <w:t xml:space="preserve">Exclude Convertibles </w:t>
+      </w:r>
+      <w:proofErr w:type="gramStart"/>
+      <w:r>
+        <w:t>bonds</w:t>
+      </w:r>
+      <w:proofErr w:type="gramEnd"/>
     </w:p>
     <w:p>
       <w:pPr>
@@ -9908,8 +10148,13 @@
       </w:r>
       <w:proofErr w:type="spellEnd"/>
       <w:r>
-        <w:t xml:space="preserve"> bonds</w:t>
-      </w:r>
+        <w:t xml:space="preserve"> </w:t>
+      </w:r>
+      <w:proofErr w:type="gramStart"/>
+      <w:r>
+        <w:t>bonds</w:t>
+      </w:r>
+      <w:proofErr w:type="gramEnd"/>
     </w:p>
     <w:p>
       <w:pPr>
@@ -9920,8 +10165,13 @@
         </w:numPr>
       </w:pPr>
       <w:r>
-        <w:t>Exclude Callable bonds</w:t>
-      </w:r>
+        <w:t xml:space="preserve">Exclude Callable </w:t>
+      </w:r>
+      <w:proofErr w:type="gramStart"/>
+      <w:r>
+        <w:t>bonds</w:t>
+      </w:r>
+      <w:proofErr w:type="gramEnd"/>
     </w:p>
     <w:p>
       <w:pPr>
@@ -9944,8 +10194,13 @@
         </w:numPr>
       </w:pPr>
       <w:r>
-        <w:t>Exclude inflation-linked bonds</w:t>
-      </w:r>
+        <w:t xml:space="preserve">Exclude inflation-linked </w:t>
+      </w:r>
+      <w:proofErr w:type="gramStart"/>
+      <w:r>
+        <w:t>bonds</w:t>
+      </w:r>
+      <w:proofErr w:type="gramEnd"/>
     </w:p>
     <w:p>
       <w:pPr>
@@ -9956,8 +10211,13 @@
         </w:numPr>
       </w:pPr>
       <w:r>
-        <w:t>Include inactive / non trading bonds</w:t>
-      </w:r>
+        <w:t xml:space="preserve">Include inactive / non trading </w:t>
+      </w:r>
+      <w:proofErr w:type="gramStart"/>
+      <w:r>
+        <w:t>bonds</w:t>
+      </w:r>
+      <w:proofErr w:type="gramEnd"/>
     </w:p>
     <w:p>
       <w:pPr>
@@ -10157,7 +10417,15 @@
         <w:t xml:space="preserve">was developed that facilitated the </w:t>
       </w:r>
       <w:r>
-        <w:t xml:space="preserve">data aggregation, manipulation and calculation, </w:t>
+        <w:t xml:space="preserve">data aggregation, </w:t>
+      </w:r>
+      <w:proofErr w:type="gramStart"/>
+      <w:r>
+        <w:t>manipulation</w:t>
+      </w:r>
+      <w:proofErr w:type="gramEnd"/>
+      <w:r>
+        <w:t xml:space="preserve"> and calculation, </w:t>
       </w:r>
       <w:r>
         <w:t xml:space="preserve">including </w:t>
@@ -10347,7 +10615,15 @@
         <w:t xml:space="preserve">therefore </w:t>
       </w:r>
       <w:r>
-        <w:t xml:space="preserve">extrapolation was required. To do this, the average difference between the 25 year curve tenor and the 40 year curve </w:t>
+        <w:t xml:space="preserve">extrapolation was required. To do this, the average difference between the </w:t>
+      </w:r>
+      <w:proofErr w:type="gramStart"/>
+      <w:r>
+        <w:t>25 year</w:t>
+      </w:r>
+      <w:proofErr w:type="gramEnd"/>
+      <w:r>
+        <w:t xml:space="preserve"> curve tenor and the 40 year curve </w:t>
       </w:r>
       <w:r>
         <w:t>tenor was</w:t>
@@ -10356,7 +10632,15 @@
         <w:t xml:space="preserve"> taking for all the data available, i.e. all the months from 2016 onward. This average was found to be -21 basis points. </w:t>
       </w:r>
       <w:r>
-        <w:t xml:space="preserve">The distribution of these points are presented in </w:t>
+        <w:t xml:space="preserve">The distribution of these points </w:t>
+      </w:r>
+      <w:proofErr w:type="gramStart"/>
+      <w:r>
+        <w:t>are</w:t>
+      </w:r>
+      <w:proofErr w:type="gramEnd"/>
+      <w:r>
+        <w:t xml:space="preserve"> presented in </w:t>
       </w:r>
       <w:r>
         <w:rPr>
@@ -10421,7 +10705,15 @@
         <w:t>40-year</w:t>
       </w:r>
       <w:r>
-        <w:t xml:space="preserve"> point, an amount equal to the 25 year tenor minus 21 basis points was inserted into the data at the 40-year tenor point, and the cubic spline was performed up to that point. </w:t>
+        <w:t xml:space="preserve"> point, an amount equal to the </w:t>
+      </w:r>
+      <w:proofErr w:type="gramStart"/>
+      <w:r>
+        <w:t>25 year</w:t>
+      </w:r>
+      <w:proofErr w:type="gramEnd"/>
+      <w:r>
+        <w:t xml:space="preserve"> tenor minus 21 basis points was inserted into the data at the 40-year tenor point, and the cubic spline was performed up to that point. </w:t>
       </w:r>
       <w:r>
         <w:t xml:space="preserve">The python code written to perform curve interpolation code is available </w:t>
@@ -10455,7 +10747,15 @@
         <w:t>non-extrapolated</w:t>
       </w:r>
       <w:r>
-        <w:t xml:space="preserve"> curve covering the entire 40 year period. </w:t>
+        <w:t xml:space="preserve"> curve covering the entire </w:t>
+      </w:r>
+      <w:proofErr w:type="gramStart"/>
+      <w:r>
+        <w:t>40 year</w:t>
+      </w:r>
+      <w:proofErr w:type="gramEnd"/>
+      <w:r>
+        <w:t xml:space="preserve"> period. </w:t>
       </w:r>
       <w:r>
         <w:rPr>
@@ -10616,7 +10916,23 @@
     <w:p/>
     <w:p>
       <w:r>
-        <w:t>Once the valuation curve is constructed we can continue to calculate the Z-Spread. To do this, for each bond and for each day that the bond has a price available, we project all the bonds interest payments (referred to as ‘coupons’ in industry jargon) and the final repayment of the loan. This is performed by taking the maturity date, the first coupon date, the issue date and the coupon frequency</w:t>
+        <w:t xml:space="preserve">Once the valuation curve is </w:t>
+      </w:r>
+      <w:proofErr w:type="gramStart"/>
+      <w:r>
+        <w:t>constructed</w:t>
+      </w:r>
+      <w:proofErr w:type="gramEnd"/>
+      <w:r>
+        <w:t xml:space="preserve"> we can continue to calculate the Z-Spread. To do this, for each bond and for each day that the bond has a price available, we project all the bonds interest payments (referred to as ‘coupons’ in industry jargon) and the final repayment of the loan. This is performed by taking the maturity date, the first coupon date, the issue </w:t>
+      </w:r>
+      <w:proofErr w:type="gramStart"/>
+      <w:r>
+        <w:t>date</w:t>
+      </w:r>
+      <w:proofErr w:type="gramEnd"/>
+      <w:r>
+        <w:t xml:space="preserve"> and the coupon frequency</w:t>
       </w:r>
       <w:r>
         <w:t xml:space="preserve"> information</w:t>
@@ -10673,7 +10989,15 @@
     <w:p/>
     <w:p>
       <w:r>
-        <w:t>The distribution of calculated Z-Spreads resulting from the above methodology are depicted here. The vast majority of observations fall between 50bps and 250bps which is reasonable given the very small share of the overall bond market that is inhabited by so called ‘high yield’.</w:t>
+        <w:t xml:space="preserve">The distribution of calculated Z-Spreads resulting from the above methodology are depicted here. </w:t>
+      </w:r>
+      <w:proofErr w:type="gramStart"/>
+      <w:r>
+        <w:t>The vast majority of</w:t>
+      </w:r>
+      <w:proofErr w:type="gramEnd"/>
+      <w:r>
+        <w:t xml:space="preserve"> observations fall between 50bps and 250bps which is reasonable given the very small share of the overall bond market that is inhabited by so called ‘high yield’.</w:t>
       </w:r>
     </w:p>
     <w:p>
@@ -10788,7 +11112,23 @@
         <w:t xml:space="preserve"> Bond List</w:t>
       </w:r>
       <w:r>
-        <w:t xml:space="preserve">, and for each of the Economic Series : VIX, FTSE 100, ONS GDP Estimates, Yield Curves, Inflation Curves. Bond Prices and Z-Spreads were linked to the corresponding company financial data by using the Master List as a mapping table (Bond -&gt; ISIN -&gt; Company Name -&gt; Company Financial Data). All of the required data was then queried from the database by joining the data sets on date. </w:t>
+        <w:t xml:space="preserve">, and for each of the Economic </w:t>
+      </w:r>
+      <w:proofErr w:type="gramStart"/>
+      <w:r>
+        <w:t>Series :</w:t>
+      </w:r>
+      <w:proofErr w:type="gramEnd"/>
+      <w:r>
+        <w:t xml:space="preserve"> VIX, FTSE 100, ONS GDP Estimates, Yield Curves, Inflation Curves. Bond Prices and Z-Spreads were linked to the corresponding company financial data by using the Master List as a mapping table (Bond -&gt; ISIN -&gt; Company Name -&gt; Company Financial Data). </w:t>
+      </w:r>
+      <w:proofErr w:type="gramStart"/>
+      <w:r>
+        <w:t>All of</w:t>
+      </w:r>
+      <w:proofErr w:type="gramEnd"/>
+      <w:r>
+        <w:t xml:space="preserve"> the required data was then queried from the database by joining the data sets on date. </w:t>
       </w:r>
       <w:r>
         <w:t>Crucially h</w:t>
@@ -10800,10 +11140,26 @@
         <w:t xml:space="preserve">pushed forward </w:t>
       </w:r>
       <w:r>
-        <w:t>by 3-months. This means that the Price Data / Z-Spread that was ‘Joined’ between the prices table and the financial data table was actually for prices 3-months after the reporting date. 3-months seemed like a reasonable amount to lag the reporting data by</w:t>
-      </w:r>
-      <w:r>
-        <w:t xml:space="preserve"> given many company’s report quarterly.</w:t>
+        <w:t xml:space="preserve">by 3-months. This means that the Price Data / Z-Spread that was ‘Joined’ between the prices table and the financial data table was </w:t>
+      </w:r>
+      <w:proofErr w:type="gramStart"/>
+      <w:r>
+        <w:t>actually for</w:t>
+      </w:r>
+      <w:proofErr w:type="gramEnd"/>
+      <w:r>
+        <w:t xml:space="preserve"> prices 3-months after the reporting date. 3-months seemed like a reasonable amount to lag the reporting data by</w:t>
+      </w:r>
+      <w:r>
+        <w:t xml:space="preserve"> given many </w:t>
+      </w:r>
+      <w:proofErr w:type="gramStart"/>
+      <w:r>
+        <w:t>company’s</w:t>
+      </w:r>
+      <w:proofErr w:type="gramEnd"/>
+      <w:r>
+        <w:t xml:space="preserve"> report quarterly.</w:t>
       </w:r>
       <w:r>
         <w:t xml:space="preserve"> </w:t>
@@ -10924,7 +11280,15 @@
     </w:p>
     <w:p>
       <w:r>
-        <w:t>There does appear to be a slight negative relationship between Z-spreads  and nominal yields and  inflation. Low values of the VIX and FTSE Volatility are associated with lower credit spreads which seems logical.</w:t>
+        <w:t>There does appear to be a slight negative relationship between Z-</w:t>
+      </w:r>
+      <w:proofErr w:type="gramStart"/>
+      <w:r>
+        <w:t>spreads  and</w:t>
+      </w:r>
+      <w:proofErr w:type="gramEnd"/>
+      <w:r>
+        <w:t xml:space="preserve"> nominal yields and  inflation. Low values of the VIX and FTSE Volatility are associated with lower credit spreads which seems logical.</w:t>
       </w:r>
     </w:p>
     <w:p>
@@ -12187,7 +12551,15 @@
     <w:p/>
     <w:p>
       <w:r>
-        <w:t>For both models the data was split into a 80% train and 20% test set. For the Neural Network model, the 80% training data was further split into 25% validation data.</w:t>
+        <w:t xml:space="preserve">For both models the data was split into </w:t>
+      </w:r>
+      <w:proofErr w:type="gramStart"/>
+      <w:r>
+        <w:t>a</w:t>
+      </w:r>
+      <w:proofErr w:type="gramEnd"/>
+      <w:r>
+        <w:t xml:space="preserve"> 80% train and 20% test set. For the Neural Network model, the 80% training data was further split into 25% validation data.</w:t>
       </w:r>
     </w:p>
     <w:p/>
@@ -12461,9 +12833,14 @@
         <w:t xml:space="preserve">6.2 </w:t>
       </w:r>
       <w:r>
-        <w:t>Training the Gradient Boosted Regression Tree model</w:t>
+        <w:t xml:space="preserve">Training the Gradient Boosted Regression Tree </w:t>
+      </w:r>
+      <w:proofErr w:type="gramStart"/>
+      <w:r>
+        <w:t>model</w:t>
       </w:r>
       <w:bookmarkEnd w:id="27"/>
+      <w:proofErr w:type="gramEnd"/>
     </w:p>
     <w:p/>
     <w:p>
@@ -12574,8 +12951,13 @@
         <w:t xml:space="preserve">set </w:t>
       </w:r>
       <w:r>
-        <w:t>is 149bps</w:t>
-      </w:r>
+        <w:t xml:space="preserve">is </w:t>
+      </w:r>
+      <w:proofErr w:type="gramStart"/>
+      <w:r>
+        <w:t>149bps</w:t>
+      </w:r>
+      <w:proofErr w:type="gramEnd"/>
     </w:p>
     <w:p>
       <w:pPr>
@@ -12628,7 +13010,15 @@
         </w:numPr>
       </w:pPr>
       <w:r>
-        <w:t xml:space="preserve">The mean absolute error on the test data was 16.97 bps </w:t>
+        <w:t xml:space="preserve">The mean absolute error on the test data was 16.97 </w:t>
+      </w:r>
+      <w:proofErr w:type="gramStart"/>
+      <w:r>
+        <w:t>bps</w:t>
+      </w:r>
+      <w:proofErr w:type="gramEnd"/>
+      <w:r>
+        <w:t xml:space="preserve"> </w:t>
       </w:r>
     </w:p>
     <w:p>
@@ -12640,8 +13030,13 @@
         </w:numPr>
       </w:pPr>
       <w:r>
-        <w:t>The standard deviation of the mean absolute error was 24.42 bps</w:t>
-      </w:r>
+        <w:t xml:space="preserve">The standard deviation of the mean absolute error was 24.42 </w:t>
+      </w:r>
+      <w:proofErr w:type="gramStart"/>
+      <w:r>
+        <w:t>bps</w:t>
+      </w:r>
+      <w:proofErr w:type="gramEnd"/>
     </w:p>
     <w:p>
       <w:r>
@@ -12780,8 +13175,13 @@
         </w:numPr>
       </w:pPr>
       <w:r>
-        <w:t>The Mean Absolute Error on the test data was 8.38 Bps</w:t>
-      </w:r>
+        <w:t xml:space="preserve">The Mean Absolute Error on the test data was 8.38 </w:t>
+      </w:r>
+      <w:proofErr w:type="gramStart"/>
+      <w:r>
+        <w:t>Bps</w:t>
+      </w:r>
+      <w:proofErr w:type="gramEnd"/>
     </w:p>
     <w:p>
       <w:pPr>
@@ -12792,7 +13192,15 @@
         </w:numPr>
       </w:pPr>
       <w:r>
-        <w:t xml:space="preserve">The Standard Deviation of the Mean Absolute Error was 14.01 bps </w:t>
+        <w:t xml:space="preserve">The Standard Deviation of the Mean Absolute Error was 14.01 </w:t>
+      </w:r>
+      <w:proofErr w:type="gramStart"/>
+      <w:r>
+        <w:t>bps</w:t>
+      </w:r>
+      <w:proofErr w:type="gramEnd"/>
+      <w:r>
+        <w:t xml:space="preserve"> </w:t>
       </w:r>
     </w:p>
     <w:p/>
@@ -13030,12 +13438,17 @@
     </w:p>
     <w:p>
       <w:r>
-        <w:t>Using the Eli5 Library</w:t>
+        <w:t xml:space="preserve">Using the Eli5 </w:t>
+      </w:r>
+      <w:proofErr w:type="gramStart"/>
+      <w:r>
+        <w:t>Library</w:t>
       </w:r>
       <w:r>
         <w:t xml:space="preserve">  (</w:t>
       </w:r>
       <w:proofErr w:type="spellStart"/>
+      <w:proofErr w:type="gramEnd"/>
       <w:r>
         <w:t>Korobov</w:t>
       </w:r>
@@ -18034,7 +18447,15 @@
         <w:t>Here the operating cash flow to debt ratio was a strongly positive influencer in the Regression Tree model (+255.84 bps) whereas it was slightly negative in the Neural Network model (approximately -10bps)</w:t>
       </w:r>
       <w:r>
-        <w:t>. Here as well the models have strongly different interpretations of the working capital to total assets ratio of 0.22, with the Neural Network model being strongly negatively influenced by this factor (approximately -40bps) , and the Regression Tree model being strongly positively influenced by it (+33bps contribution)</w:t>
+        <w:t>. Here as well the models have strongly different interpretations of the working capital to total assets ratio of 0.22, with the Neural Network model being strongly negatively influenced by this factor (approximately -40bps</w:t>
+      </w:r>
+      <w:proofErr w:type="gramStart"/>
+      <w:r>
+        <w:t>) ,</w:t>
+      </w:r>
+      <w:proofErr w:type="gramEnd"/>
+      <w:r>
+        <w:t xml:space="preserve"> and the Regression Tree model being strongly positively influenced by it (+33bps contribution)</w:t>
       </w:r>
     </w:p>
     <w:tbl>
@@ -18044,7 +18465,7 @@
       </w:tblPr>
       <w:tblGrid>
         <w:gridCol w:w="2795"/>
-        <w:gridCol w:w="734"/>
+        <w:gridCol w:w="721"/>
       </w:tblGrid>
       <w:tr>
         <w:trPr>
@@ -18087,7 +18508,7 @@
                 <w:szCs w:val="18"/>
                 <w:lang w:eastAsia="en-GB"/>
               </w:rPr>
-              <w:t>Feature / Estimator3</w:t>
+              <w:t>Feature / Estimator</w:t>
             </w:r>
           </w:p>
         </w:tc>
@@ -18128,7 +18549,7 @@
                 <w:szCs w:val="18"/>
                 <w:lang w:eastAsia="en-GB"/>
               </w:rPr>
-              <w:t>Value3</w:t>
+              <w:t>Value</w:t>
             </w:r>
           </w:p>
         </w:tc>
@@ -20283,10 +20704,18 @@
         <w:t>is always</w:t>
       </w:r>
       <w:r>
-        <w:t xml:space="preserve"> contributing </w:t>
-      </w:r>
-      <w:r>
-        <w:t xml:space="preserve"> positively </w:t>
+        <w:t xml:space="preserve"> </w:t>
+      </w:r>
+      <w:proofErr w:type="gramStart"/>
+      <w:r>
+        <w:t xml:space="preserve">contributing </w:t>
+      </w:r>
+      <w:r>
+        <w:t xml:space="preserve"> positively</w:t>
+      </w:r>
+      <w:proofErr w:type="gramEnd"/>
+      <w:r>
+        <w:t xml:space="preserve"> </w:t>
       </w:r>
       <w:r>
         <w:t xml:space="preserve">to the overall credit spread prediction </w:t>
@@ -20318,13 +20747,37 @@
         <w:pStyle w:val="Heading2"/>
       </w:pPr>
       <w:r>
-        <w:t>7.8 Out of Sample Results</w:t>
+        <w:t>7.8 Out of Sample</w:t>
+      </w:r>
+      <w:r>
+        <w:t xml:space="preserve"> Test</w:t>
+      </w:r>
+      <w:r>
+        <w:t xml:space="preserve"> Results</w:t>
       </w:r>
     </w:p>
     <w:p/>
     <w:p>
       <w:r>
-        <w:t xml:space="preserve">While the above results were conducted with data that was held out of the ML training data sets, it is useful to test the models on out-of-sample data. From an economic perspective, it is useful to see whether the economic conditions that existed during the time frame of the training data set still hold afterwards. From a machine learning perspective, it is also useful to ensure that one did not accidentally feed test data into the training data. To conduct this test, we screened for bonds using all the conditions in the methodology section, however looking specifically at bonds that were issued after January 31, 2023. Unfortunately, due to a dearth of new bond issues in the GBP market, only one suitable test case was found. </w:t>
+        <w:t xml:space="preserve">While the above results were conducted with data that was held out of the ML training data sets, it is useful to test the models on out-of-sample data. From an economic perspective, it is useful to see whether the economic conditions that existed during the time frame of the </w:t>
+      </w:r>
+      <w:r>
+        <w:t xml:space="preserve">ML model </w:t>
+      </w:r>
+      <w:r>
+        <w:t xml:space="preserve">training </w:t>
+      </w:r>
+      <w:r>
+        <w:t>still have predictive capability on data outside those economic conditions and timeframes</w:t>
+      </w:r>
+      <w:r>
+        <w:t xml:space="preserve">. From a machine learning perspective, it is also useful to ensure that one did not accidentally feed test data into the training data. To conduct this test, we screened for bonds using all the conditions in the methodology section, however looking specifically at bonds that were issued after January 31, 2023. Unfortunately, due to a </w:t>
+      </w:r>
+      <w:r>
+        <w:t xml:space="preserve">short research timeframe and a </w:t>
+      </w:r>
+      <w:r>
+        <w:t xml:space="preserve">dearth of new bond issues in the GBP market, only one suitable test case was found. </w:t>
       </w:r>
       <w:r>
         <w:t>Volvo</w:t>
@@ -20351,26 +20804,2259 @@
         <w:t>).</w:t>
       </w:r>
     </w:p>
+    <w:p/>
+    <w:p/>
+    <w:p/>
+    <w:tbl>
+      <w:tblPr>
+        <w:tblW w:w="4240" w:type="dxa"/>
+        <w:tblLook w:val="04A0" w:firstRow="1" w:lastRow="0" w:firstColumn="1" w:lastColumn="0" w:noHBand="0" w:noVBand="1"/>
+      </w:tblPr>
+      <w:tblGrid>
+        <w:gridCol w:w="3060"/>
+        <w:gridCol w:w="1180"/>
+      </w:tblGrid>
+      <w:tr>
+        <w:trPr>
+          <w:trHeight w:val="228"/>
+        </w:trPr>
+        <w:tc>
+          <w:tcPr>
+            <w:tcW w:w="3060" w:type="dxa"/>
+            <w:tcBorders>
+              <w:top w:val="single" w:sz="8" w:space="0" w:color="8EA9DB"/>
+              <w:left w:val="nil"/>
+              <w:bottom w:val="single" w:sz="8" w:space="0" w:color="8EA9DB"/>
+              <w:right w:val="nil"/>
+            </w:tcBorders>
+            <w:shd w:val="clear" w:color="000000" w:fill="4472C4"/>
+            <w:noWrap/>
+            <w:vAlign w:val="center"/>
+            <w:hideMark/>
+          </w:tcPr>
+          <w:p>
+            <w:pPr>
+              <w:spacing w:after="0" w:line="240" w:lineRule="auto"/>
+              <w:rPr>
+                <w:rFonts w:ascii="Calibri" w:eastAsia="Times New Roman" w:hAnsi="Calibri" w:cs="Calibri"/>
+                <w:b/>
+                <w:bCs/>
+                <w:color w:val="FFFFFF"/>
+                <w:sz w:val="18"/>
+                <w:szCs w:val="18"/>
+                <w:lang w:eastAsia="en-GB"/>
+              </w:rPr>
+            </w:pPr>
+            <w:r>
+              <w:rPr>
+                <w:rFonts w:ascii="Calibri" w:eastAsia="Times New Roman" w:hAnsi="Calibri" w:cs="Calibri"/>
+                <w:b/>
+                <w:bCs/>
+                <w:color w:val="FFFFFF"/>
+                <w:sz w:val="18"/>
+                <w:szCs w:val="18"/>
+                <w:lang w:eastAsia="en-GB"/>
+              </w:rPr>
+              <w:t>Feature / Estimator</w:t>
+            </w:r>
+          </w:p>
+        </w:tc>
+        <w:tc>
+          <w:tcPr>
+            <w:tcW w:w="1180" w:type="dxa"/>
+            <w:tcBorders>
+              <w:top w:val="single" w:sz="8" w:space="0" w:color="8EA9DB"/>
+              <w:left w:val="nil"/>
+              <w:bottom w:val="single" w:sz="8" w:space="0" w:color="8EA9DB"/>
+              <w:right w:val="single" w:sz="8" w:space="0" w:color="8EA9DB"/>
+            </w:tcBorders>
+            <w:shd w:val="clear" w:color="000000" w:fill="4472C4"/>
+            <w:noWrap/>
+            <w:vAlign w:val="center"/>
+            <w:hideMark/>
+          </w:tcPr>
+          <w:p>
+            <w:pPr>
+              <w:spacing w:after="0" w:line="240" w:lineRule="auto"/>
+              <w:rPr>
+                <w:rFonts w:ascii="Calibri" w:eastAsia="Times New Roman" w:hAnsi="Calibri" w:cs="Calibri"/>
+                <w:b/>
+                <w:bCs/>
+                <w:color w:val="FFFFFF"/>
+                <w:sz w:val="18"/>
+                <w:szCs w:val="18"/>
+                <w:lang w:eastAsia="en-GB"/>
+              </w:rPr>
+            </w:pPr>
+            <w:r>
+              <w:rPr>
+                <w:rFonts w:ascii="Calibri" w:eastAsia="Times New Roman" w:hAnsi="Calibri" w:cs="Calibri"/>
+                <w:b/>
+                <w:bCs/>
+                <w:color w:val="FFFFFF"/>
+                <w:sz w:val="18"/>
+                <w:szCs w:val="18"/>
+                <w:lang w:eastAsia="en-GB"/>
+              </w:rPr>
+              <w:t>Value</w:t>
+            </w:r>
+          </w:p>
+        </w:tc>
+      </w:tr>
+      <w:tr>
+        <w:trPr>
+          <w:trHeight w:val="228"/>
+        </w:trPr>
+        <w:tc>
+          <w:tcPr>
+            <w:tcW w:w="3060" w:type="dxa"/>
+            <w:tcBorders>
+              <w:top w:val="nil"/>
+              <w:left w:val="nil"/>
+              <w:bottom w:val="single" w:sz="8" w:space="0" w:color="8EA9DB"/>
+              <w:right w:val="nil"/>
+            </w:tcBorders>
+            <w:shd w:val="clear" w:color="000000" w:fill="D9E1F2"/>
+            <w:noWrap/>
+            <w:vAlign w:val="center"/>
+            <w:hideMark/>
+          </w:tcPr>
+          <w:p>
+            <w:pPr>
+              <w:spacing w:after="0" w:line="240" w:lineRule="auto"/>
+              <w:rPr>
+                <w:rFonts w:ascii="Calibri" w:eastAsia="Times New Roman" w:hAnsi="Calibri" w:cs="Calibri"/>
+                <w:color w:val="000000"/>
+                <w:sz w:val="18"/>
+                <w:szCs w:val="18"/>
+                <w:lang w:eastAsia="en-GB"/>
+              </w:rPr>
+            </w:pPr>
+            <w:r>
+              <w:rPr>
+                <w:rFonts w:ascii="Calibri" w:eastAsia="Times New Roman" w:hAnsi="Calibri" w:cs="Calibri"/>
+                <w:color w:val="000000"/>
+                <w:sz w:val="18"/>
+                <w:szCs w:val="18"/>
+                <w:lang w:eastAsia="en-GB"/>
+              </w:rPr>
+              <w:t>time to maturity</w:t>
+            </w:r>
+          </w:p>
+        </w:tc>
+        <w:tc>
+          <w:tcPr>
+            <w:tcW w:w="1180" w:type="dxa"/>
+            <w:tcBorders>
+              <w:top w:val="nil"/>
+              <w:left w:val="nil"/>
+              <w:bottom w:val="single" w:sz="8" w:space="0" w:color="8EA9DB"/>
+              <w:right w:val="single" w:sz="8" w:space="0" w:color="8EA9DB"/>
+            </w:tcBorders>
+            <w:shd w:val="clear" w:color="000000" w:fill="D9E1F2"/>
+            <w:noWrap/>
+            <w:vAlign w:val="center"/>
+            <w:hideMark/>
+          </w:tcPr>
+          <w:p>
+            <w:pPr>
+              <w:spacing w:after="0" w:line="240" w:lineRule="auto"/>
+              <w:jc w:val="right"/>
+              <w:rPr>
+                <w:rFonts w:ascii="Calibri" w:eastAsia="Times New Roman" w:hAnsi="Calibri" w:cs="Calibri"/>
+                <w:color w:val="000000"/>
+                <w:sz w:val="18"/>
+                <w:szCs w:val="18"/>
+                <w:lang w:eastAsia="en-GB"/>
+              </w:rPr>
+            </w:pPr>
+            <w:r>
+              <w:rPr>
+                <w:rFonts w:ascii="Calibri" w:eastAsia="Times New Roman" w:hAnsi="Calibri" w:cs="Calibri"/>
+                <w:color w:val="000000"/>
+                <w:sz w:val="18"/>
+                <w:szCs w:val="18"/>
+                <w:lang w:eastAsia="en-GB"/>
+              </w:rPr>
+              <w:t>3.21</w:t>
+            </w:r>
+          </w:p>
+        </w:tc>
+      </w:tr>
+      <w:tr>
+        <w:trPr>
+          <w:trHeight w:val="228"/>
+        </w:trPr>
+        <w:tc>
+          <w:tcPr>
+            <w:tcW w:w="3060" w:type="dxa"/>
+            <w:tcBorders>
+              <w:top w:val="nil"/>
+              <w:left w:val="nil"/>
+              <w:bottom w:val="single" w:sz="8" w:space="0" w:color="8EA9DB"/>
+              <w:right w:val="nil"/>
+            </w:tcBorders>
+            <w:shd w:val="clear" w:color="auto" w:fill="auto"/>
+            <w:noWrap/>
+            <w:vAlign w:val="center"/>
+            <w:hideMark/>
+          </w:tcPr>
+          <w:p>
+            <w:pPr>
+              <w:spacing w:after="0" w:line="240" w:lineRule="auto"/>
+              <w:rPr>
+                <w:rFonts w:ascii="Calibri" w:eastAsia="Times New Roman" w:hAnsi="Calibri" w:cs="Calibri"/>
+                <w:color w:val="000000"/>
+                <w:sz w:val="18"/>
+                <w:szCs w:val="18"/>
+                <w:lang w:eastAsia="en-GB"/>
+              </w:rPr>
+            </w:pPr>
+            <w:r>
+              <w:rPr>
+                <w:rFonts w:ascii="Calibri" w:eastAsia="Times New Roman" w:hAnsi="Calibri" w:cs="Calibri"/>
+                <w:color w:val="000000"/>
+                <w:sz w:val="18"/>
+                <w:szCs w:val="18"/>
+                <w:lang w:eastAsia="en-GB"/>
+              </w:rPr>
+              <w:t>1yr_nominal_gov_yield</w:t>
+            </w:r>
+          </w:p>
+        </w:tc>
+        <w:tc>
+          <w:tcPr>
+            <w:tcW w:w="1180" w:type="dxa"/>
+            <w:tcBorders>
+              <w:top w:val="nil"/>
+              <w:left w:val="nil"/>
+              <w:bottom w:val="single" w:sz="8" w:space="0" w:color="8EA9DB"/>
+              <w:right w:val="single" w:sz="8" w:space="0" w:color="8EA9DB"/>
+            </w:tcBorders>
+            <w:shd w:val="clear" w:color="auto" w:fill="auto"/>
+            <w:noWrap/>
+            <w:vAlign w:val="center"/>
+            <w:hideMark/>
+          </w:tcPr>
+          <w:p>
+            <w:pPr>
+              <w:spacing w:after="0" w:line="240" w:lineRule="auto"/>
+              <w:jc w:val="right"/>
+              <w:rPr>
+                <w:rFonts w:ascii="Calibri" w:eastAsia="Times New Roman" w:hAnsi="Calibri" w:cs="Calibri"/>
+                <w:color w:val="000000"/>
+                <w:sz w:val="18"/>
+                <w:szCs w:val="18"/>
+                <w:lang w:eastAsia="en-GB"/>
+              </w:rPr>
+            </w:pPr>
+            <w:r>
+              <w:rPr>
+                <w:rFonts w:ascii="Calibri" w:eastAsia="Times New Roman" w:hAnsi="Calibri" w:cs="Calibri"/>
+                <w:color w:val="000000"/>
+                <w:sz w:val="18"/>
+                <w:szCs w:val="18"/>
+                <w:lang w:eastAsia="en-GB"/>
+              </w:rPr>
+              <w:t>3.93</w:t>
+            </w:r>
+          </w:p>
+        </w:tc>
+      </w:tr>
+      <w:tr>
+        <w:trPr>
+          <w:trHeight w:val="228"/>
+        </w:trPr>
+        <w:tc>
+          <w:tcPr>
+            <w:tcW w:w="3060" w:type="dxa"/>
+            <w:tcBorders>
+              <w:top w:val="nil"/>
+              <w:left w:val="nil"/>
+              <w:bottom w:val="single" w:sz="8" w:space="0" w:color="8EA9DB"/>
+              <w:right w:val="nil"/>
+            </w:tcBorders>
+            <w:shd w:val="clear" w:color="000000" w:fill="D9E1F2"/>
+            <w:noWrap/>
+            <w:vAlign w:val="center"/>
+            <w:hideMark/>
+          </w:tcPr>
+          <w:p>
+            <w:pPr>
+              <w:spacing w:after="0" w:line="240" w:lineRule="auto"/>
+              <w:rPr>
+                <w:rFonts w:ascii="Calibri" w:eastAsia="Times New Roman" w:hAnsi="Calibri" w:cs="Calibri"/>
+                <w:color w:val="000000"/>
+                <w:sz w:val="18"/>
+                <w:szCs w:val="18"/>
+                <w:lang w:eastAsia="en-GB"/>
+              </w:rPr>
+            </w:pPr>
+            <w:r>
+              <w:rPr>
+                <w:rFonts w:ascii="Calibri" w:eastAsia="Times New Roman" w:hAnsi="Calibri" w:cs="Calibri"/>
+                <w:color w:val="000000"/>
+                <w:sz w:val="18"/>
+                <w:szCs w:val="18"/>
+                <w:lang w:eastAsia="en-GB"/>
+              </w:rPr>
+              <w:t>10yr_nominal_gov_yield</w:t>
+            </w:r>
+          </w:p>
+        </w:tc>
+        <w:tc>
+          <w:tcPr>
+            <w:tcW w:w="1180" w:type="dxa"/>
+            <w:tcBorders>
+              <w:top w:val="nil"/>
+              <w:left w:val="nil"/>
+              <w:bottom w:val="single" w:sz="8" w:space="0" w:color="8EA9DB"/>
+              <w:right w:val="single" w:sz="8" w:space="0" w:color="8EA9DB"/>
+            </w:tcBorders>
+            <w:shd w:val="clear" w:color="000000" w:fill="D9E1F2"/>
+            <w:noWrap/>
+            <w:vAlign w:val="center"/>
+            <w:hideMark/>
+          </w:tcPr>
+          <w:p>
+            <w:pPr>
+              <w:spacing w:after="0" w:line="240" w:lineRule="auto"/>
+              <w:jc w:val="right"/>
+              <w:rPr>
+                <w:rFonts w:ascii="Calibri" w:eastAsia="Times New Roman" w:hAnsi="Calibri" w:cs="Calibri"/>
+                <w:color w:val="000000"/>
+                <w:sz w:val="18"/>
+                <w:szCs w:val="18"/>
+                <w:lang w:eastAsia="en-GB"/>
+              </w:rPr>
+            </w:pPr>
+            <w:r>
+              <w:rPr>
+                <w:rFonts w:ascii="Calibri" w:eastAsia="Times New Roman" w:hAnsi="Calibri" w:cs="Calibri"/>
+                <w:color w:val="000000"/>
+                <w:sz w:val="18"/>
+                <w:szCs w:val="18"/>
+                <w:lang w:eastAsia="en-GB"/>
+              </w:rPr>
+              <w:t>3.48</w:t>
+            </w:r>
+          </w:p>
+        </w:tc>
+      </w:tr>
+      <w:tr>
+        <w:trPr>
+          <w:trHeight w:val="228"/>
+        </w:trPr>
+        <w:tc>
+          <w:tcPr>
+            <w:tcW w:w="3060" w:type="dxa"/>
+            <w:tcBorders>
+              <w:top w:val="nil"/>
+              <w:left w:val="nil"/>
+              <w:bottom w:val="single" w:sz="8" w:space="0" w:color="8EA9DB"/>
+              <w:right w:val="nil"/>
+            </w:tcBorders>
+            <w:shd w:val="clear" w:color="auto" w:fill="auto"/>
+            <w:noWrap/>
+            <w:vAlign w:val="center"/>
+            <w:hideMark/>
+          </w:tcPr>
+          <w:p>
+            <w:pPr>
+              <w:spacing w:after="0" w:line="240" w:lineRule="auto"/>
+              <w:rPr>
+                <w:rFonts w:ascii="Calibri" w:eastAsia="Times New Roman" w:hAnsi="Calibri" w:cs="Calibri"/>
+                <w:color w:val="000000"/>
+                <w:sz w:val="18"/>
+                <w:szCs w:val="18"/>
+                <w:lang w:eastAsia="en-GB"/>
+              </w:rPr>
+            </w:pPr>
+            <w:r>
+              <w:rPr>
+                <w:rFonts w:ascii="Calibri" w:eastAsia="Times New Roman" w:hAnsi="Calibri" w:cs="Calibri"/>
+                <w:color w:val="000000"/>
+                <w:sz w:val="18"/>
+                <w:szCs w:val="18"/>
+                <w:lang w:eastAsia="en-GB"/>
+              </w:rPr>
+              <w:t>5yr_breakeven_inflation</w:t>
+            </w:r>
+          </w:p>
+        </w:tc>
+        <w:tc>
+          <w:tcPr>
+            <w:tcW w:w="1180" w:type="dxa"/>
+            <w:tcBorders>
+              <w:top w:val="nil"/>
+              <w:left w:val="nil"/>
+              <w:bottom w:val="single" w:sz="8" w:space="0" w:color="8EA9DB"/>
+              <w:right w:val="single" w:sz="8" w:space="0" w:color="8EA9DB"/>
+            </w:tcBorders>
+            <w:shd w:val="clear" w:color="auto" w:fill="auto"/>
+            <w:noWrap/>
+            <w:vAlign w:val="center"/>
+            <w:hideMark/>
+          </w:tcPr>
+          <w:p>
+            <w:pPr>
+              <w:spacing w:after="0" w:line="240" w:lineRule="auto"/>
+              <w:jc w:val="right"/>
+              <w:rPr>
+                <w:rFonts w:ascii="Calibri" w:eastAsia="Times New Roman" w:hAnsi="Calibri" w:cs="Calibri"/>
+                <w:color w:val="000000"/>
+                <w:sz w:val="18"/>
+                <w:szCs w:val="18"/>
+                <w:lang w:eastAsia="en-GB"/>
+              </w:rPr>
+            </w:pPr>
+            <w:r>
+              <w:rPr>
+                <w:rFonts w:ascii="Calibri" w:eastAsia="Times New Roman" w:hAnsi="Calibri" w:cs="Calibri"/>
+                <w:color w:val="000000"/>
+                <w:sz w:val="18"/>
+                <w:szCs w:val="18"/>
+                <w:lang w:eastAsia="en-GB"/>
+              </w:rPr>
+              <w:t>3.46</w:t>
+            </w:r>
+          </w:p>
+        </w:tc>
+      </w:tr>
+      <w:tr>
+        <w:trPr>
+          <w:trHeight w:val="228"/>
+        </w:trPr>
+        <w:tc>
+          <w:tcPr>
+            <w:tcW w:w="3060" w:type="dxa"/>
+            <w:tcBorders>
+              <w:top w:val="nil"/>
+              <w:left w:val="nil"/>
+              <w:bottom w:val="single" w:sz="8" w:space="0" w:color="8EA9DB"/>
+              <w:right w:val="nil"/>
+            </w:tcBorders>
+            <w:shd w:val="clear" w:color="000000" w:fill="D9E1F2"/>
+            <w:noWrap/>
+            <w:vAlign w:val="center"/>
+            <w:hideMark/>
+          </w:tcPr>
+          <w:p>
+            <w:pPr>
+              <w:spacing w:after="0" w:line="240" w:lineRule="auto"/>
+              <w:rPr>
+                <w:rFonts w:ascii="Calibri" w:eastAsia="Times New Roman" w:hAnsi="Calibri" w:cs="Calibri"/>
+                <w:color w:val="000000"/>
+                <w:sz w:val="18"/>
+                <w:szCs w:val="18"/>
+                <w:lang w:eastAsia="en-GB"/>
+              </w:rPr>
+            </w:pPr>
+            <w:proofErr w:type="spellStart"/>
+            <w:r>
+              <w:rPr>
+                <w:rFonts w:ascii="Calibri" w:eastAsia="Times New Roman" w:hAnsi="Calibri" w:cs="Calibri"/>
+                <w:color w:val="000000"/>
+                <w:sz w:val="18"/>
+                <w:szCs w:val="18"/>
+                <w:lang w:eastAsia="en-GB"/>
+              </w:rPr>
+              <w:t>GDP_Growth_estimate</w:t>
+            </w:r>
+            <w:proofErr w:type="spellEnd"/>
+          </w:p>
+        </w:tc>
+        <w:tc>
+          <w:tcPr>
+            <w:tcW w:w="1180" w:type="dxa"/>
+            <w:tcBorders>
+              <w:top w:val="nil"/>
+              <w:left w:val="nil"/>
+              <w:bottom w:val="single" w:sz="8" w:space="0" w:color="8EA9DB"/>
+              <w:right w:val="single" w:sz="8" w:space="0" w:color="8EA9DB"/>
+            </w:tcBorders>
+            <w:shd w:val="clear" w:color="000000" w:fill="D9E1F2"/>
+            <w:noWrap/>
+            <w:vAlign w:val="center"/>
+            <w:hideMark/>
+          </w:tcPr>
+          <w:p>
+            <w:pPr>
+              <w:spacing w:after="0" w:line="240" w:lineRule="auto"/>
+              <w:jc w:val="right"/>
+              <w:rPr>
+                <w:rFonts w:ascii="Calibri" w:eastAsia="Times New Roman" w:hAnsi="Calibri" w:cs="Calibri"/>
+                <w:color w:val="000000"/>
+                <w:sz w:val="18"/>
+                <w:szCs w:val="18"/>
+                <w:lang w:eastAsia="en-GB"/>
+              </w:rPr>
+            </w:pPr>
+            <w:r>
+              <w:rPr>
+                <w:rFonts w:ascii="Calibri" w:eastAsia="Times New Roman" w:hAnsi="Calibri" w:cs="Calibri"/>
+                <w:color w:val="000000"/>
+                <w:sz w:val="18"/>
+                <w:szCs w:val="18"/>
+                <w:lang w:eastAsia="en-GB"/>
+              </w:rPr>
+              <w:t>0.30</w:t>
+            </w:r>
+          </w:p>
+        </w:tc>
+      </w:tr>
+      <w:tr>
+        <w:trPr>
+          <w:trHeight w:val="228"/>
+        </w:trPr>
+        <w:tc>
+          <w:tcPr>
+            <w:tcW w:w="3060" w:type="dxa"/>
+            <w:tcBorders>
+              <w:top w:val="nil"/>
+              <w:left w:val="nil"/>
+              <w:bottom w:val="single" w:sz="8" w:space="0" w:color="8EA9DB"/>
+              <w:right w:val="nil"/>
+            </w:tcBorders>
+            <w:shd w:val="clear" w:color="auto" w:fill="auto"/>
+            <w:noWrap/>
+            <w:vAlign w:val="center"/>
+            <w:hideMark/>
+          </w:tcPr>
+          <w:p>
+            <w:pPr>
+              <w:spacing w:after="0" w:line="240" w:lineRule="auto"/>
+              <w:rPr>
+                <w:rFonts w:ascii="Calibri" w:eastAsia="Times New Roman" w:hAnsi="Calibri" w:cs="Calibri"/>
+                <w:color w:val="000000"/>
+                <w:sz w:val="18"/>
+                <w:szCs w:val="18"/>
+                <w:lang w:eastAsia="en-GB"/>
+              </w:rPr>
+            </w:pPr>
+            <w:r>
+              <w:rPr>
+                <w:rFonts w:ascii="Calibri" w:eastAsia="Times New Roman" w:hAnsi="Calibri" w:cs="Calibri"/>
+                <w:color w:val="000000"/>
+                <w:sz w:val="18"/>
+                <w:szCs w:val="18"/>
+                <w:lang w:eastAsia="en-GB"/>
+              </w:rPr>
+              <w:t>FTSE_22_day_rolling_stdev</w:t>
+            </w:r>
+          </w:p>
+        </w:tc>
+        <w:tc>
+          <w:tcPr>
+            <w:tcW w:w="1180" w:type="dxa"/>
+            <w:tcBorders>
+              <w:top w:val="nil"/>
+              <w:left w:val="nil"/>
+              <w:bottom w:val="single" w:sz="8" w:space="0" w:color="8EA9DB"/>
+              <w:right w:val="single" w:sz="8" w:space="0" w:color="8EA9DB"/>
+            </w:tcBorders>
+            <w:shd w:val="clear" w:color="auto" w:fill="auto"/>
+            <w:noWrap/>
+            <w:vAlign w:val="center"/>
+            <w:hideMark/>
+          </w:tcPr>
+          <w:p>
+            <w:pPr>
+              <w:spacing w:after="0" w:line="240" w:lineRule="auto"/>
+              <w:jc w:val="right"/>
+              <w:rPr>
+                <w:rFonts w:ascii="Calibri" w:eastAsia="Times New Roman" w:hAnsi="Calibri" w:cs="Calibri"/>
+                <w:color w:val="000000"/>
+                <w:sz w:val="18"/>
+                <w:szCs w:val="18"/>
+                <w:lang w:eastAsia="en-GB"/>
+              </w:rPr>
+            </w:pPr>
+            <w:r>
+              <w:rPr>
+                <w:rFonts w:ascii="Calibri" w:eastAsia="Times New Roman" w:hAnsi="Calibri" w:cs="Calibri"/>
+                <w:color w:val="000000"/>
+                <w:sz w:val="18"/>
+                <w:szCs w:val="18"/>
+                <w:lang w:eastAsia="en-GB"/>
+              </w:rPr>
+              <w:t>1.32</w:t>
+            </w:r>
+          </w:p>
+        </w:tc>
+      </w:tr>
+      <w:tr>
+        <w:trPr>
+          <w:trHeight w:val="228"/>
+        </w:trPr>
+        <w:tc>
+          <w:tcPr>
+            <w:tcW w:w="3060" w:type="dxa"/>
+            <w:tcBorders>
+              <w:top w:val="nil"/>
+              <w:left w:val="nil"/>
+              <w:bottom w:val="single" w:sz="8" w:space="0" w:color="8EA9DB"/>
+              <w:right w:val="nil"/>
+            </w:tcBorders>
+            <w:shd w:val="clear" w:color="000000" w:fill="D9E1F2"/>
+            <w:noWrap/>
+            <w:vAlign w:val="center"/>
+            <w:hideMark/>
+          </w:tcPr>
+          <w:p>
+            <w:pPr>
+              <w:spacing w:after="0" w:line="240" w:lineRule="auto"/>
+              <w:rPr>
+                <w:rFonts w:ascii="Calibri" w:eastAsia="Times New Roman" w:hAnsi="Calibri" w:cs="Calibri"/>
+                <w:color w:val="000000"/>
+                <w:sz w:val="18"/>
+                <w:szCs w:val="18"/>
+                <w:lang w:eastAsia="en-GB"/>
+              </w:rPr>
+            </w:pPr>
+            <w:r>
+              <w:rPr>
+                <w:rFonts w:ascii="Calibri" w:eastAsia="Times New Roman" w:hAnsi="Calibri" w:cs="Calibri"/>
+                <w:color w:val="000000"/>
+                <w:sz w:val="18"/>
+                <w:szCs w:val="18"/>
+                <w:lang w:eastAsia="en-GB"/>
+              </w:rPr>
+              <w:t>FTSE_22_day_rolling_return</w:t>
+            </w:r>
+          </w:p>
+        </w:tc>
+        <w:tc>
+          <w:tcPr>
+            <w:tcW w:w="1180" w:type="dxa"/>
+            <w:tcBorders>
+              <w:top w:val="nil"/>
+              <w:left w:val="nil"/>
+              <w:bottom w:val="single" w:sz="8" w:space="0" w:color="8EA9DB"/>
+              <w:right w:val="single" w:sz="8" w:space="0" w:color="8EA9DB"/>
+            </w:tcBorders>
+            <w:shd w:val="clear" w:color="000000" w:fill="D9E1F2"/>
+            <w:noWrap/>
+            <w:vAlign w:val="center"/>
+            <w:hideMark/>
+          </w:tcPr>
+          <w:p>
+            <w:pPr>
+              <w:spacing w:after="0" w:line="240" w:lineRule="auto"/>
+              <w:jc w:val="right"/>
+              <w:rPr>
+                <w:rFonts w:ascii="Calibri" w:eastAsia="Times New Roman" w:hAnsi="Calibri" w:cs="Calibri"/>
+                <w:color w:val="000000"/>
+                <w:sz w:val="18"/>
+                <w:szCs w:val="18"/>
+                <w:lang w:eastAsia="en-GB"/>
+              </w:rPr>
+            </w:pPr>
+            <w:r>
+              <w:rPr>
+                <w:rFonts w:ascii="Calibri" w:eastAsia="Times New Roman" w:hAnsi="Calibri" w:cs="Calibri"/>
+                <w:color w:val="000000"/>
+                <w:sz w:val="18"/>
+                <w:szCs w:val="18"/>
+                <w:lang w:eastAsia="en-GB"/>
+              </w:rPr>
+              <w:t>-3.58</w:t>
+            </w:r>
+          </w:p>
+        </w:tc>
+      </w:tr>
+      <w:tr>
+        <w:trPr>
+          <w:trHeight w:val="228"/>
+        </w:trPr>
+        <w:tc>
+          <w:tcPr>
+            <w:tcW w:w="3060" w:type="dxa"/>
+            <w:tcBorders>
+              <w:top w:val="nil"/>
+              <w:left w:val="nil"/>
+              <w:bottom w:val="single" w:sz="8" w:space="0" w:color="8EA9DB"/>
+              <w:right w:val="nil"/>
+            </w:tcBorders>
+            <w:shd w:val="clear" w:color="auto" w:fill="auto"/>
+            <w:noWrap/>
+            <w:vAlign w:val="center"/>
+            <w:hideMark/>
+          </w:tcPr>
+          <w:p>
+            <w:pPr>
+              <w:spacing w:after="0" w:line="240" w:lineRule="auto"/>
+              <w:rPr>
+                <w:rFonts w:ascii="Calibri" w:eastAsia="Times New Roman" w:hAnsi="Calibri" w:cs="Calibri"/>
+                <w:color w:val="000000"/>
+                <w:sz w:val="18"/>
+                <w:szCs w:val="18"/>
+                <w:lang w:eastAsia="en-GB"/>
+              </w:rPr>
+            </w:pPr>
+            <w:proofErr w:type="spellStart"/>
+            <w:r>
+              <w:rPr>
+                <w:rFonts w:ascii="Calibri" w:eastAsia="Times New Roman" w:hAnsi="Calibri" w:cs="Calibri"/>
+                <w:color w:val="000000"/>
+                <w:sz w:val="18"/>
+                <w:szCs w:val="18"/>
+                <w:lang w:eastAsia="en-GB"/>
+              </w:rPr>
+              <w:t>VIX_Close</w:t>
+            </w:r>
+            <w:proofErr w:type="spellEnd"/>
+          </w:p>
+        </w:tc>
+        <w:tc>
+          <w:tcPr>
+            <w:tcW w:w="1180" w:type="dxa"/>
+            <w:tcBorders>
+              <w:top w:val="nil"/>
+              <w:left w:val="nil"/>
+              <w:bottom w:val="single" w:sz="8" w:space="0" w:color="8EA9DB"/>
+              <w:right w:val="single" w:sz="8" w:space="0" w:color="8EA9DB"/>
+            </w:tcBorders>
+            <w:shd w:val="clear" w:color="auto" w:fill="auto"/>
+            <w:noWrap/>
+            <w:vAlign w:val="center"/>
+            <w:hideMark/>
+          </w:tcPr>
+          <w:p>
+            <w:pPr>
+              <w:spacing w:after="0" w:line="240" w:lineRule="auto"/>
+              <w:jc w:val="right"/>
+              <w:rPr>
+                <w:rFonts w:ascii="Calibri" w:eastAsia="Times New Roman" w:hAnsi="Calibri" w:cs="Calibri"/>
+                <w:color w:val="000000"/>
+                <w:sz w:val="18"/>
+                <w:szCs w:val="18"/>
+                <w:lang w:eastAsia="en-GB"/>
+              </w:rPr>
+            </w:pPr>
+            <w:r>
+              <w:rPr>
+                <w:rFonts w:ascii="Calibri" w:eastAsia="Times New Roman" w:hAnsi="Calibri" w:cs="Calibri"/>
+                <w:color w:val="000000"/>
+                <w:sz w:val="18"/>
+                <w:szCs w:val="18"/>
+                <w:lang w:eastAsia="en-GB"/>
+              </w:rPr>
+              <w:t>18.70</w:t>
+            </w:r>
+          </w:p>
+        </w:tc>
+      </w:tr>
+      <w:tr>
+        <w:trPr>
+          <w:trHeight w:val="228"/>
+        </w:trPr>
+        <w:tc>
+          <w:tcPr>
+            <w:tcW w:w="3060" w:type="dxa"/>
+            <w:tcBorders>
+              <w:top w:val="nil"/>
+              <w:left w:val="nil"/>
+              <w:bottom w:val="single" w:sz="8" w:space="0" w:color="8EA9DB"/>
+              <w:right w:val="nil"/>
+            </w:tcBorders>
+            <w:shd w:val="clear" w:color="000000" w:fill="D9E1F2"/>
+            <w:noWrap/>
+            <w:vAlign w:val="center"/>
+            <w:hideMark/>
+          </w:tcPr>
+          <w:p>
+            <w:pPr>
+              <w:spacing w:after="0" w:line="240" w:lineRule="auto"/>
+              <w:rPr>
+                <w:rFonts w:ascii="Calibri" w:eastAsia="Times New Roman" w:hAnsi="Calibri" w:cs="Calibri"/>
+                <w:color w:val="000000"/>
+                <w:sz w:val="18"/>
+                <w:szCs w:val="18"/>
+                <w:lang w:eastAsia="en-GB"/>
+              </w:rPr>
+            </w:pPr>
+            <w:r>
+              <w:rPr>
+                <w:rFonts w:ascii="Calibri" w:eastAsia="Times New Roman" w:hAnsi="Calibri" w:cs="Calibri"/>
+                <w:color w:val="000000"/>
+                <w:sz w:val="18"/>
+                <w:szCs w:val="18"/>
+                <w:lang w:eastAsia="en-GB"/>
+              </w:rPr>
+              <w:t>SR</w:t>
+            </w:r>
+          </w:p>
+        </w:tc>
+        <w:tc>
+          <w:tcPr>
+            <w:tcW w:w="1180" w:type="dxa"/>
+            <w:tcBorders>
+              <w:top w:val="nil"/>
+              <w:left w:val="nil"/>
+              <w:bottom w:val="single" w:sz="8" w:space="0" w:color="8EA9DB"/>
+              <w:right w:val="single" w:sz="8" w:space="0" w:color="8EA9DB"/>
+            </w:tcBorders>
+            <w:shd w:val="clear" w:color="000000" w:fill="D9E1F2"/>
+            <w:noWrap/>
+            <w:vAlign w:val="center"/>
+            <w:hideMark/>
+          </w:tcPr>
+          <w:p>
+            <w:pPr>
+              <w:spacing w:after="0" w:line="240" w:lineRule="auto"/>
+              <w:jc w:val="right"/>
+              <w:rPr>
+                <w:rFonts w:ascii="Calibri" w:eastAsia="Times New Roman" w:hAnsi="Calibri" w:cs="Calibri"/>
+                <w:color w:val="000000"/>
+                <w:sz w:val="18"/>
+                <w:szCs w:val="18"/>
+                <w:lang w:eastAsia="en-GB"/>
+              </w:rPr>
+            </w:pPr>
+            <w:r>
+              <w:rPr>
+                <w:rFonts w:ascii="Calibri" w:eastAsia="Times New Roman" w:hAnsi="Calibri" w:cs="Calibri"/>
+                <w:color w:val="000000"/>
+                <w:sz w:val="18"/>
+                <w:szCs w:val="18"/>
+                <w:lang w:eastAsia="en-GB"/>
+              </w:rPr>
+              <w:t>0.00</w:t>
+            </w:r>
+          </w:p>
+        </w:tc>
+      </w:tr>
+      <w:tr>
+        <w:trPr>
+          <w:trHeight w:val="228"/>
+        </w:trPr>
+        <w:tc>
+          <w:tcPr>
+            <w:tcW w:w="3060" w:type="dxa"/>
+            <w:tcBorders>
+              <w:top w:val="nil"/>
+              <w:left w:val="nil"/>
+              <w:bottom w:val="single" w:sz="8" w:space="0" w:color="8EA9DB"/>
+              <w:right w:val="nil"/>
+            </w:tcBorders>
+            <w:shd w:val="clear" w:color="auto" w:fill="auto"/>
+            <w:noWrap/>
+            <w:vAlign w:val="center"/>
+            <w:hideMark/>
+          </w:tcPr>
+          <w:p>
+            <w:pPr>
+              <w:spacing w:after="0" w:line="240" w:lineRule="auto"/>
+              <w:rPr>
+                <w:rFonts w:ascii="Calibri" w:eastAsia="Times New Roman" w:hAnsi="Calibri" w:cs="Calibri"/>
+                <w:color w:val="000000"/>
+                <w:sz w:val="18"/>
+                <w:szCs w:val="18"/>
+                <w:lang w:eastAsia="en-GB"/>
+              </w:rPr>
+            </w:pPr>
+            <w:r>
+              <w:rPr>
+                <w:rFonts w:ascii="Calibri" w:eastAsia="Times New Roman" w:hAnsi="Calibri" w:cs="Calibri"/>
+                <w:color w:val="000000"/>
+                <w:sz w:val="18"/>
+                <w:szCs w:val="18"/>
+                <w:lang w:eastAsia="en-GB"/>
+              </w:rPr>
+              <w:t>UN</w:t>
+            </w:r>
+          </w:p>
+        </w:tc>
+        <w:tc>
+          <w:tcPr>
+            <w:tcW w:w="1180" w:type="dxa"/>
+            <w:tcBorders>
+              <w:top w:val="nil"/>
+              <w:left w:val="nil"/>
+              <w:bottom w:val="single" w:sz="8" w:space="0" w:color="8EA9DB"/>
+              <w:right w:val="single" w:sz="8" w:space="0" w:color="8EA9DB"/>
+            </w:tcBorders>
+            <w:shd w:val="clear" w:color="auto" w:fill="auto"/>
+            <w:noWrap/>
+            <w:vAlign w:val="center"/>
+            <w:hideMark/>
+          </w:tcPr>
+          <w:p>
+            <w:pPr>
+              <w:spacing w:after="0" w:line="240" w:lineRule="auto"/>
+              <w:jc w:val="right"/>
+              <w:rPr>
+                <w:rFonts w:ascii="Calibri" w:eastAsia="Times New Roman" w:hAnsi="Calibri" w:cs="Calibri"/>
+                <w:color w:val="000000"/>
+                <w:sz w:val="18"/>
+                <w:szCs w:val="18"/>
+                <w:lang w:eastAsia="en-GB"/>
+              </w:rPr>
+            </w:pPr>
+            <w:r>
+              <w:rPr>
+                <w:rFonts w:ascii="Calibri" w:eastAsia="Times New Roman" w:hAnsi="Calibri" w:cs="Calibri"/>
+                <w:color w:val="000000"/>
+                <w:sz w:val="18"/>
+                <w:szCs w:val="18"/>
+                <w:lang w:eastAsia="en-GB"/>
+              </w:rPr>
+              <w:t>0.00</w:t>
+            </w:r>
+          </w:p>
+        </w:tc>
+      </w:tr>
+      <w:tr>
+        <w:trPr>
+          <w:trHeight w:val="228"/>
+        </w:trPr>
+        <w:tc>
+          <w:tcPr>
+            <w:tcW w:w="3060" w:type="dxa"/>
+            <w:tcBorders>
+              <w:top w:val="nil"/>
+              <w:left w:val="nil"/>
+              <w:bottom w:val="single" w:sz="8" w:space="0" w:color="8EA9DB"/>
+              <w:right w:val="nil"/>
+            </w:tcBorders>
+            <w:shd w:val="clear" w:color="000000" w:fill="D9E1F2"/>
+            <w:noWrap/>
+            <w:vAlign w:val="center"/>
+            <w:hideMark/>
+          </w:tcPr>
+          <w:p>
+            <w:pPr>
+              <w:spacing w:after="0" w:line="240" w:lineRule="auto"/>
+              <w:rPr>
+                <w:rFonts w:ascii="Calibri" w:eastAsia="Times New Roman" w:hAnsi="Calibri" w:cs="Calibri"/>
+                <w:color w:val="000000"/>
+                <w:sz w:val="18"/>
+                <w:szCs w:val="18"/>
+                <w:lang w:eastAsia="en-GB"/>
+              </w:rPr>
+            </w:pPr>
+            <w:r>
+              <w:rPr>
+                <w:rFonts w:ascii="Calibri" w:eastAsia="Times New Roman" w:hAnsi="Calibri" w:cs="Calibri"/>
+                <w:color w:val="000000"/>
+                <w:sz w:val="18"/>
+                <w:szCs w:val="18"/>
+                <w:lang w:eastAsia="en-GB"/>
+              </w:rPr>
+              <w:t>SEC</w:t>
+            </w:r>
+          </w:p>
+        </w:tc>
+        <w:tc>
+          <w:tcPr>
+            <w:tcW w:w="1180" w:type="dxa"/>
+            <w:tcBorders>
+              <w:top w:val="nil"/>
+              <w:left w:val="nil"/>
+              <w:bottom w:val="single" w:sz="8" w:space="0" w:color="8EA9DB"/>
+              <w:right w:val="single" w:sz="8" w:space="0" w:color="8EA9DB"/>
+            </w:tcBorders>
+            <w:shd w:val="clear" w:color="000000" w:fill="D9E1F2"/>
+            <w:noWrap/>
+            <w:vAlign w:val="center"/>
+            <w:hideMark/>
+          </w:tcPr>
+          <w:p>
+            <w:pPr>
+              <w:spacing w:after="0" w:line="240" w:lineRule="auto"/>
+              <w:jc w:val="right"/>
+              <w:rPr>
+                <w:rFonts w:ascii="Calibri" w:eastAsia="Times New Roman" w:hAnsi="Calibri" w:cs="Calibri"/>
+                <w:color w:val="000000"/>
+                <w:sz w:val="18"/>
+                <w:szCs w:val="18"/>
+                <w:lang w:eastAsia="en-GB"/>
+              </w:rPr>
+            </w:pPr>
+            <w:r>
+              <w:rPr>
+                <w:rFonts w:ascii="Calibri" w:eastAsia="Times New Roman" w:hAnsi="Calibri" w:cs="Calibri"/>
+                <w:color w:val="000000"/>
+                <w:sz w:val="18"/>
+                <w:szCs w:val="18"/>
+                <w:lang w:eastAsia="en-GB"/>
+              </w:rPr>
+              <w:t>0.00</w:t>
+            </w:r>
+          </w:p>
+        </w:tc>
+      </w:tr>
+      <w:tr>
+        <w:trPr>
+          <w:trHeight w:val="228"/>
+        </w:trPr>
+        <w:tc>
+          <w:tcPr>
+            <w:tcW w:w="3060" w:type="dxa"/>
+            <w:tcBorders>
+              <w:top w:val="nil"/>
+              <w:left w:val="nil"/>
+              <w:bottom w:val="single" w:sz="8" w:space="0" w:color="8EA9DB"/>
+              <w:right w:val="nil"/>
+            </w:tcBorders>
+            <w:shd w:val="clear" w:color="auto" w:fill="auto"/>
+            <w:noWrap/>
+            <w:vAlign w:val="center"/>
+            <w:hideMark/>
+          </w:tcPr>
+          <w:p>
+            <w:pPr>
+              <w:spacing w:after="0" w:line="240" w:lineRule="auto"/>
+              <w:rPr>
+                <w:rFonts w:ascii="Calibri" w:eastAsia="Times New Roman" w:hAnsi="Calibri" w:cs="Calibri"/>
+                <w:color w:val="000000"/>
+                <w:sz w:val="18"/>
+                <w:szCs w:val="18"/>
+                <w:lang w:eastAsia="en-GB"/>
+              </w:rPr>
+            </w:pPr>
+            <w:proofErr w:type="spellStart"/>
+            <w:r>
+              <w:rPr>
+                <w:rFonts w:ascii="Calibri" w:eastAsia="Times New Roman" w:hAnsi="Calibri" w:cs="Calibri"/>
+                <w:color w:val="000000"/>
+                <w:sz w:val="18"/>
+                <w:szCs w:val="18"/>
+                <w:lang w:eastAsia="en-GB"/>
+              </w:rPr>
+              <w:t>QuickRatio</w:t>
+            </w:r>
+            <w:proofErr w:type="spellEnd"/>
+          </w:p>
+        </w:tc>
+        <w:tc>
+          <w:tcPr>
+            <w:tcW w:w="1180" w:type="dxa"/>
+            <w:tcBorders>
+              <w:top w:val="nil"/>
+              <w:left w:val="nil"/>
+              <w:bottom w:val="single" w:sz="8" w:space="0" w:color="8EA9DB"/>
+              <w:right w:val="single" w:sz="8" w:space="0" w:color="8EA9DB"/>
+            </w:tcBorders>
+            <w:shd w:val="clear" w:color="auto" w:fill="auto"/>
+            <w:noWrap/>
+            <w:vAlign w:val="center"/>
+            <w:hideMark/>
+          </w:tcPr>
+          <w:p>
+            <w:pPr>
+              <w:spacing w:after="0" w:line="240" w:lineRule="auto"/>
+              <w:jc w:val="right"/>
+              <w:rPr>
+                <w:rFonts w:ascii="Calibri" w:eastAsia="Times New Roman" w:hAnsi="Calibri" w:cs="Calibri"/>
+                <w:color w:val="000000"/>
+                <w:sz w:val="18"/>
+                <w:szCs w:val="18"/>
+                <w:lang w:eastAsia="en-GB"/>
+              </w:rPr>
+            </w:pPr>
+            <w:r>
+              <w:rPr>
+                <w:rFonts w:ascii="Calibri" w:eastAsia="Times New Roman" w:hAnsi="Calibri" w:cs="Calibri"/>
+                <w:color w:val="000000"/>
+                <w:sz w:val="18"/>
+                <w:szCs w:val="18"/>
+                <w:lang w:eastAsia="en-GB"/>
+              </w:rPr>
+              <w:t>0.98</w:t>
+            </w:r>
+          </w:p>
+        </w:tc>
+      </w:tr>
+      <w:tr>
+        <w:trPr>
+          <w:trHeight w:val="228"/>
+        </w:trPr>
+        <w:tc>
+          <w:tcPr>
+            <w:tcW w:w="3060" w:type="dxa"/>
+            <w:tcBorders>
+              <w:top w:val="nil"/>
+              <w:left w:val="nil"/>
+              <w:bottom w:val="single" w:sz="8" w:space="0" w:color="8EA9DB"/>
+              <w:right w:val="nil"/>
+            </w:tcBorders>
+            <w:shd w:val="clear" w:color="000000" w:fill="D9E1F2"/>
+            <w:noWrap/>
+            <w:vAlign w:val="center"/>
+            <w:hideMark/>
+          </w:tcPr>
+          <w:p>
+            <w:pPr>
+              <w:spacing w:after="0" w:line="240" w:lineRule="auto"/>
+              <w:rPr>
+                <w:rFonts w:ascii="Calibri" w:eastAsia="Times New Roman" w:hAnsi="Calibri" w:cs="Calibri"/>
+                <w:color w:val="000000"/>
+                <w:sz w:val="18"/>
+                <w:szCs w:val="18"/>
+                <w:lang w:eastAsia="en-GB"/>
+              </w:rPr>
+            </w:pPr>
+            <w:proofErr w:type="spellStart"/>
+            <w:r>
+              <w:rPr>
+                <w:rFonts w:ascii="Calibri" w:eastAsia="Times New Roman" w:hAnsi="Calibri" w:cs="Calibri"/>
+                <w:color w:val="000000"/>
+                <w:sz w:val="18"/>
+                <w:szCs w:val="18"/>
+                <w:lang w:eastAsia="en-GB"/>
+              </w:rPr>
+              <w:t>CurrentRatio</w:t>
+            </w:r>
+            <w:proofErr w:type="spellEnd"/>
+          </w:p>
+        </w:tc>
+        <w:tc>
+          <w:tcPr>
+            <w:tcW w:w="1180" w:type="dxa"/>
+            <w:tcBorders>
+              <w:top w:val="nil"/>
+              <w:left w:val="nil"/>
+              <w:bottom w:val="single" w:sz="8" w:space="0" w:color="8EA9DB"/>
+              <w:right w:val="single" w:sz="8" w:space="0" w:color="8EA9DB"/>
+            </w:tcBorders>
+            <w:shd w:val="clear" w:color="000000" w:fill="D9E1F2"/>
+            <w:noWrap/>
+            <w:vAlign w:val="center"/>
+            <w:hideMark/>
+          </w:tcPr>
+          <w:p>
+            <w:pPr>
+              <w:spacing w:after="0" w:line="240" w:lineRule="auto"/>
+              <w:jc w:val="right"/>
+              <w:rPr>
+                <w:rFonts w:ascii="Calibri" w:eastAsia="Times New Roman" w:hAnsi="Calibri" w:cs="Calibri"/>
+                <w:color w:val="000000"/>
+                <w:sz w:val="18"/>
+                <w:szCs w:val="18"/>
+                <w:lang w:eastAsia="en-GB"/>
+              </w:rPr>
+            </w:pPr>
+            <w:r>
+              <w:rPr>
+                <w:rFonts w:ascii="Calibri" w:eastAsia="Times New Roman" w:hAnsi="Calibri" w:cs="Calibri"/>
+                <w:color w:val="000000"/>
+                <w:sz w:val="18"/>
+                <w:szCs w:val="18"/>
+                <w:lang w:eastAsia="en-GB"/>
+              </w:rPr>
+              <w:t>1.28</w:t>
+            </w:r>
+          </w:p>
+        </w:tc>
+      </w:tr>
+      <w:tr>
+        <w:trPr>
+          <w:trHeight w:val="228"/>
+        </w:trPr>
+        <w:tc>
+          <w:tcPr>
+            <w:tcW w:w="3060" w:type="dxa"/>
+            <w:tcBorders>
+              <w:top w:val="nil"/>
+              <w:left w:val="nil"/>
+              <w:bottom w:val="single" w:sz="8" w:space="0" w:color="8EA9DB"/>
+              <w:right w:val="nil"/>
+            </w:tcBorders>
+            <w:shd w:val="clear" w:color="auto" w:fill="auto"/>
+            <w:noWrap/>
+            <w:vAlign w:val="center"/>
+            <w:hideMark/>
+          </w:tcPr>
+          <w:p>
+            <w:pPr>
+              <w:spacing w:after="0" w:line="240" w:lineRule="auto"/>
+              <w:rPr>
+                <w:rFonts w:ascii="Calibri" w:eastAsia="Times New Roman" w:hAnsi="Calibri" w:cs="Calibri"/>
+                <w:color w:val="000000"/>
+                <w:sz w:val="18"/>
+                <w:szCs w:val="18"/>
+                <w:lang w:eastAsia="en-GB"/>
+              </w:rPr>
+            </w:pPr>
+            <w:proofErr w:type="spellStart"/>
+            <w:r>
+              <w:rPr>
+                <w:rFonts w:ascii="Calibri" w:eastAsia="Times New Roman" w:hAnsi="Calibri" w:cs="Calibri"/>
+                <w:color w:val="000000"/>
+                <w:sz w:val="18"/>
+                <w:szCs w:val="18"/>
+                <w:lang w:eastAsia="en-GB"/>
+              </w:rPr>
+              <w:t>InterestCoverageRatio</w:t>
+            </w:r>
+            <w:proofErr w:type="spellEnd"/>
+          </w:p>
+        </w:tc>
+        <w:tc>
+          <w:tcPr>
+            <w:tcW w:w="1180" w:type="dxa"/>
+            <w:tcBorders>
+              <w:top w:val="nil"/>
+              <w:left w:val="nil"/>
+              <w:bottom w:val="single" w:sz="8" w:space="0" w:color="8EA9DB"/>
+              <w:right w:val="single" w:sz="8" w:space="0" w:color="8EA9DB"/>
+            </w:tcBorders>
+            <w:shd w:val="clear" w:color="auto" w:fill="auto"/>
+            <w:noWrap/>
+            <w:vAlign w:val="center"/>
+            <w:hideMark/>
+          </w:tcPr>
+          <w:p>
+            <w:pPr>
+              <w:spacing w:after="0" w:line="240" w:lineRule="auto"/>
+              <w:jc w:val="right"/>
+              <w:rPr>
+                <w:rFonts w:ascii="Calibri" w:eastAsia="Times New Roman" w:hAnsi="Calibri" w:cs="Calibri"/>
+                <w:color w:val="000000"/>
+                <w:sz w:val="18"/>
+                <w:szCs w:val="18"/>
+                <w:lang w:eastAsia="en-GB"/>
+              </w:rPr>
+            </w:pPr>
+            <w:r>
+              <w:rPr>
+                <w:rFonts w:ascii="Calibri" w:eastAsia="Times New Roman" w:hAnsi="Calibri" w:cs="Calibri"/>
+                <w:color w:val="000000"/>
+                <w:sz w:val="18"/>
+                <w:szCs w:val="18"/>
+                <w:lang w:eastAsia="en-GB"/>
+              </w:rPr>
+              <w:t>35.33</w:t>
+            </w:r>
+          </w:p>
+        </w:tc>
+      </w:tr>
+      <w:tr>
+        <w:trPr>
+          <w:trHeight w:val="228"/>
+        </w:trPr>
+        <w:tc>
+          <w:tcPr>
+            <w:tcW w:w="3060" w:type="dxa"/>
+            <w:tcBorders>
+              <w:top w:val="nil"/>
+              <w:left w:val="nil"/>
+              <w:bottom w:val="single" w:sz="8" w:space="0" w:color="8EA9DB"/>
+              <w:right w:val="nil"/>
+            </w:tcBorders>
+            <w:shd w:val="clear" w:color="000000" w:fill="D9E1F2"/>
+            <w:noWrap/>
+            <w:vAlign w:val="center"/>
+            <w:hideMark/>
+          </w:tcPr>
+          <w:p>
+            <w:pPr>
+              <w:spacing w:after="0" w:line="240" w:lineRule="auto"/>
+              <w:rPr>
+                <w:rFonts w:ascii="Calibri" w:eastAsia="Times New Roman" w:hAnsi="Calibri" w:cs="Calibri"/>
+                <w:color w:val="000000"/>
+                <w:sz w:val="18"/>
+                <w:szCs w:val="18"/>
+                <w:lang w:eastAsia="en-GB"/>
+              </w:rPr>
+            </w:pPr>
+            <w:proofErr w:type="spellStart"/>
+            <w:r>
+              <w:rPr>
+                <w:rFonts w:ascii="Calibri" w:eastAsia="Times New Roman" w:hAnsi="Calibri" w:cs="Calibri"/>
+                <w:color w:val="000000"/>
+                <w:sz w:val="18"/>
+                <w:szCs w:val="18"/>
+                <w:lang w:eastAsia="en-GB"/>
+              </w:rPr>
+              <w:t>WorkingCapitaltoTotalAssets</w:t>
+            </w:r>
+            <w:proofErr w:type="spellEnd"/>
+          </w:p>
+        </w:tc>
+        <w:tc>
+          <w:tcPr>
+            <w:tcW w:w="1180" w:type="dxa"/>
+            <w:tcBorders>
+              <w:top w:val="nil"/>
+              <w:left w:val="nil"/>
+              <w:bottom w:val="single" w:sz="8" w:space="0" w:color="8EA9DB"/>
+              <w:right w:val="single" w:sz="8" w:space="0" w:color="8EA9DB"/>
+            </w:tcBorders>
+            <w:shd w:val="clear" w:color="000000" w:fill="D9E1F2"/>
+            <w:noWrap/>
+            <w:vAlign w:val="center"/>
+            <w:hideMark/>
+          </w:tcPr>
+          <w:p>
+            <w:pPr>
+              <w:spacing w:after="0" w:line="240" w:lineRule="auto"/>
+              <w:jc w:val="right"/>
+              <w:rPr>
+                <w:rFonts w:ascii="Calibri" w:eastAsia="Times New Roman" w:hAnsi="Calibri" w:cs="Calibri"/>
+                <w:color w:val="000000"/>
+                <w:sz w:val="18"/>
+                <w:szCs w:val="18"/>
+                <w:lang w:eastAsia="en-GB"/>
+              </w:rPr>
+            </w:pPr>
+            <w:r>
+              <w:rPr>
+                <w:rFonts w:ascii="Calibri" w:eastAsia="Times New Roman" w:hAnsi="Calibri" w:cs="Calibri"/>
+                <w:color w:val="000000"/>
+                <w:sz w:val="18"/>
+                <w:szCs w:val="18"/>
+                <w:lang w:eastAsia="en-GB"/>
+              </w:rPr>
+              <w:t>0.11</w:t>
+            </w:r>
+          </w:p>
+        </w:tc>
+      </w:tr>
+      <w:tr>
+        <w:trPr>
+          <w:trHeight w:val="228"/>
+        </w:trPr>
+        <w:tc>
+          <w:tcPr>
+            <w:tcW w:w="3060" w:type="dxa"/>
+            <w:tcBorders>
+              <w:top w:val="nil"/>
+              <w:left w:val="nil"/>
+              <w:bottom w:val="single" w:sz="8" w:space="0" w:color="8EA9DB"/>
+              <w:right w:val="nil"/>
+            </w:tcBorders>
+            <w:shd w:val="clear" w:color="auto" w:fill="auto"/>
+            <w:noWrap/>
+            <w:vAlign w:val="center"/>
+            <w:hideMark/>
+          </w:tcPr>
+          <w:p>
+            <w:pPr>
+              <w:spacing w:after="0" w:line="240" w:lineRule="auto"/>
+              <w:rPr>
+                <w:rFonts w:ascii="Calibri" w:eastAsia="Times New Roman" w:hAnsi="Calibri" w:cs="Calibri"/>
+                <w:color w:val="000000"/>
+                <w:sz w:val="18"/>
+                <w:szCs w:val="18"/>
+                <w:lang w:eastAsia="en-GB"/>
+              </w:rPr>
+            </w:pPr>
+            <w:proofErr w:type="spellStart"/>
+            <w:r>
+              <w:rPr>
+                <w:rFonts w:ascii="Calibri" w:eastAsia="Times New Roman" w:hAnsi="Calibri" w:cs="Calibri"/>
+                <w:color w:val="000000"/>
+                <w:sz w:val="18"/>
+                <w:szCs w:val="18"/>
+                <w:lang w:eastAsia="en-GB"/>
+              </w:rPr>
+              <w:t>TotalDebtPercentageofTotalAssets</w:t>
+            </w:r>
+            <w:proofErr w:type="spellEnd"/>
+          </w:p>
+        </w:tc>
+        <w:tc>
+          <w:tcPr>
+            <w:tcW w:w="1180" w:type="dxa"/>
+            <w:tcBorders>
+              <w:top w:val="nil"/>
+              <w:left w:val="nil"/>
+              <w:bottom w:val="single" w:sz="8" w:space="0" w:color="8EA9DB"/>
+              <w:right w:val="single" w:sz="8" w:space="0" w:color="8EA9DB"/>
+            </w:tcBorders>
+            <w:shd w:val="clear" w:color="auto" w:fill="auto"/>
+            <w:noWrap/>
+            <w:vAlign w:val="center"/>
+            <w:hideMark/>
+          </w:tcPr>
+          <w:p>
+            <w:pPr>
+              <w:spacing w:after="0" w:line="240" w:lineRule="auto"/>
+              <w:jc w:val="right"/>
+              <w:rPr>
+                <w:rFonts w:ascii="Calibri" w:eastAsia="Times New Roman" w:hAnsi="Calibri" w:cs="Calibri"/>
+                <w:color w:val="000000"/>
+                <w:sz w:val="18"/>
+                <w:szCs w:val="18"/>
+                <w:lang w:eastAsia="en-GB"/>
+              </w:rPr>
+            </w:pPr>
+            <w:r>
+              <w:rPr>
+                <w:rFonts w:ascii="Calibri" w:eastAsia="Times New Roman" w:hAnsi="Calibri" w:cs="Calibri"/>
+                <w:color w:val="000000"/>
+                <w:sz w:val="18"/>
+                <w:szCs w:val="18"/>
+                <w:lang w:eastAsia="en-GB"/>
+              </w:rPr>
+              <w:t>0.34</w:t>
+            </w:r>
+          </w:p>
+        </w:tc>
+      </w:tr>
+      <w:tr>
+        <w:trPr>
+          <w:trHeight w:val="228"/>
+        </w:trPr>
+        <w:tc>
+          <w:tcPr>
+            <w:tcW w:w="3060" w:type="dxa"/>
+            <w:tcBorders>
+              <w:top w:val="nil"/>
+              <w:left w:val="nil"/>
+              <w:bottom w:val="single" w:sz="8" w:space="0" w:color="8EA9DB"/>
+              <w:right w:val="nil"/>
+            </w:tcBorders>
+            <w:shd w:val="clear" w:color="000000" w:fill="D9E1F2"/>
+            <w:noWrap/>
+            <w:vAlign w:val="center"/>
+            <w:hideMark/>
+          </w:tcPr>
+          <w:p>
+            <w:pPr>
+              <w:spacing w:after="0" w:line="240" w:lineRule="auto"/>
+              <w:rPr>
+                <w:rFonts w:ascii="Calibri" w:eastAsia="Times New Roman" w:hAnsi="Calibri" w:cs="Calibri"/>
+                <w:color w:val="000000"/>
+                <w:sz w:val="18"/>
+                <w:szCs w:val="18"/>
+                <w:lang w:eastAsia="en-GB"/>
+              </w:rPr>
+            </w:pPr>
+            <w:proofErr w:type="spellStart"/>
+            <w:r>
+              <w:rPr>
+                <w:rFonts w:ascii="Calibri" w:eastAsia="Times New Roman" w:hAnsi="Calibri" w:cs="Calibri"/>
+                <w:color w:val="000000"/>
+                <w:sz w:val="18"/>
+                <w:szCs w:val="18"/>
+                <w:lang w:eastAsia="en-GB"/>
+              </w:rPr>
+              <w:t>TotalDebtPercentageofTotalCapital</w:t>
+            </w:r>
+            <w:proofErr w:type="spellEnd"/>
+          </w:p>
+        </w:tc>
+        <w:tc>
+          <w:tcPr>
+            <w:tcW w:w="1180" w:type="dxa"/>
+            <w:tcBorders>
+              <w:top w:val="nil"/>
+              <w:left w:val="nil"/>
+              <w:bottom w:val="single" w:sz="8" w:space="0" w:color="8EA9DB"/>
+              <w:right w:val="single" w:sz="8" w:space="0" w:color="8EA9DB"/>
+            </w:tcBorders>
+            <w:shd w:val="clear" w:color="000000" w:fill="D9E1F2"/>
+            <w:noWrap/>
+            <w:vAlign w:val="center"/>
+            <w:hideMark/>
+          </w:tcPr>
+          <w:p>
+            <w:pPr>
+              <w:spacing w:after="0" w:line="240" w:lineRule="auto"/>
+              <w:jc w:val="right"/>
+              <w:rPr>
+                <w:rFonts w:ascii="Calibri" w:eastAsia="Times New Roman" w:hAnsi="Calibri" w:cs="Calibri"/>
+                <w:color w:val="000000"/>
+                <w:sz w:val="18"/>
+                <w:szCs w:val="18"/>
+                <w:lang w:eastAsia="en-GB"/>
+              </w:rPr>
+            </w:pPr>
+            <w:r>
+              <w:rPr>
+                <w:rFonts w:ascii="Calibri" w:eastAsia="Times New Roman" w:hAnsi="Calibri" w:cs="Calibri"/>
+                <w:color w:val="000000"/>
+                <w:sz w:val="18"/>
+                <w:szCs w:val="18"/>
+                <w:lang w:eastAsia="en-GB"/>
+              </w:rPr>
+              <w:t>0.56</w:t>
+            </w:r>
+          </w:p>
+        </w:tc>
+      </w:tr>
+      <w:tr>
+        <w:trPr>
+          <w:trHeight w:val="228"/>
+        </w:trPr>
+        <w:tc>
+          <w:tcPr>
+            <w:tcW w:w="3060" w:type="dxa"/>
+            <w:tcBorders>
+              <w:top w:val="nil"/>
+              <w:left w:val="nil"/>
+              <w:bottom w:val="single" w:sz="8" w:space="0" w:color="8EA9DB"/>
+              <w:right w:val="nil"/>
+            </w:tcBorders>
+            <w:shd w:val="clear" w:color="auto" w:fill="auto"/>
+            <w:noWrap/>
+            <w:vAlign w:val="center"/>
+            <w:hideMark/>
+          </w:tcPr>
+          <w:p>
+            <w:pPr>
+              <w:spacing w:after="0" w:line="240" w:lineRule="auto"/>
+              <w:rPr>
+                <w:rFonts w:ascii="Calibri" w:eastAsia="Times New Roman" w:hAnsi="Calibri" w:cs="Calibri"/>
+                <w:color w:val="000000"/>
+                <w:sz w:val="18"/>
+                <w:szCs w:val="18"/>
+                <w:lang w:eastAsia="en-GB"/>
+              </w:rPr>
+            </w:pPr>
+            <w:proofErr w:type="spellStart"/>
+            <w:r>
+              <w:rPr>
+                <w:rFonts w:ascii="Calibri" w:eastAsia="Times New Roman" w:hAnsi="Calibri" w:cs="Calibri"/>
+                <w:color w:val="000000"/>
+                <w:sz w:val="18"/>
+                <w:szCs w:val="18"/>
+                <w:lang w:eastAsia="en-GB"/>
+              </w:rPr>
+              <w:t>TotalDebtPercentageofTotalEquity</w:t>
+            </w:r>
+            <w:proofErr w:type="spellEnd"/>
+          </w:p>
+        </w:tc>
+        <w:tc>
+          <w:tcPr>
+            <w:tcW w:w="1180" w:type="dxa"/>
+            <w:tcBorders>
+              <w:top w:val="nil"/>
+              <w:left w:val="nil"/>
+              <w:bottom w:val="single" w:sz="8" w:space="0" w:color="8EA9DB"/>
+              <w:right w:val="single" w:sz="8" w:space="0" w:color="8EA9DB"/>
+            </w:tcBorders>
+            <w:shd w:val="clear" w:color="auto" w:fill="auto"/>
+            <w:noWrap/>
+            <w:vAlign w:val="center"/>
+            <w:hideMark/>
+          </w:tcPr>
+          <w:p>
+            <w:pPr>
+              <w:spacing w:after="0" w:line="240" w:lineRule="auto"/>
+              <w:jc w:val="right"/>
+              <w:rPr>
+                <w:rFonts w:ascii="Calibri" w:eastAsia="Times New Roman" w:hAnsi="Calibri" w:cs="Calibri"/>
+                <w:color w:val="000000"/>
+                <w:sz w:val="18"/>
+                <w:szCs w:val="18"/>
+                <w:lang w:eastAsia="en-GB"/>
+              </w:rPr>
+            </w:pPr>
+            <w:r>
+              <w:rPr>
+                <w:rFonts w:ascii="Calibri" w:eastAsia="Times New Roman" w:hAnsi="Calibri" w:cs="Calibri"/>
+                <w:color w:val="000000"/>
+                <w:sz w:val="18"/>
+                <w:szCs w:val="18"/>
+                <w:lang w:eastAsia="en-GB"/>
+              </w:rPr>
+              <w:t>1.27</w:t>
+            </w:r>
+          </w:p>
+        </w:tc>
+      </w:tr>
+      <w:tr>
+        <w:trPr>
+          <w:trHeight w:val="228"/>
+        </w:trPr>
+        <w:tc>
+          <w:tcPr>
+            <w:tcW w:w="3060" w:type="dxa"/>
+            <w:tcBorders>
+              <w:top w:val="nil"/>
+              <w:left w:val="nil"/>
+              <w:bottom w:val="single" w:sz="8" w:space="0" w:color="8EA9DB"/>
+              <w:right w:val="nil"/>
+            </w:tcBorders>
+            <w:shd w:val="clear" w:color="000000" w:fill="D9E1F2"/>
+            <w:noWrap/>
+            <w:vAlign w:val="center"/>
+            <w:hideMark/>
+          </w:tcPr>
+          <w:p>
+            <w:pPr>
+              <w:spacing w:after="0" w:line="240" w:lineRule="auto"/>
+              <w:rPr>
+                <w:rFonts w:ascii="Calibri" w:eastAsia="Times New Roman" w:hAnsi="Calibri" w:cs="Calibri"/>
+                <w:color w:val="000000"/>
+                <w:sz w:val="18"/>
+                <w:szCs w:val="18"/>
+                <w:lang w:eastAsia="en-GB"/>
+              </w:rPr>
+            </w:pPr>
+            <w:proofErr w:type="spellStart"/>
+            <w:r>
+              <w:rPr>
+                <w:rFonts w:ascii="Calibri" w:eastAsia="Times New Roman" w:hAnsi="Calibri" w:cs="Calibri"/>
+                <w:color w:val="000000"/>
+                <w:sz w:val="18"/>
+                <w:szCs w:val="18"/>
+                <w:lang w:eastAsia="en-GB"/>
+              </w:rPr>
+              <w:t>NetMargin</w:t>
+            </w:r>
+            <w:proofErr w:type="spellEnd"/>
+          </w:p>
+        </w:tc>
+        <w:tc>
+          <w:tcPr>
+            <w:tcW w:w="1180" w:type="dxa"/>
+            <w:tcBorders>
+              <w:top w:val="nil"/>
+              <w:left w:val="nil"/>
+              <w:bottom w:val="single" w:sz="8" w:space="0" w:color="8EA9DB"/>
+              <w:right w:val="single" w:sz="8" w:space="0" w:color="8EA9DB"/>
+            </w:tcBorders>
+            <w:shd w:val="clear" w:color="000000" w:fill="D9E1F2"/>
+            <w:noWrap/>
+            <w:vAlign w:val="center"/>
+            <w:hideMark/>
+          </w:tcPr>
+          <w:p>
+            <w:pPr>
+              <w:spacing w:after="0" w:line="240" w:lineRule="auto"/>
+              <w:jc w:val="right"/>
+              <w:rPr>
+                <w:rFonts w:ascii="Calibri" w:eastAsia="Times New Roman" w:hAnsi="Calibri" w:cs="Calibri"/>
+                <w:color w:val="000000"/>
+                <w:sz w:val="18"/>
+                <w:szCs w:val="18"/>
+                <w:lang w:eastAsia="en-GB"/>
+              </w:rPr>
+            </w:pPr>
+            <w:r>
+              <w:rPr>
+                <w:rFonts w:ascii="Calibri" w:eastAsia="Times New Roman" w:hAnsi="Calibri" w:cs="Calibri"/>
+                <w:color w:val="000000"/>
+                <w:sz w:val="18"/>
+                <w:szCs w:val="18"/>
+                <w:lang w:eastAsia="en-GB"/>
+              </w:rPr>
+              <w:t>0.08</w:t>
+            </w:r>
+          </w:p>
+        </w:tc>
+      </w:tr>
+      <w:tr>
+        <w:trPr>
+          <w:trHeight w:val="228"/>
+        </w:trPr>
+        <w:tc>
+          <w:tcPr>
+            <w:tcW w:w="3060" w:type="dxa"/>
+            <w:tcBorders>
+              <w:top w:val="nil"/>
+              <w:left w:val="nil"/>
+              <w:bottom w:val="single" w:sz="8" w:space="0" w:color="8EA9DB"/>
+              <w:right w:val="nil"/>
+            </w:tcBorders>
+            <w:shd w:val="clear" w:color="auto" w:fill="auto"/>
+            <w:noWrap/>
+            <w:vAlign w:val="center"/>
+            <w:hideMark/>
+          </w:tcPr>
+          <w:p>
+            <w:pPr>
+              <w:spacing w:after="0" w:line="240" w:lineRule="auto"/>
+              <w:rPr>
+                <w:rFonts w:ascii="Calibri" w:eastAsia="Times New Roman" w:hAnsi="Calibri" w:cs="Calibri"/>
+                <w:color w:val="000000"/>
+                <w:sz w:val="18"/>
+                <w:szCs w:val="18"/>
+                <w:lang w:eastAsia="en-GB"/>
+              </w:rPr>
+            </w:pPr>
+            <w:proofErr w:type="spellStart"/>
+            <w:r>
+              <w:rPr>
+                <w:rFonts w:ascii="Calibri" w:eastAsia="Times New Roman" w:hAnsi="Calibri" w:cs="Calibri"/>
+                <w:color w:val="000000"/>
+                <w:sz w:val="18"/>
+                <w:szCs w:val="18"/>
+                <w:lang w:eastAsia="en-GB"/>
+              </w:rPr>
+              <w:t>OpCFtoDebt</w:t>
+            </w:r>
+            <w:proofErr w:type="spellEnd"/>
+          </w:p>
+        </w:tc>
+        <w:tc>
+          <w:tcPr>
+            <w:tcW w:w="1180" w:type="dxa"/>
+            <w:tcBorders>
+              <w:top w:val="nil"/>
+              <w:left w:val="nil"/>
+              <w:bottom w:val="single" w:sz="8" w:space="0" w:color="8EA9DB"/>
+              <w:right w:val="single" w:sz="8" w:space="0" w:color="8EA9DB"/>
+            </w:tcBorders>
+            <w:shd w:val="clear" w:color="auto" w:fill="auto"/>
+            <w:noWrap/>
+            <w:vAlign w:val="center"/>
+            <w:hideMark/>
+          </w:tcPr>
+          <w:p>
+            <w:pPr>
+              <w:spacing w:after="0" w:line="240" w:lineRule="auto"/>
+              <w:jc w:val="right"/>
+              <w:rPr>
+                <w:rFonts w:ascii="Calibri" w:eastAsia="Times New Roman" w:hAnsi="Calibri" w:cs="Calibri"/>
+                <w:color w:val="000000"/>
+                <w:sz w:val="18"/>
+                <w:szCs w:val="18"/>
+                <w:lang w:eastAsia="en-GB"/>
+              </w:rPr>
+            </w:pPr>
+            <w:r>
+              <w:rPr>
+                <w:rFonts w:ascii="Calibri" w:eastAsia="Times New Roman" w:hAnsi="Calibri" w:cs="Calibri"/>
+                <w:color w:val="000000"/>
+                <w:sz w:val="18"/>
+                <w:szCs w:val="18"/>
+                <w:lang w:eastAsia="en-GB"/>
+              </w:rPr>
+              <w:t>0.07</w:t>
+            </w:r>
+          </w:p>
+        </w:tc>
+      </w:tr>
+      <w:tr>
+        <w:trPr>
+          <w:trHeight w:val="228"/>
+        </w:trPr>
+        <w:tc>
+          <w:tcPr>
+            <w:tcW w:w="3060" w:type="dxa"/>
+            <w:tcBorders>
+              <w:top w:val="nil"/>
+              <w:left w:val="nil"/>
+              <w:bottom w:val="single" w:sz="8" w:space="0" w:color="8EA9DB"/>
+              <w:right w:val="nil"/>
+            </w:tcBorders>
+            <w:shd w:val="clear" w:color="000000" w:fill="D9E1F2"/>
+            <w:noWrap/>
+            <w:vAlign w:val="center"/>
+            <w:hideMark/>
+          </w:tcPr>
+          <w:p>
+            <w:pPr>
+              <w:spacing w:after="0" w:line="240" w:lineRule="auto"/>
+              <w:rPr>
+                <w:rFonts w:ascii="Calibri" w:eastAsia="Times New Roman" w:hAnsi="Calibri" w:cs="Calibri"/>
+                <w:color w:val="000000"/>
+                <w:sz w:val="18"/>
+                <w:szCs w:val="18"/>
+                <w:lang w:eastAsia="en-GB"/>
+              </w:rPr>
+            </w:pPr>
+            <w:r>
+              <w:rPr>
+                <w:rFonts w:ascii="Calibri" w:eastAsia="Times New Roman" w:hAnsi="Calibri" w:cs="Calibri"/>
+                <w:color w:val="000000"/>
+                <w:sz w:val="18"/>
+                <w:szCs w:val="18"/>
+                <w:lang w:eastAsia="en-GB"/>
+              </w:rPr>
+              <w:t>EBIT_ROE</w:t>
+            </w:r>
+          </w:p>
+        </w:tc>
+        <w:tc>
+          <w:tcPr>
+            <w:tcW w:w="1180" w:type="dxa"/>
+            <w:tcBorders>
+              <w:top w:val="nil"/>
+              <w:left w:val="nil"/>
+              <w:bottom w:val="single" w:sz="8" w:space="0" w:color="8EA9DB"/>
+              <w:right w:val="single" w:sz="8" w:space="0" w:color="8EA9DB"/>
+            </w:tcBorders>
+            <w:shd w:val="clear" w:color="000000" w:fill="D9E1F2"/>
+            <w:noWrap/>
+            <w:vAlign w:val="center"/>
+            <w:hideMark/>
+          </w:tcPr>
+          <w:p>
+            <w:pPr>
+              <w:spacing w:after="0" w:line="240" w:lineRule="auto"/>
+              <w:jc w:val="right"/>
+              <w:rPr>
+                <w:rFonts w:ascii="Calibri" w:eastAsia="Times New Roman" w:hAnsi="Calibri" w:cs="Calibri"/>
+                <w:color w:val="000000"/>
+                <w:sz w:val="18"/>
+                <w:szCs w:val="18"/>
+                <w:lang w:eastAsia="en-GB"/>
+              </w:rPr>
+            </w:pPr>
+            <w:r>
+              <w:rPr>
+                <w:rFonts w:ascii="Calibri" w:eastAsia="Times New Roman" w:hAnsi="Calibri" w:cs="Calibri"/>
+                <w:color w:val="000000"/>
+                <w:sz w:val="18"/>
+                <w:szCs w:val="18"/>
+                <w:lang w:eastAsia="en-GB"/>
+              </w:rPr>
+              <w:t>0.06</w:t>
+            </w:r>
+          </w:p>
+        </w:tc>
+      </w:tr>
+      <w:tr>
+        <w:trPr>
+          <w:trHeight w:val="228"/>
+        </w:trPr>
+        <w:tc>
+          <w:tcPr>
+            <w:tcW w:w="3060" w:type="dxa"/>
+            <w:tcBorders>
+              <w:top w:val="nil"/>
+              <w:left w:val="nil"/>
+              <w:bottom w:val="single" w:sz="8" w:space="0" w:color="8EA9DB"/>
+              <w:right w:val="nil"/>
+            </w:tcBorders>
+            <w:shd w:val="clear" w:color="auto" w:fill="auto"/>
+            <w:noWrap/>
+            <w:vAlign w:val="center"/>
+            <w:hideMark/>
+          </w:tcPr>
+          <w:p>
+            <w:pPr>
+              <w:spacing w:after="0" w:line="240" w:lineRule="auto"/>
+              <w:rPr>
+                <w:rFonts w:ascii="Calibri" w:eastAsia="Times New Roman" w:hAnsi="Calibri" w:cs="Calibri"/>
+                <w:color w:val="000000"/>
+                <w:sz w:val="18"/>
+                <w:szCs w:val="18"/>
+                <w:lang w:eastAsia="en-GB"/>
+              </w:rPr>
+            </w:pPr>
+            <w:r>
+              <w:rPr>
+                <w:rFonts w:ascii="Calibri" w:eastAsia="Times New Roman" w:hAnsi="Calibri" w:cs="Calibri"/>
+                <w:color w:val="000000"/>
+                <w:sz w:val="18"/>
+                <w:szCs w:val="18"/>
+                <w:lang w:eastAsia="en-GB"/>
+              </w:rPr>
+              <w:t>EBIT_ROA</w:t>
+            </w:r>
+          </w:p>
+        </w:tc>
+        <w:tc>
+          <w:tcPr>
+            <w:tcW w:w="1180" w:type="dxa"/>
+            <w:tcBorders>
+              <w:top w:val="nil"/>
+              <w:left w:val="nil"/>
+              <w:bottom w:val="single" w:sz="8" w:space="0" w:color="8EA9DB"/>
+              <w:right w:val="single" w:sz="8" w:space="0" w:color="8EA9DB"/>
+            </w:tcBorders>
+            <w:shd w:val="clear" w:color="auto" w:fill="auto"/>
+            <w:noWrap/>
+            <w:vAlign w:val="center"/>
+            <w:hideMark/>
+          </w:tcPr>
+          <w:p>
+            <w:pPr>
+              <w:spacing w:after="0" w:line="240" w:lineRule="auto"/>
+              <w:jc w:val="right"/>
+              <w:rPr>
+                <w:rFonts w:ascii="Calibri" w:eastAsia="Times New Roman" w:hAnsi="Calibri" w:cs="Calibri"/>
+                <w:color w:val="000000"/>
+                <w:sz w:val="18"/>
+                <w:szCs w:val="18"/>
+                <w:lang w:eastAsia="en-GB"/>
+              </w:rPr>
+            </w:pPr>
+            <w:r>
+              <w:rPr>
+                <w:rFonts w:ascii="Calibri" w:eastAsia="Times New Roman" w:hAnsi="Calibri" w:cs="Calibri"/>
+                <w:color w:val="000000"/>
+                <w:sz w:val="18"/>
+                <w:szCs w:val="18"/>
+                <w:lang w:eastAsia="en-GB"/>
+              </w:rPr>
+              <w:t>0.02</w:t>
+            </w:r>
+          </w:p>
+        </w:tc>
+      </w:tr>
+      <w:tr>
+        <w:trPr>
+          <w:trHeight w:val="228"/>
+        </w:trPr>
+        <w:tc>
+          <w:tcPr>
+            <w:tcW w:w="3060" w:type="dxa"/>
+            <w:tcBorders>
+              <w:top w:val="nil"/>
+              <w:left w:val="nil"/>
+              <w:bottom w:val="single" w:sz="8" w:space="0" w:color="8EA9DB"/>
+              <w:right w:val="nil"/>
+            </w:tcBorders>
+            <w:shd w:val="clear" w:color="000000" w:fill="D9E1F2"/>
+            <w:noWrap/>
+            <w:vAlign w:val="center"/>
+            <w:hideMark/>
+          </w:tcPr>
+          <w:p>
+            <w:pPr>
+              <w:spacing w:after="0" w:line="240" w:lineRule="auto"/>
+              <w:rPr>
+                <w:rFonts w:ascii="Calibri" w:eastAsia="Times New Roman" w:hAnsi="Calibri" w:cs="Calibri"/>
+                <w:b/>
+                <w:bCs/>
+                <w:color w:val="000000"/>
+                <w:sz w:val="18"/>
+                <w:szCs w:val="18"/>
+                <w:lang w:eastAsia="en-GB"/>
+              </w:rPr>
+            </w:pPr>
+            <w:r>
+              <w:rPr>
+                <w:rFonts w:ascii="Calibri" w:eastAsia="Times New Roman" w:hAnsi="Calibri" w:cs="Calibri"/>
+                <w:b/>
+                <w:bCs/>
+                <w:color w:val="000000"/>
+                <w:sz w:val="18"/>
+                <w:szCs w:val="18"/>
+                <w:lang w:eastAsia="en-GB"/>
+              </w:rPr>
+              <w:t>Z-Spread</w:t>
+            </w:r>
+          </w:p>
+        </w:tc>
+        <w:tc>
+          <w:tcPr>
+            <w:tcW w:w="1180" w:type="dxa"/>
+            <w:tcBorders>
+              <w:top w:val="nil"/>
+              <w:left w:val="nil"/>
+              <w:bottom w:val="single" w:sz="8" w:space="0" w:color="8EA9DB"/>
+              <w:right w:val="single" w:sz="8" w:space="0" w:color="8EA9DB"/>
+            </w:tcBorders>
+            <w:shd w:val="clear" w:color="000000" w:fill="D9E1F2"/>
+            <w:noWrap/>
+            <w:vAlign w:val="center"/>
+            <w:hideMark/>
+          </w:tcPr>
+          <w:p>
+            <w:pPr>
+              <w:spacing w:after="0" w:line="240" w:lineRule="auto"/>
+              <w:jc w:val="right"/>
+              <w:rPr>
+                <w:rFonts w:ascii="Calibri" w:eastAsia="Times New Roman" w:hAnsi="Calibri" w:cs="Calibri"/>
+                <w:b/>
+                <w:bCs/>
+                <w:color w:val="000000"/>
+                <w:sz w:val="18"/>
+                <w:szCs w:val="18"/>
+                <w:u w:val="single"/>
+                <w:lang w:eastAsia="en-GB"/>
+              </w:rPr>
+            </w:pPr>
+            <w:r>
+              <w:rPr>
+                <w:rFonts w:ascii="Calibri" w:eastAsia="Times New Roman" w:hAnsi="Calibri" w:cs="Calibri"/>
+                <w:b/>
+                <w:bCs/>
+                <w:color w:val="000000"/>
+                <w:sz w:val="18"/>
+                <w:szCs w:val="18"/>
+                <w:u w:val="single"/>
+                <w:lang w:eastAsia="en-GB"/>
+              </w:rPr>
+              <w:t>127.2</w:t>
+            </w:r>
+          </w:p>
+        </w:tc>
+      </w:tr>
+      <w:tr>
+        <w:trPr>
+          <w:trHeight w:val="228"/>
+        </w:trPr>
+        <w:tc>
+          <w:tcPr>
+            <w:tcW w:w="3060" w:type="dxa"/>
+            <w:tcBorders>
+              <w:top w:val="nil"/>
+              <w:left w:val="nil"/>
+              <w:bottom w:val="single" w:sz="8" w:space="0" w:color="8EA9DB"/>
+              <w:right w:val="nil"/>
+            </w:tcBorders>
+            <w:shd w:val="clear" w:color="auto" w:fill="auto"/>
+            <w:noWrap/>
+            <w:vAlign w:val="center"/>
+            <w:hideMark/>
+          </w:tcPr>
+          <w:p>
+            <w:pPr>
+              <w:spacing w:after="0" w:line="240" w:lineRule="auto"/>
+              <w:rPr>
+                <w:rFonts w:ascii="Calibri" w:eastAsia="Times New Roman" w:hAnsi="Calibri" w:cs="Calibri"/>
+                <w:b/>
+                <w:bCs/>
+                <w:color w:val="000000"/>
+                <w:sz w:val="18"/>
+                <w:szCs w:val="18"/>
+                <w:lang w:eastAsia="en-GB"/>
+              </w:rPr>
+            </w:pPr>
+            <w:r>
+              <w:rPr>
+                <w:rFonts w:ascii="Calibri" w:eastAsia="Times New Roman" w:hAnsi="Calibri" w:cs="Calibri"/>
+                <w:b/>
+                <w:bCs/>
+                <w:color w:val="000000"/>
+                <w:sz w:val="18"/>
+                <w:szCs w:val="18"/>
+                <w:lang w:eastAsia="en-GB"/>
+              </w:rPr>
+              <w:t>Neural Network Predicted Value</w:t>
+            </w:r>
+          </w:p>
+        </w:tc>
+        <w:tc>
+          <w:tcPr>
+            <w:tcW w:w="1180" w:type="dxa"/>
+            <w:tcBorders>
+              <w:top w:val="nil"/>
+              <w:left w:val="nil"/>
+              <w:bottom w:val="single" w:sz="8" w:space="0" w:color="8EA9DB"/>
+              <w:right w:val="single" w:sz="8" w:space="0" w:color="8EA9DB"/>
+            </w:tcBorders>
+            <w:shd w:val="clear" w:color="auto" w:fill="auto"/>
+            <w:noWrap/>
+            <w:vAlign w:val="center"/>
+            <w:hideMark/>
+          </w:tcPr>
+          <w:p>
+            <w:pPr>
+              <w:spacing w:after="0" w:line="240" w:lineRule="auto"/>
+              <w:jc w:val="right"/>
+              <w:rPr>
+                <w:rFonts w:ascii="Calibri" w:eastAsia="Times New Roman" w:hAnsi="Calibri" w:cs="Calibri"/>
+                <w:b/>
+                <w:bCs/>
+                <w:color w:val="000000"/>
+                <w:sz w:val="18"/>
+                <w:szCs w:val="18"/>
+                <w:lang w:eastAsia="en-GB"/>
+              </w:rPr>
+            </w:pPr>
+            <w:r>
+              <w:rPr>
+                <w:rFonts w:ascii="Calibri" w:eastAsia="Times New Roman" w:hAnsi="Calibri" w:cs="Calibri"/>
+                <w:b/>
+                <w:bCs/>
+                <w:color w:val="000000"/>
+                <w:sz w:val="18"/>
+                <w:szCs w:val="18"/>
+                <w:lang w:eastAsia="en-GB"/>
+              </w:rPr>
+              <w:t>206.8</w:t>
+            </w:r>
+          </w:p>
+        </w:tc>
+      </w:tr>
+      <w:tr>
+        <w:trPr>
+          <w:trHeight w:val="228"/>
+        </w:trPr>
+        <w:tc>
+          <w:tcPr>
+            <w:tcW w:w="3060" w:type="dxa"/>
+            <w:tcBorders>
+              <w:top w:val="nil"/>
+              <w:left w:val="nil"/>
+              <w:bottom w:val="single" w:sz="8" w:space="0" w:color="8EA9DB"/>
+              <w:right w:val="nil"/>
+            </w:tcBorders>
+            <w:shd w:val="clear" w:color="000000" w:fill="D9E1F2"/>
+            <w:noWrap/>
+            <w:vAlign w:val="center"/>
+            <w:hideMark/>
+          </w:tcPr>
+          <w:p>
+            <w:pPr>
+              <w:spacing w:after="0" w:line="240" w:lineRule="auto"/>
+              <w:rPr>
+                <w:rFonts w:ascii="Calibri" w:eastAsia="Times New Roman" w:hAnsi="Calibri" w:cs="Calibri"/>
+                <w:b/>
+                <w:bCs/>
+                <w:color w:val="000000"/>
+                <w:sz w:val="18"/>
+                <w:szCs w:val="18"/>
+                <w:lang w:eastAsia="en-GB"/>
+              </w:rPr>
+            </w:pPr>
+            <w:r>
+              <w:rPr>
+                <w:rFonts w:ascii="Calibri" w:eastAsia="Times New Roman" w:hAnsi="Calibri" w:cs="Calibri"/>
+                <w:b/>
+                <w:bCs/>
+                <w:color w:val="000000"/>
+                <w:sz w:val="18"/>
+                <w:szCs w:val="18"/>
+                <w:lang w:eastAsia="en-GB"/>
+              </w:rPr>
+              <w:t xml:space="preserve">Gradient Boosted Tree Predicted </w:t>
+            </w:r>
+          </w:p>
+        </w:tc>
+        <w:tc>
+          <w:tcPr>
+            <w:tcW w:w="1180" w:type="dxa"/>
+            <w:tcBorders>
+              <w:top w:val="nil"/>
+              <w:left w:val="nil"/>
+              <w:bottom w:val="single" w:sz="8" w:space="0" w:color="8EA9DB"/>
+              <w:right w:val="single" w:sz="8" w:space="0" w:color="8EA9DB"/>
+            </w:tcBorders>
+            <w:shd w:val="clear" w:color="000000" w:fill="D9E1F2"/>
+            <w:noWrap/>
+            <w:vAlign w:val="center"/>
+            <w:hideMark/>
+          </w:tcPr>
+          <w:p>
+            <w:pPr>
+              <w:spacing w:after="0" w:line="240" w:lineRule="auto"/>
+              <w:jc w:val="right"/>
+              <w:rPr>
+                <w:rFonts w:ascii="Calibri" w:eastAsia="Times New Roman" w:hAnsi="Calibri" w:cs="Calibri"/>
+                <w:b/>
+                <w:bCs/>
+                <w:color w:val="000000"/>
+                <w:sz w:val="18"/>
+                <w:szCs w:val="18"/>
+                <w:lang w:eastAsia="en-GB"/>
+              </w:rPr>
+            </w:pPr>
+            <w:r>
+              <w:rPr>
+                <w:rFonts w:ascii="Calibri" w:eastAsia="Times New Roman" w:hAnsi="Calibri" w:cs="Calibri"/>
+                <w:b/>
+                <w:bCs/>
+                <w:color w:val="000000"/>
+                <w:sz w:val="18"/>
+                <w:szCs w:val="18"/>
+                <w:lang w:eastAsia="en-GB"/>
+              </w:rPr>
+              <w:t>156.1</w:t>
+            </w:r>
+          </w:p>
+        </w:tc>
+      </w:tr>
+    </w:tbl>
+    <w:p/>
+    <w:p>
+      <w:r>
+        <w:drawing>
+          <wp:inline distT="0" distB="0" distL="0" distR="0" wp14:anchorId="1AB2DE66" wp14:editId="6C66D305">
+            <wp:extent cx="4404360" cy="3263501"/>
+            <wp:effectExtent l="0" t="0" r="0" b="0"/>
+            <wp:docPr id="9" name="Picture 9" descr="Chart&#10;&#10;Description automatically generated"/>
+            <wp:cNvGraphicFramePr>
+              <a:graphicFrameLocks xmlns:a="http://schemas.openxmlformats.org/drawingml/2006/main" noChangeAspect="1"/>
+            </wp:cNvGraphicFramePr>
+            <a:graphic xmlns:a="http://schemas.openxmlformats.org/drawingml/2006/main">
+              <a:graphicData uri="http://schemas.openxmlformats.org/drawingml/2006/picture">
+                <pic:pic xmlns:pic="http://schemas.openxmlformats.org/drawingml/2006/picture">
+                  <pic:nvPicPr>
+                    <pic:cNvPr id="9" name="Picture 9" descr="Chart&#10;&#10;Description automatically generated"/>
+                    <pic:cNvPicPr/>
+                  </pic:nvPicPr>
+                  <pic:blipFill>
+                    <a:blip r:embed="rId56"/>
+                    <a:stretch>
+                      <a:fillRect/>
+                    </a:stretch>
+                  </pic:blipFill>
+                  <pic:spPr>
+                    <a:xfrm>
+                      <a:off x="0" y="0"/>
+                      <a:ext cx="4406880" cy="3265368"/>
+                    </a:xfrm>
+                    <a:prstGeom prst="rect">
+                      <a:avLst/>
+                    </a:prstGeom>
+                  </pic:spPr>
+                </pic:pic>
+              </a:graphicData>
+            </a:graphic>
+          </wp:inline>
+        </w:drawing>
+      </w:r>
+    </w:p>
+    <w:p/>
+    <w:p>
+      <w:r>
+        <w:lastRenderedPageBreak/>
+        <w:drawing>
+          <wp:inline distT="0" distB="0" distL="0" distR="0" wp14:anchorId="5E358338" wp14:editId="491BB31B">
+            <wp:extent cx="3169920" cy="3597073"/>
+            <wp:effectExtent l="0" t="0" r="0" b="3810"/>
+            <wp:docPr id="10" name="Picture 10" descr="Table&#10;&#10;Description automatically generated"/>
+            <wp:cNvGraphicFramePr>
+              <a:graphicFrameLocks xmlns:a="http://schemas.openxmlformats.org/drawingml/2006/main" noChangeAspect="1"/>
+            </wp:cNvGraphicFramePr>
+            <a:graphic xmlns:a="http://schemas.openxmlformats.org/drawingml/2006/main">
+              <a:graphicData uri="http://schemas.openxmlformats.org/drawingml/2006/picture">
+                <pic:pic xmlns:pic="http://schemas.openxmlformats.org/drawingml/2006/picture">
+                  <pic:nvPicPr>
+                    <pic:cNvPr id="10" name="Picture 10" descr="Table&#10;&#10;Description automatically generated"/>
+                    <pic:cNvPicPr/>
+                  </pic:nvPicPr>
+                  <pic:blipFill>
+                    <a:blip r:embed="rId57"/>
+                    <a:stretch>
+                      <a:fillRect/>
+                    </a:stretch>
+                  </pic:blipFill>
+                  <pic:spPr>
+                    <a:xfrm>
+                      <a:off x="0" y="0"/>
+                      <a:ext cx="3173515" cy="3601152"/>
+                    </a:xfrm>
+                    <a:prstGeom prst="rect">
+                      <a:avLst/>
+                    </a:prstGeom>
+                  </pic:spPr>
+                </pic:pic>
+              </a:graphicData>
+            </a:graphic>
+          </wp:inline>
+        </w:drawing>
+      </w:r>
+    </w:p>
     <w:p>
       <w:pPr>
         <w:pStyle w:val="Heading1"/>
       </w:pPr>
       <w:bookmarkStart w:id="40" w:name="_Toc132126304"/>
       <w:r>
-        <w:lastRenderedPageBreak/>
         <w:t xml:space="preserve">APPENDIX I – </w:t>
       </w:r>
       <w:r>
-        <w:t>Software Developed to Support this Research</w:t>
+        <w:t xml:space="preserve">Software Developed to Support this </w:t>
+      </w:r>
+      <w:proofErr w:type="gramStart"/>
+      <w:r>
+        <w:t>Research</w:t>
       </w:r>
       <w:bookmarkEnd w:id="40"/>
+      <w:proofErr w:type="gramEnd"/>
     </w:p>
     <w:p/>
     <w:p>
       <w:r>
         <w:t xml:space="preserve">To facilitate this research, a software tool was developed in python. This tool is </w:t>
       </w:r>
-      <w:hyperlink r:id="rId56" w:history="1">
+      <w:hyperlink r:id="rId58" w:history="1">
         <w:r>
           <w:rPr>
             <w:rStyle w:val="Hyperlink"/>
@@ -20591,6 +23277,7 @@
     <w:p/>
     <w:p>
       <w:r>
+        <w:lastRenderedPageBreak/>
         <w:t>The interface of the tool presents the list of bonds aggregated from the raw excel data that was downloaded during the data collection process. The data can that be browsed by right-clicking on a</w:t>
       </w:r>
       <w:r>
@@ -20630,7 +23317,6 @@
         <w:rPr>
           <w:noProof/>
         </w:rPr>
-        <w:lastRenderedPageBreak/>
         <w:drawing>
           <wp:inline distT="0" distB="0" distL="0" distR="0" wp14:anchorId="79CD1AE6" wp14:editId="7724A292">
             <wp:extent cx="5731510" cy="3621405"/>
@@ -20647,7 +23333,7 @@
                     <pic:cNvPicPr/>
                   </pic:nvPicPr>
                   <pic:blipFill>
-                    <a:blip r:embed="rId57"/>
+                    <a:blip r:embed="rId59"/>
                     <a:stretch>
                       <a:fillRect/>
                     </a:stretch>
@@ -20694,7 +23380,7 @@
                     <pic:cNvPicPr/>
                   </pic:nvPicPr>
                   <pic:blipFill>
-                    <a:blip r:embed="rId58"/>
+                    <a:blip r:embed="rId60"/>
                     <a:stretch>
                       <a:fillRect/>
                     </a:stretch>
@@ -20807,7 +23493,19 @@
         <w:t>This</w:t>
       </w:r>
       <w:r>
-        <w:t xml:space="preserve"> will take several minutes to run and will perform all the SQL queries required to link the bond prices and static data to the corresponding time-shifted company financial data, and economic time series. Once complete, this data will appear in a new excel document. The data can then be cleaned and processed however the analyst would like. The final data set must be in this format : All the features should be on the left (X-Variables), and the labels (Y-Variables) should be the rightmost column of data. In this format, the user must capture the data from excel in the clipboard by pressing Ctrl-C. And then select </w:t>
+        <w:t xml:space="preserve"> will take several </w:t>
+      </w:r>
+      <w:r>
+        <w:lastRenderedPageBreak/>
+        <w:t xml:space="preserve">minutes to run and will perform all the SQL queries required to link the bond prices and static data to the corresponding time-shifted company financial data, and economic time series. Once complete, this data will appear in a new excel document. The data can then be cleaned and processed however the analyst would like. The final data set must be in this </w:t>
+      </w:r>
+      <w:proofErr w:type="gramStart"/>
+      <w:r>
+        <w:t>format :</w:t>
+      </w:r>
+      <w:proofErr w:type="gramEnd"/>
+      <w:r>
+        <w:t xml:space="preserve"> All the features should be on the left (X-Variables), and the labels (Y-Variables) should be the rightmost column of data. In this format, the user must capture the data from excel in the clipboard by pressing Ctrl-C. And then select </w:t>
       </w:r>
       <w:r>
         <w:rPr>
@@ -20824,11 +23522,7 @@
         <w:t xml:space="preserve">Grab Training Data from Clipboard. </w:t>
       </w:r>
       <w:r>
-        <w:t xml:space="preserve">The tool will automatically </w:t>
-      </w:r>
-      <w:r>
-        <w:lastRenderedPageBreak/>
-        <w:t xml:space="preserve">adjust the input layers of the Neural Network and the Gradient Boosted Tree model to the number of X-Variables captured when doing this. You can also confirm the X-Variables are correct by selecting </w:t>
+        <w:t xml:space="preserve">The tool will automatically adjust the input layers of the Neural Network and the Gradient Boosted Tree model to the number of X-Variables captured when doing this. You can also confirm the X-Variables are correct by selecting </w:t>
       </w:r>
       <w:r>
         <w:rPr>
@@ -20869,7 +23563,7 @@
                     <pic:cNvPicPr/>
                   </pic:nvPicPr>
                   <pic:blipFill>
-                    <a:blip r:embed="rId59"/>
+                    <a:blip r:embed="rId61"/>
                     <a:stretch>
                       <a:fillRect/>
                     </a:stretch>
@@ -20916,7 +23610,7 @@
                     <pic:cNvPicPr/>
                   </pic:nvPicPr>
                   <pic:blipFill>
-                    <a:blip r:embed="rId60"/>
+                    <a:blip r:embed="rId62"/>
                     <a:stretch>
                       <a:fillRect/>
                     </a:stretch>
@@ -21005,7 +23699,7 @@
                     <pic:cNvPicPr/>
                   </pic:nvPicPr>
                   <pic:blipFill>
-                    <a:blip r:embed="rId61"/>
+                    <a:blip r:embed="rId63"/>
                     <a:stretch>
                       <a:fillRect/>
                     </a:stretch>
@@ -21029,7 +23723,15 @@
     <w:p/>
     <w:p>
       <w:r>
-        <w:t>Here, for example, we have selected the explanation for the 120 bps Z-Spread predicted (against 127 bps Actual) with the trained Neural Network. The results window show the major elements contribution negatively to the Z-Spread (decreasing credit risk/return) is that it is a senior unsecured bond with interest coverage ratio above 7.35. The major items contributing positively to Z-Spread (increasing credit risk/return) is the low current ratio and the low operating cash flow to debt ratio.</w:t>
+        <w:t xml:space="preserve">Here, for example, we have selected the explanation for the 120 bps Z-Spread predicted (against 127 bps Actual) with the trained Neural Network. The results window </w:t>
+      </w:r>
+      <w:proofErr w:type="gramStart"/>
+      <w:r>
+        <w:t>show</w:t>
+      </w:r>
+      <w:proofErr w:type="gramEnd"/>
+      <w:r>
+        <w:t xml:space="preserve"> the major elements contribution negatively to the Z-Spread (decreasing credit risk/return) is that it is a senior unsecured bond with interest coverage ratio above 7.35. The major items contributing positively to Z-Spread (increasing credit risk/return) is the low current ratio and the low operating cash flow to debt ratio.</w:t>
       </w:r>
     </w:p>
     <w:p/>
@@ -21054,7 +23756,7 @@
                     <pic:cNvPicPr/>
                   </pic:nvPicPr>
                   <pic:blipFill>
-                    <a:blip r:embed="rId62"/>
+                    <a:blip r:embed="rId64"/>
                     <a:stretch>
                       <a:fillRect/>
                     </a:stretch>
@@ -21089,7 +23791,15 @@
     <w:p/>
     <w:p>
       <w:r>
-        <w:t xml:space="preserve">The results can also be saved to the database for future exploration, or exported to Excel for further analysis </w:t>
+        <w:t xml:space="preserve">The results can also be saved to the database for future exploration, or exported to Excel for further </w:t>
+      </w:r>
+      <w:proofErr w:type="gramStart"/>
+      <w:r>
+        <w:t>analysis</w:t>
+      </w:r>
+      <w:proofErr w:type="gramEnd"/>
+      <w:r>
+        <w:t xml:space="preserve"> </w:t>
       </w:r>
     </w:p>
     <w:p>
@@ -21113,7 +23823,7 @@
                     <pic:cNvPicPr/>
                   </pic:nvPicPr>
                   <pic:blipFill>
-                    <a:blip r:embed="rId63"/>
+                    <a:blip r:embed="rId65"/>
                     <a:stretch>
                       <a:fillRect/>
                     </a:stretch>
@@ -21160,7 +23870,7 @@
                     <pic:cNvPicPr/>
                   </pic:nvPicPr>
                   <pic:blipFill>
-                    <a:blip r:embed="rId64"/>
+                    <a:blip r:embed="rId66"/>
                     <a:stretch>
                       <a:fillRect/>
                     </a:stretch>
@@ -21236,7 +23946,7 @@
                     <pic:cNvPicPr/>
                   </pic:nvPicPr>
                   <pic:blipFill>
-                    <a:blip r:embed="rId65"/>
+                    <a:blip r:embed="rId67"/>
                     <a:stretch>
                       <a:fillRect/>
                     </a:stretch>
@@ -21326,7 +24036,23 @@
           <w:b/>
           <w:bCs/>
         </w:rPr>
-        <w:t xml:space="preserve">Step 1 : </w:t>
+        <w:t xml:space="preserve">Step </w:t>
+      </w:r>
+      <w:proofErr w:type="gramStart"/>
+      <w:r>
+        <w:rPr>
+          <w:b/>
+          <w:bCs/>
+        </w:rPr>
+        <w:t>1 :</w:t>
+      </w:r>
+      <w:proofErr w:type="gramEnd"/>
+      <w:r>
+        <w:rPr>
+          <w:b/>
+          <w:bCs/>
+        </w:rPr>
+        <w:t xml:space="preserve"> </w:t>
       </w:r>
       <w:r>
         <w:rPr>
@@ -21736,7 +24462,23 @@
           <w:b/>
           <w:bCs/>
         </w:rPr>
-        <w:t xml:space="preserve">Step 2 : Calculate </w:t>
+        <w:t xml:space="preserve">Step </w:t>
+      </w:r>
+      <w:proofErr w:type="gramStart"/>
+      <w:r>
+        <w:rPr>
+          <w:b/>
+          <w:bCs/>
+        </w:rPr>
+        <w:t>2 :</w:t>
+      </w:r>
+      <w:proofErr w:type="gramEnd"/>
+      <w:r>
+        <w:rPr>
+          <w:b/>
+          <w:bCs/>
+        </w:rPr>
+        <w:t xml:space="preserve"> Calculate </w:t>
       </w:r>
       <w:r>
         <w:rPr>
@@ -21779,6 +24521,7 @@
         <w:t>L(</w:t>
       </w:r>
       <w:proofErr w:type="spellStart"/>
+      <w:proofErr w:type="gramStart"/>
       <w:r>
         <w:rPr>
           <w:rStyle w:val="mord"/>
@@ -21789,6 +24532,7 @@
         <w:t>Y,Yhat</w:t>
       </w:r>
       <w:proofErr w:type="spellEnd"/>
+      <w:proofErr w:type="gramEnd"/>
       <w:r>
         <w:rPr>
           <w:rStyle w:val="mord"/>
@@ -21820,9 +24564,9 @@
           <w:i/>
           <w:iCs/>
         </w:rPr>
-        <w:t>MSE = (1/N) * sum[(</w:t>
-      </w:r>
-      <w:proofErr w:type="spellStart"/>
+        <w:t xml:space="preserve">MSE = (1/N) * </w:t>
+      </w:r>
+      <w:proofErr w:type="gramStart"/>
       <w:r>
         <w:rPr>
           <w:rStyle w:val="mord"/>
@@ -21830,9 +24574,9 @@
           <w:i/>
           <w:iCs/>
         </w:rPr>
-        <w:t>yi</w:t>
-      </w:r>
-      <w:proofErr w:type="spellEnd"/>
+        <w:t>sum[</w:t>
+      </w:r>
+      <w:proofErr w:type="gramEnd"/>
       <w:r>
         <w:rPr>
           <w:rStyle w:val="mord"/>
@@ -21840,54 +24584,74 @@
           <w:i/>
           <w:iCs/>
         </w:rPr>
-        <w:t xml:space="preserve"> - fi)^2]</w:t>
-      </w:r>
-    </w:p>
-    <w:p>
-      <w:pPr>
-        <w:rPr>
-          <w:b/>
-          <w:bCs/>
-        </w:rPr>
-      </w:pPr>
-      <w:r>
-        <w:rPr>
-          <w:b/>
-          <w:bCs/>
-        </w:rPr>
-        <w:t>Step 3: Backpropagation</w:t>
-      </w:r>
-      <w:r>
-        <w:rPr>
-          <w:b/>
-          <w:bCs/>
-        </w:rPr>
-        <w:t>:</w:t>
-      </w:r>
-    </w:p>
-    <w:p>
-      <w:pPr>
+        <w:t>(</w:t>
+      </w:r>
+      <w:proofErr w:type="spellStart"/>
+      <w:r>
         <w:rPr>
           <w:rStyle w:val="mord"/>
           <w:rFonts w:ascii="KaTeX_Math" w:hAnsi="KaTeX_Math"/>
           <w:i/>
           <w:iCs/>
         </w:rPr>
-      </w:pPr>
-    </w:p>
-    <w:p>
-      <w:r>
-        <w:t>We now use backpropagation to update the weights and biases in the MLP. We start by calculating the gradient of the loss function with respect to the weights and biases in the output layer:</w:t>
-      </w:r>
-    </w:p>
-    <w:p>
-      <w:pPr>
+        <w:t>yi</w:t>
+      </w:r>
+      <w:proofErr w:type="spellEnd"/>
+      <w:r>
         <w:rPr>
           <w:rStyle w:val="mord"/>
           <w:rFonts w:ascii="KaTeX_Math" w:hAnsi="KaTeX_Math"/>
           <w:i/>
           <w:iCs/>
         </w:rPr>
+        <w:t xml:space="preserve"> - fi)^2]</w:t>
+      </w:r>
+    </w:p>
+    <w:p>
+      <w:pPr>
+        <w:rPr>
+          <w:b/>
+          <w:bCs/>
+        </w:rPr>
+      </w:pPr>
+      <w:r>
+        <w:rPr>
+          <w:b/>
+          <w:bCs/>
+        </w:rPr>
+        <w:t>Step 3: Backpropagation</w:t>
+      </w:r>
+      <w:r>
+        <w:rPr>
+          <w:b/>
+          <w:bCs/>
+        </w:rPr>
+        <w:t>:</w:t>
+      </w:r>
+    </w:p>
+    <w:p>
+      <w:pPr>
+        <w:rPr>
+          <w:rStyle w:val="mord"/>
+          <w:rFonts w:ascii="KaTeX_Math" w:hAnsi="KaTeX_Math"/>
+          <w:i/>
+          <w:iCs/>
+        </w:rPr>
+      </w:pPr>
+    </w:p>
+    <w:p>
+      <w:r>
+        <w:t>We now use backpropagation to update the weights and biases in the MLP. We start by calculating the gradient of the loss function with respect to the weights and biases in the output layer:</w:t>
+      </w:r>
+    </w:p>
+    <w:p>
+      <w:pPr>
+        <w:rPr>
+          <w:rStyle w:val="mord"/>
+          <w:rFonts w:ascii="KaTeX_Math" w:hAnsi="KaTeX_Math"/>
+          <w:i/>
+          <w:iCs/>
+        </w:rPr>
       </w:pPr>
     </w:p>
     <w:p>
@@ -21895,10 +24659,12 @@
         <w:t xml:space="preserve">We repeat this process for each subsequent hidden layer and the output layer. The output of the final layer is the predicted output </w:t>
       </w:r>
       <w:proofErr w:type="spellStart"/>
+      <w:proofErr w:type="gramStart"/>
       <w:r>
         <w:t>Yhat</w:t>
       </w:r>
       <w:proofErr w:type="spellEnd"/>
+      <w:proofErr w:type="gramEnd"/>
     </w:p>
     <w:p>
       <w:r>
@@ -21921,7 +24687,7 @@
                     <pic:cNvPicPr/>
                   </pic:nvPicPr>
                   <pic:blipFill>
-                    <a:blip r:embed="rId66"/>
+                    <a:blip r:embed="rId68"/>
                     <a:stretch>
                       <a:fillRect/>
                     </a:stretch>
@@ -21972,7 +24738,7 @@
                     <pic:cNvPicPr/>
                   </pic:nvPicPr>
                   <pic:blipFill>
-                    <a:blip r:embed="rId67"/>
+                    <a:blip r:embed="rId69"/>
                     <a:stretch>
                       <a:fillRect/>
                     </a:stretch>
@@ -22047,7 +24813,7 @@
                     <pic:cNvPicPr/>
                   </pic:nvPicPr>
                   <pic:blipFill>
-                    <a:blip r:embed="rId68"/>
+                    <a:blip r:embed="rId70"/>
                     <a:stretch>
                       <a:fillRect/>
                     </a:stretch>
@@ -22094,7 +24860,7 @@
                     <pic:cNvPicPr/>
                   </pic:nvPicPr>
                   <pic:blipFill>
-                    <a:blip r:embed="rId69"/>
+                    <a:blip r:embed="rId71"/>
                     <a:stretch>
                       <a:fillRect/>
                     </a:stretch>
@@ -22173,7 +24939,7 @@
                     <pic:cNvPicPr/>
                   </pic:nvPicPr>
                   <pic:blipFill>
-                    <a:blip r:embed="rId70"/>
+                    <a:blip r:embed="rId72"/>
                     <a:stretch>
                       <a:fillRect/>
                     </a:stretch>
@@ -22332,7 +25098,15 @@
       </w:r>
       <w:proofErr w:type="spellEnd"/>
       <w:r>
-        <w:t xml:space="preserve"> =  the </w:t>
+        <w:t xml:space="preserve"> </w:t>
+      </w:r>
+      <w:proofErr w:type="gramStart"/>
+      <w:r>
+        <w:t>=  the</w:t>
+      </w:r>
+      <w:proofErr w:type="gramEnd"/>
+      <w:r>
+        <w:t xml:space="preserve"> </w:t>
       </w:r>
       <w:proofErr w:type="spellStart"/>
       <w:r>
@@ -22344,6 +25118,7 @@
       </w:r>
     </w:p>
     <w:p>
+      <w:proofErr w:type="gramStart"/>
       <w:r>
         <w:rPr>
           <w:rFonts w:ascii="Cambria Math" w:hAnsi="Cambria Math"/>
@@ -22351,7 +25126,11 @@
         <w:t>fi</w:t>
       </w:r>
       <w:r>
-        <w:t xml:space="preserve">  = the </w:t>
+        <w:t xml:space="preserve">  =</w:t>
+      </w:r>
+      <w:proofErr w:type="gramEnd"/>
+      <w:r>
+        <w:t xml:space="preserve"> the </w:t>
       </w:r>
       <w:proofErr w:type="spellStart"/>
       <w:r>
@@ -22597,7 +25376,15 @@
     <w:p/>
     <w:p>
       <w:r>
-        <w:t>MSE_tree = sum[MSE_node]</w:t>
+        <w:t xml:space="preserve">MSE_tree = </w:t>
+      </w:r>
+      <w:proofErr w:type="gramStart"/>
+      <w:r>
+        <w:t>sum[</w:t>
+      </w:r>
+      <w:proofErr w:type="gramEnd"/>
+      <w:r>
+        <w:t>MSE_node]</w:t>
       </w:r>
     </w:p>
     <w:p/>
@@ -22766,7 +25553,15 @@
         <w:t xml:space="preserve">Estimating the amount of </w:t>
       </w:r>
       <w:r>
-        <w:t>return an investment should provide an investor in order to compensate for the perceived risks of holding that investment.</w:t>
+        <w:t xml:space="preserve">return an investment should provide an investor </w:t>
+      </w:r>
+      <w:proofErr w:type="gramStart"/>
+      <w:r>
+        <w:t>in order to</w:t>
+      </w:r>
+      <w:proofErr w:type="gramEnd"/>
+      <w:r>
+        <w:t xml:space="preserve"> compensate for the perceived risks of holding that investment.</w:t>
       </w:r>
     </w:p>
     <w:p>
@@ -22908,11 +25703,16 @@
         <w:t xml:space="preserve">The ease with which an investor can sell (liquidate) an investment. </w:t>
       </w:r>
       <w:r>
-        <w:t>2. The amount of cash or cash-like assets a company has at its disposal to pay its liabilities.</w:t>
+        <w:t xml:space="preserve">2. The amount of cash or cash-like assets a company has at its disposal to pay its </w:t>
+      </w:r>
+      <w:proofErr w:type="gramStart"/>
+      <w:r>
+        <w:t>liabilities.</w:t>
       </w:r>
       <w:r>
         <w:t>.</w:t>
       </w:r>
+      <w:proofErr w:type="gramEnd"/>
     </w:p>
     <w:p>
       <w:r>
@@ -22992,7 +25792,15 @@
         <w:t>bond</w:t>
       </w:r>
       <w:r>
-        <w:t xml:space="preserve"> after adjusting the price for any embedded options.  The OAS can be viewed as a measure of a bond’s credit spread, however it also includes other risks such as liquidity risks.</w:t>
+        <w:t xml:space="preserve"> after adjusting the price for any embedded options.  The OAS can be viewed as a measure of a bond’s credit </w:t>
+      </w:r>
+      <w:proofErr w:type="gramStart"/>
+      <w:r>
+        <w:t>spread,</w:t>
+      </w:r>
+      <w:proofErr w:type="gramEnd"/>
+      <w:r>
+        <w:t xml:space="preserve"> however it also includes other risks such as liquidity risks.</w:t>
       </w:r>
       <w:r>
         <w:t xml:space="preserve"> In the absence of embedded options, the OAS is equivalent to the Z-Spread.</w:t>
@@ -23007,7 +25815,15 @@
         <w:t>Risk Premium</w:t>
       </w:r>
       <w:r>
-        <w:t>: The percent amount an investment will compensate an investor as compared to a risk free investment.</w:t>
+        <w:t xml:space="preserve">: The percent amount an investment will compensate an investor as compared to a </w:t>
+      </w:r>
+      <w:proofErr w:type="gramStart"/>
+      <w:r>
+        <w:t>risk free</w:t>
+      </w:r>
+      <w:proofErr w:type="gramEnd"/>
+      <w:r>
+        <w:t xml:space="preserve"> investment.</w:t>
       </w:r>
     </w:p>
     <w:p>
@@ -23402,7 +26218,15 @@
     <w:p/>
     <w:p>
       <w:r>
-        <w:t>Davies, A., 2008. Credit spread determinants: An 85 year perspective</w:t>
+        <w:t xml:space="preserve">Davies, A., 2008. Credit spread determinants: An </w:t>
+      </w:r>
+      <w:proofErr w:type="gramStart"/>
+      <w:r>
+        <w:t>85 year</w:t>
+      </w:r>
+      <w:proofErr w:type="gramEnd"/>
+      <w:r>
+        <w:t xml:space="preserve"> perspective</w:t>
       </w:r>
       <w:r>
         <w:rPr>
@@ -23730,7 +26554,20 @@
           <w:szCs w:val="20"/>
           <w:shd w:val="clear" w:color="auto" w:fill="FFFFFF"/>
         </w:rPr>
-        <w:t>SSRN Electronic Journal</w:t>
+        <w:t xml:space="preserve">SSRN Electronic </w:t>
+      </w:r>
+      <w:proofErr w:type="gramStart"/>
+      <w:r>
+        <w:rPr>
+          <w:rFonts w:ascii="Open Sans" w:hAnsi="Open Sans" w:cs="Open Sans"/>
+          <w:i/>
+          <w:iCs/>
+          <w:color w:val="000000"/>
+          <w:sz w:val="20"/>
+          <w:szCs w:val="20"/>
+          <w:shd w:val="clear" w:color="auto" w:fill="FFFFFF"/>
+        </w:rPr>
+        <w:t>Journal</w:t>
       </w:r>
       <w:r>
         <w:rPr>
@@ -23742,6 +26579,7 @@
         </w:rPr>
         <w:t>,.</w:t>
       </w:r>
+      <w:proofErr w:type="gramEnd"/>
       <w:r>
         <w:rPr>
           <w:rFonts w:ascii="Open Sans" w:hAnsi="Open Sans" w:cs="Open Sans"/>
@@ -23762,7 +26600,7 @@
         </w:rPr>
         <w:t xml:space="preserve">Available at SSRN: </w:t>
       </w:r>
-      <w:hyperlink r:id="rId71" w:history="1">
+      <w:hyperlink r:id="rId73" w:history="1">
         <w:r>
           <w:rPr>
             <w:rStyle w:val="Hyperlink"/>

</xml_diff>

<commit_message>
small edits to research
</commit_message>
<xml_diff>
--- a/Results April7-2023/Documentation/Research.docx
+++ b/Results April7-2023/Documentation/Research.docx
@@ -75,6 +75,13 @@
           <w:szCs w:val="24"/>
         </w:rPr>
       </w:pPr>
+      <w:r>
+        <w:rPr>
+          <w:sz w:val="24"/>
+          <w:szCs w:val="24"/>
+        </w:rPr>
+        <w:tab/>
+      </w:r>
     </w:p>
     <w:p>
       <w:pPr>
@@ -4045,15 +4052,7 @@
     </w:p>
     <w:p>
       <w:r>
-        <w:t xml:space="preserve">This study seeks to expand upon the work of Gu, </w:t>
-      </w:r>
-      <w:proofErr w:type="gramStart"/>
-      <w:r>
-        <w:t>Kelly</w:t>
-      </w:r>
-      <w:proofErr w:type="gramEnd"/>
-      <w:r>
-        <w:t xml:space="preserve"> and Xiu in empirical asset valuation, except with a focus on corporate bond risk premiums rather than equity risk premiums. A</w:t>
+        <w:t>This study seeks to expand upon the work of Gu, Kelly and Xiu in empirical asset valuation, except with a focus on corporate bond risk premiums rather than equity risk premiums. A</w:t>
       </w:r>
       <w:r>
         <w:t xml:space="preserve">n Artificial Neural Network </w:t>
@@ -4461,11 +4460,9 @@
       <w:r>
         <w:t xml:space="preserve">correctly classified 95 percent of the total initial sample of 33 firms, however model’s predictive capability </w:t>
       </w:r>
-      <w:proofErr w:type="gramStart"/>
-      <w:r>
-        <w:t>decrease</w:t>
-      </w:r>
-      <w:proofErr w:type="gramEnd"/>
+      <w:r>
+        <w:t>decreases</w:t>
+      </w:r>
       <w:r>
         <w:t xml:space="preserve"> significantly as the time to bankruptcy increases. Edward Deakin combined Altman and Beaver’s models using an MDA model applied to Beaver’s set of financial ratios and achieved high predictive capability</w:t>
       </w:r>
@@ -5021,11 +5018,9 @@
       <w:r>
         <w:t xml:space="preserve">predict stock prices returns on companies on 120 companies over a </w:t>
       </w:r>
-      <w:proofErr w:type="gramStart"/>
-      <w:r>
-        <w:t>five year</w:t>
-      </w:r>
-      <w:proofErr w:type="gramEnd"/>
+      <w:r>
+        <w:t>five-year</w:t>
+      </w:r>
       <w:r>
         <w:t xml:space="preserve"> period from </w:t>
       </w:r>
@@ -5169,274 +5164,221 @@
       <w:r>
         <w:t xml:space="preserve">While </w:t>
       </w:r>
+      <w:r>
+        <w:t>all</w:t>
+      </w:r>
+      <w:r>
+        <w:t xml:space="preserve"> the above focus on investment valuation in equity markets, relatively less research has investigated machine learning applications in the bond market. </w:t>
+      </w:r>
+    </w:p>
+    <w:p>
       <w:proofErr w:type="gramStart"/>
       <w:r>
-        <w:t>all of</w:t>
+        <w:t>Bianchi ,</w:t>
       </w:r>
       <w:proofErr w:type="gramEnd"/>
       <w:r>
-        <w:t xml:space="preserve"> the above focus on investment valuation in equity markets, relatively less research has investigated machine learning applications in the bond market. </w:t>
-      </w:r>
-    </w:p>
-    <w:p>
+        <w:t xml:space="preserve"> B</w:t>
+      </w:r>
+      <w:r>
+        <w:rPr>
+          <w:u w:val="single"/>
+        </w:rPr>
+        <w:t xml:space="preserve">uchner, </w:t>
+      </w:r>
+      <w:proofErr w:type="spellStart"/>
+      <w:r>
+        <w:rPr>
+          <w:u w:val="single"/>
+        </w:rPr>
+        <w:t>Temoni</w:t>
+      </w:r>
+      <w:proofErr w:type="spellEnd"/>
+      <w:r>
+        <w:rPr>
+          <w:u w:val="single"/>
+        </w:rPr>
+        <w:t xml:space="preserve"> (2019)</w:t>
+      </w:r>
+      <w:r>
+        <w:rPr>
+          <w:u w:val="single"/>
+        </w:rPr>
+        <w:t xml:space="preserve"> </w:t>
+      </w:r>
+      <w:r>
+        <w:t xml:space="preserve">investigated </w:t>
+      </w:r>
+      <w:r>
+        <w:t xml:space="preserve">boosted </w:t>
+      </w:r>
+      <w:r>
+        <w:t>regression trees</w:t>
+      </w:r>
+      <w:r>
+        <w:t>, random forests, extremely random randomized regression trees and shallow and deep</w:t>
+      </w:r>
+      <w:r>
+        <w:t xml:space="preserve"> neural networks to predict bond risk premiums focusing narrowly on the treasury market, first by using yield curves as predictors, and then by adding several time series of macroeconomic variables to </w:t>
+      </w:r>
+      <w:r>
+        <w:t>the</w:t>
+      </w:r>
+      <w:r>
+        <w:t xml:space="preserve"> model. They found neural networks performed well in the yield-only case, and even better when employing macroeconomic variables. The</w:t>
+      </w:r>
+      <w:r>
+        <w:t xml:space="preserve"> following</w:t>
+      </w:r>
+      <w:r>
+        <w:t xml:space="preserve"> macroeconomic variables </w:t>
+      </w:r>
+      <w:r>
+        <w:t>were studied</w:t>
+      </w:r>
+      <w:r>
+        <w:t>:</w:t>
+      </w:r>
+      <w:r>
+        <w:t xml:space="preserve"> real output and income, employment and hours, real retail, manufacturing and sales data, international trade, consumer spending, housing starts, inventories and inventory sales ratios, orders and unfilled orders, compensation and labour costs, capacity utilisation, price indices, interest rates and rates spreads, stock market indicators and foreign exchange rates.</w:t>
+      </w:r>
+    </w:p>
+    <w:p>
+      <w:r>
+        <w:t xml:space="preserve">Credit ratings are an area where machine learning has enjoyed a significant amount of focus and success. This </w:t>
+      </w:r>
+      <w:r>
+        <w:t xml:space="preserve">not </w:t>
+      </w:r>
+      <w:r>
+        <w:t>surprising given the categorical nature of credit rating</w:t>
+      </w:r>
+      <w:r>
+        <w:t>, it’s a problem well suited to machine algorithms</w:t>
+      </w:r>
+      <w:r>
+        <w:t xml:space="preserve">. </w:t>
+      </w:r>
+      <w:r>
+        <w:t xml:space="preserve">For a review of the literature in this field, see </w:t>
+      </w:r>
+      <w:proofErr w:type="spellStart"/>
+      <w:r>
+        <w:t>Golbayani</w:t>
+      </w:r>
+      <w:proofErr w:type="spellEnd"/>
+      <w:r>
+        <w:t xml:space="preserve">, </w:t>
+      </w:r>
+      <w:proofErr w:type="spellStart"/>
+      <w:r>
+        <w:t>Florescu</w:t>
+      </w:r>
+      <w:proofErr w:type="spellEnd"/>
+      <w:r>
+        <w:t xml:space="preserve"> and Chatterjee (2020). </w:t>
+      </w:r>
+      <w:proofErr w:type="spellStart"/>
+      <w:r>
+        <w:t>Golbayani</w:t>
+      </w:r>
+      <w:proofErr w:type="spellEnd"/>
+      <w:r>
+        <w:t xml:space="preserve"> et. al. </w:t>
+      </w:r>
+      <w:r>
+        <w:t>also contributed to the literature</w:t>
+      </w:r>
+      <w:r>
+        <w:t xml:space="preserve"> </w:t>
+      </w:r>
+      <w:r>
+        <w:t xml:space="preserve">with </w:t>
+      </w:r>
+      <w:r>
+        <w:t xml:space="preserve">comparative study, employing bagged decision </w:t>
+      </w:r>
       <w:proofErr w:type="gramStart"/>
       <w:r>
-        <w:rPr>
-          <w:highlight w:val="yellow"/>
-        </w:rPr>
-        <w:t>Bianchi ,</w:t>
+        <w:t>trees,  support</w:t>
       </w:r>
       <w:proofErr w:type="gramEnd"/>
       <w:r>
-        <w:rPr>
-          <w:highlight w:val="yellow"/>
-        </w:rPr>
-        <w:t xml:space="preserve"> B</w:t>
-      </w:r>
-      <w:r>
-        <w:rPr>
-          <w:highlight w:val="yellow"/>
-          <w:u w:val="single"/>
-        </w:rPr>
-        <w:t xml:space="preserve">uchner, </w:t>
+        <w:t xml:space="preserve"> vector machines and multilayer </w:t>
       </w:r>
       <w:proofErr w:type="spellStart"/>
       <w:r>
-        <w:rPr>
-          <w:highlight w:val="yellow"/>
-          <w:u w:val="single"/>
-        </w:rPr>
-        <w:t>Temoni</w:t>
+        <w:t>perceptrons</w:t>
       </w:r>
       <w:proofErr w:type="spellEnd"/>
       <w:r>
-        <w:rPr>
-          <w:highlight w:val="yellow"/>
-          <w:u w:val="single"/>
-        </w:rPr>
-        <w:t xml:space="preserve"> (2019)</w:t>
-      </w:r>
-      <w:r>
-        <w:rPr>
-          <w:u w:val="single"/>
-        </w:rPr>
+        <w:t xml:space="preserve">, and finding the decision trees had the best performance. </w:t>
+      </w:r>
+    </w:p>
+    <w:p>
+      <w:r>
+        <w:t>Credit spreads (</w:t>
+      </w:r>
+      <w:proofErr w:type="gramStart"/>
+      <w:r>
+        <w:t>i.e.</w:t>
+      </w:r>
+      <w:proofErr w:type="gramEnd"/>
+      <w:r>
+        <w:t xml:space="preserve"> risk premiums on corporate bonds) are an area that has received little attention in the field of machine learning. </w:t>
+      </w:r>
+      <w:r>
+        <w:t>Kim, Kim and Jung (2021)</w:t>
+      </w:r>
+      <w:r>
+        <w:t xml:space="preserve"> compared various machine learning methods against linear regression models to predict the 1</w:t>
+      </w:r>
+      <w:r>
+        <w:t>-</w:t>
+      </w:r>
+      <w:r>
+        <w:t xml:space="preserve">year and </w:t>
+      </w:r>
+      <w:r>
+        <w:t>2-year</w:t>
+      </w:r>
+      <w:r>
+        <w:t xml:space="preserve"> corporate bond yield spreads.</w:t>
+      </w:r>
+      <w:r>
+        <w:t xml:space="preserve"> Yields were calculated by taking the volume-weighted average price of trades from the American TRACE reporting system.</w:t>
+      </w:r>
+      <w:r>
+        <w:t xml:space="preserve"> The independent variables they chose </w:t>
+      </w:r>
+      <w:proofErr w:type="gramStart"/>
+      <w:r>
+        <w:t>were:</w:t>
+      </w:r>
+      <w:proofErr w:type="gramEnd"/>
+      <w:r>
+        <w:t xml:space="preserve"> credit ratings, interest rate volatility, equity index volatility, bond maturity and coupon rate, and liquidity (measured as number of days bond traded in past 12 months).</w:t>
+      </w:r>
+      <w:r>
+        <w:t xml:space="preserve"> The models they employed were </w:t>
+      </w:r>
+      <w:r>
+        <w:lastRenderedPageBreak/>
+        <w:t>Ridge, multivariate adaptive regression splines, neural networks, random forest and support vector machines. They found neural networks to outperform</w:t>
+      </w:r>
+      <w:r>
+        <w:t xml:space="preserve"> all other methods</w:t>
+      </w:r>
+      <w:r>
+        <w:t>.</w:t>
+      </w:r>
+      <w:r>
         <w:t xml:space="preserve"> </w:t>
       </w:r>
-      <w:r>
-        <w:t xml:space="preserve">investigated </w:t>
-      </w:r>
-      <w:r>
-        <w:t xml:space="preserve">boosted </w:t>
-      </w:r>
-      <w:r>
-        <w:t>regression trees</w:t>
-      </w:r>
-      <w:r>
-        <w:t>, random forests, extremely random randomized regression trees and shallow and deep</w:t>
-      </w:r>
-      <w:r>
-        <w:t xml:space="preserve"> neural networks to predict bond risk premiums focusing narrowly on the treasury market, first by using yield curves as predictors, and then by adding several time series of macroeconomic variables to </w:t>
-      </w:r>
-      <w:r>
-        <w:t>the</w:t>
-      </w:r>
-      <w:r>
-        <w:t xml:space="preserve"> model. They found neural networks performed well in the yield-only case, and even better when employing macroeconomic variables. The</w:t>
-      </w:r>
-      <w:r>
-        <w:t xml:space="preserve"> following</w:t>
-      </w:r>
-      <w:r>
-        <w:t xml:space="preserve"> macroeconomic variables </w:t>
-      </w:r>
-      <w:r>
-        <w:t>were studied</w:t>
-      </w:r>
-      <w:r>
-        <w:t>:</w:t>
-      </w:r>
-      <w:r>
-        <w:t xml:space="preserve"> real output and income, employment and hours, real retail, manufacturing and sales data, international trade, consumer spending, housing starts, inventories and inventory sales ratios, orders and unfilled orders, compensation and labour costs, capacity utilisation, price indices, interest rates and rates spreads, stock market indicators and foreign exchange rates.</w:t>
-      </w:r>
-    </w:p>
-    <w:p>
-      <w:r>
-        <w:t xml:space="preserve">Credit ratings are an area where machine learning has enjoyed a significant amount of focus and success. This </w:t>
-      </w:r>
-      <w:r>
-        <w:t xml:space="preserve">not </w:t>
-      </w:r>
-      <w:r>
-        <w:t>surprising given the categorical nature of credit rating</w:t>
-      </w:r>
-      <w:r>
-        <w:t>, it’s a problem well suited to machine algorithms</w:t>
-      </w:r>
-      <w:r>
-        <w:t xml:space="preserve">. </w:t>
-      </w:r>
-      <w:r>
-        <w:t xml:space="preserve">For a review of the literature in this field, see </w:t>
-      </w:r>
-      <w:proofErr w:type="spellStart"/>
-      <w:r>
-        <w:t>Golbayani</w:t>
-      </w:r>
-      <w:proofErr w:type="spellEnd"/>
-      <w:r>
-        <w:t xml:space="preserve">, </w:t>
-      </w:r>
-      <w:proofErr w:type="spellStart"/>
-      <w:r>
-        <w:t>Florescu</w:t>
-      </w:r>
-      <w:proofErr w:type="spellEnd"/>
-      <w:r>
-        <w:t xml:space="preserve"> and Chatterjee (2020). </w:t>
-      </w:r>
-      <w:proofErr w:type="spellStart"/>
-      <w:r>
-        <w:t>Golbayani</w:t>
-      </w:r>
-      <w:proofErr w:type="spellEnd"/>
-      <w:r>
-        <w:t xml:space="preserve"> et. al. </w:t>
-      </w:r>
-      <w:r>
-        <w:t>also contributed to the literature</w:t>
-      </w:r>
-      <w:r>
-        <w:t xml:space="preserve"> </w:t>
-      </w:r>
-      <w:r>
-        <w:t xml:space="preserve">with </w:t>
-      </w:r>
-      <w:r>
-        <w:t xml:space="preserve">comparative study, employing bagged decision </w:t>
-      </w:r>
-      <w:proofErr w:type="gramStart"/>
-      <w:r>
-        <w:t>trees,  support</w:t>
-      </w:r>
-      <w:proofErr w:type="gramEnd"/>
-      <w:r>
-        <w:t xml:space="preserve"> vector machines and multilayer </w:t>
-      </w:r>
-      <w:proofErr w:type="spellStart"/>
-      <w:r>
-        <w:t>perceptrons</w:t>
-      </w:r>
-      <w:proofErr w:type="spellEnd"/>
-      <w:r>
-        <w:t xml:space="preserve">, and finding the decision trees had the best performance. </w:t>
-      </w:r>
-    </w:p>
-    <w:p>
-      <w:r>
-        <w:t>Credit spreads (</w:t>
-      </w:r>
-      <w:proofErr w:type="gramStart"/>
-      <w:r>
-        <w:t>i.e.</w:t>
-      </w:r>
-      <w:proofErr w:type="gramEnd"/>
-      <w:r>
-        <w:t xml:space="preserve"> risk premiums on corporate bonds) are an area that has received little attention in the field of machine learning. </w:t>
-      </w:r>
-      <w:r>
-        <w:rPr>
-          <w:highlight w:val="yellow"/>
-        </w:rPr>
-        <w:t xml:space="preserve">Kim, </w:t>
-      </w:r>
-      <w:proofErr w:type="gramStart"/>
-      <w:r>
-        <w:rPr>
-          <w:highlight w:val="yellow"/>
-        </w:rPr>
-        <w:t>Kim</w:t>
-      </w:r>
-      <w:proofErr w:type="gramEnd"/>
-      <w:r>
-        <w:rPr>
-          <w:highlight w:val="yellow"/>
-        </w:rPr>
-        <w:t xml:space="preserve"> and Jung (2021</w:t>
-      </w:r>
-      <w:r>
-        <w:t>) compared various machine learning methods against linear regression models to predict the 1</w:t>
-      </w:r>
-      <w:r>
-        <w:t>-</w:t>
-      </w:r>
-      <w:r>
-        <w:t xml:space="preserve">year and </w:t>
-      </w:r>
-      <w:r>
-        <w:t>2-year</w:t>
-      </w:r>
-      <w:r>
-        <w:t xml:space="preserve"> corporate bond yield spreads.</w:t>
-      </w:r>
-      <w:r>
-        <w:t xml:space="preserve"> Yields were calculated by taking the volume-weighted average price of trades from the American TRACE reporting system.</w:t>
-      </w:r>
-      <w:r>
-        <w:t xml:space="preserve"> The independent variables they chose </w:t>
-      </w:r>
-      <w:proofErr w:type="gramStart"/>
-      <w:r>
-        <w:t>were:</w:t>
-      </w:r>
-      <w:proofErr w:type="gramEnd"/>
-      <w:r>
-        <w:t xml:space="preserve"> credit ratings, interest rate volatility, equity index volatility, bond maturity and coupon rate, and liquidity (measured as number of days bond traded in past 12 months).</w:t>
-      </w:r>
-      <w:r>
-        <w:t xml:space="preserve"> The models they employed were </w:t>
-      </w:r>
-      <w:r>
-        <w:lastRenderedPageBreak/>
-        <w:t xml:space="preserve">Ridge, multivariate adaptive regression splines, neural networks, random </w:t>
-      </w:r>
-      <w:proofErr w:type="gramStart"/>
-      <w:r>
-        <w:t>forest</w:t>
-      </w:r>
-      <w:proofErr w:type="gramEnd"/>
-      <w:r>
-        <w:t xml:space="preserve"> and support vector machines. They found neural networks to outperform</w:t>
-      </w:r>
-      <w:r>
-        <w:t xml:space="preserve"> all other methods</w:t>
-      </w:r>
-      <w:r>
-        <w:t>.</w:t>
-      </w:r>
-      <w:r>
-        <w:t xml:space="preserve"> </w:t>
-      </w:r>
-    </w:p>
-    <w:p>
-      <w:r>
-        <w:rPr>
-          <w:highlight w:val="yellow"/>
-        </w:rPr>
-        <w:t xml:space="preserve">Liu, </w:t>
-      </w:r>
-      <w:proofErr w:type="gramStart"/>
-      <w:r>
-        <w:rPr>
-          <w:highlight w:val="yellow"/>
-        </w:rPr>
-        <w:t>Zhou</w:t>
-      </w:r>
-      <w:proofErr w:type="gramEnd"/>
-      <w:r>
-        <w:rPr>
-          <w:highlight w:val="yellow"/>
-        </w:rPr>
-        <w:t xml:space="preserve"> and Xiong (2021)</w:t>
+    </w:p>
+    <w:p>
+      <w:r>
+        <w:t>Liu, Zhou and Xiong (2021)</w:t>
       </w:r>
       <w:r>
         <w:t xml:space="preserve"> proposed a novel depth-gated recurrent neural network with a self-attention mechanism for the prediction of credit spreads. Their research investigated the Long-Short-Term </w:t>
@@ -6509,8 +6451,13 @@
         <w:t>,</w:t>
       </w:r>
       <w:r>
-        <w:t xml:space="preserve"> 2.2% is 220 (bps)</w:t>
-      </w:r>
+        <w:t xml:space="preserve"> 2.2% is 220 </w:t>
+      </w:r>
+      <w:proofErr w:type="gramStart"/>
+      <w:r>
+        <w:t>bps</w:t>
+      </w:r>
+      <w:proofErr w:type="gramEnd"/>
     </w:p>
     <w:p/>
     <w:p>
@@ -8769,11 +8716,9 @@
       <w:r>
         <w:t xml:space="preserve">: The </w:t>
       </w:r>
-      <w:proofErr w:type="gramStart"/>
-      <w:r>
-        <w:t>one year</w:t>
-      </w:r>
-      <w:proofErr w:type="gramEnd"/>
+      <w:r>
+        <w:t>one-year</w:t>
+      </w:r>
       <w:r>
         <w:t xml:space="preserve"> government yield is the interest rate that the government currently pays to borrow money for a period of one year. It is used as a benchmark for the pricing of short-term bonds and as an indicator of the general direction of interest rates. This is because government rates are viewed as ‘risk-free’ and therefore serve as the theoretical minimum rate of return that an investor should demand from an investment. They are risk free because governments can theoretically print money to pay off </w:t>
       </w:r>
@@ -9434,15 +9379,7 @@
       </w:r>
       <w:proofErr w:type="gramEnd"/>
       <w:r>
-        <w:t xml:space="preserve"> this may be complicated by the fact that a company that uses debt to generate new business may be more profitable, that a similar company that does not. So, measures of financial leverage should theoretically have non-linear relationships to credit risk and credit spreads. </w:t>
-      </w:r>
-      <w:proofErr w:type="gramStart"/>
-      <w:r>
-        <w:t>For the purpose of</w:t>
-      </w:r>
-      <w:proofErr w:type="gramEnd"/>
-      <w:r>
-        <w:t xml:space="preserve"> this research, the ratio was calculated manually from Refinitiv data as:</w:t>
+        <w:t xml:space="preserve"> this may be complicated by the fact that a company that uses debt to generate new business may be more profitable, that a similar company that does not. So, measures of financial leverage should theoretically have non-linear relationships to credit risk and credit spreads. For the purpose of this research, the ratio was calculated manually from Refinitiv data as:</w:t>
       </w:r>
     </w:p>
     <w:p>
@@ -10417,15 +10354,7 @@
         <w:t xml:space="preserve">was developed that facilitated the </w:t>
       </w:r>
       <w:r>
-        <w:t xml:space="preserve">data aggregation, </w:t>
-      </w:r>
-      <w:proofErr w:type="gramStart"/>
-      <w:r>
-        <w:t>manipulation</w:t>
-      </w:r>
-      <w:proofErr w:type="gramEnd"/>
-      <w:r>
-        <w:t xml:space="preserve"> and calculation, </w:t>
+        <w:t xml:space="preserve">data aggregation, manipulation and calculation, </w:t>
       </w:r>
       <w:r>
         <w:t xml:space="preserve">including </w:t>
@@ -10924,15 +10853,7 @@
       </w:r>
       <w:proofErr w:type="gramEnd"/>
       <w:r>
-        <w:t xml:space="preserve"> we can continue to calculate the Z-Spread. To do this, for each bond and for each day that the bond has a price available, we project all the bonds interest payments (referred to as ‘coupons’ in industry jargon) and the final repayment of the loan. This is performed by taking the maturity date, the first coupon date, the issue </w:t>
-      </w:r>
-      <w:proofErr w:type="gramStart"/>
-      <w:r>
-        <w:t>date</w:t>
-      </w:r>
-      <w:proofErr w:type="gramEnd"/>
-      <w:r>
-        <w:t xml:space="preserve"> and the coupon frequency</w:t>
+        <w:t xml:space="preserve"> we can continue to calculate the Z-Spread. To do this, for each bond and for each day that the bond has a price available, we project all the bonds interest payments (referred to as ‘coupons’ in industry jargon) and the final repayment of the loan. This is performed by taking the maturity date, the first coupon date, the issue date and the coupon frequency</w:t>
       </w:r>
       <w:r>
         <w:t xml:space="preserve"> information</w:t>
@@ -13440,15 +13361,10 @@
       <w:r>
         <w:t xml:space="preserve">Using the Eli5 </w:t>
       </w:r>
-      <w:proofErr w:type="gramStart"/>
-      <w:r>
-        <w:t>Library</w:t>
-      </w:r>
-      <w:r>
-        <w:t xml:space="preserve">  (</w:t>
+      <w:r>
+        <w:t>Library (</w:t>
       </w:r>
       <w:proofErr w:type="spellStart"/>
-      <w:proofErr w:type="gramEnd"/>
       <w:r>
         <w:t>Korobov</w:t>
       </w:r>
@@ -13471,7 +13387,7 @@
         <w:t xml:space="preserve">K, </w:t>
       </w:r>
       <w:r>
-        <w:t xml:space="preserve">2021) </w:t>
+        <w:t>2021)</w:t>
       </w:r>
       <w:r>
         <w:t>, we can inspect model weights of the Gradient Boosted Regression Tree model. These weights here depict the average gain of a particular feature in the model. The list is presented from highest to lowest. Interestingly, the weights are quite difference from the importance presented above.</w:t>
@@ -13771,11 +13687,9 @@
       <w:r>
         <w:t xml:space="preserve">Regression </w:t>
       </w:r>
-      <w:proofErr w:type="spellStart"/>
-      <w:r>
-        <w:t>Stree</w:t>
-      </w:r>
-      <w:proofErr w:type="spellEnd"/>
+      <w:r>
+        <w:t>Trees</w:t>
+      </w:r>
       <w:r>
         <w:t xml:space="preserve"> interpretation appears more sensible. </w:t>
       </w:r>
@@ -18449,11 +18363,9 @@
       <w:r>
         <w:t>. Here as well the models have strongly different interpretations of the working capital to total assets ratio of 0.22, with the Neural Network model being strongly negatively influenced by this factor (approximately -40bps</w:t>
       </w:r>
-      <w:proofErr w:type="gramStart"/>
-      <w:r>
-        <w:t>) ,</w:t>
-      </w:r>
-      <w:proofErr w:type="gramEnd"/>
+      <w:r>
+        <w:t>),</w:t>
+      </w:r>
       <w:r>
         <w:t xml:space="preserve"> and the Regression Tree model being strongly positively influenced by it (+33bps contribution)</w:t>
       </w:r>
@@ -20706,14 +20618,9 @@
       <w:r>
         <w:t xml:space="preserve"> </w:t>
       </w:r>
-      <w:proofErr w:type="gramStart"/>
-      <w:r>
-        <w:t xml:space="preserve">contributing </w:t>
-      </w:r>
-      <w:r>
-        <w:t xml:space="preserve"> positively</w:t>
-      </w:r>
-      <w:proofErr w:type="gramEnd"/>
+      <w:r>
+        <w:t>contributing positively</w:t>
+      </w:r>
       <w:r>
         <w:t xml:space="preserve"> </w:t>
       </w:r>
@@ -22955,6 +22862,9 @@
     <w:p/>
     <w:p>
       <w:r>
+        <w:rPr>
+          <w:noProof/>
+        </w:rPr>
         <w:drawing>
           <wp:inline distT="0" distB="0" distL="0" distR="0" wp14:anchorId="1AB2DE66" wp14:editId="6C66D305">
             <wp:extent cx="4404360" cy="3263501"/>
@@ -22995,6 +22905,9 @@
     <w:p/>
     <w:p>
       <w:r>
+        <w:rPr>
+          <w:noProof/>
+        </w:rPr>
         <w:lastRenderedPageBreak/>
         <w:drawing>
           <wp:inline distT="0" distB="0" distL="0" distR="0" wp14:anchorId="5E358338" wp14:editId="37EFB34B">
@@ -23502,11 +23415,9 @@
         <w:lastRenderedPageBreak/>
         <w:t xml:space="preserve">processed however the analyst would like. The final data set must be in this </w:t>
       </w:r>
-      <w:proofErr w:type="gramStart"/>
-      <w:r>
-        <w:t>format :</w:t>
-      </w:r>
-      <w:proofErr w:type="gramEnd"/>
+      <w:r>
+        <w:t>format:</w:t>
+      </w:r>
       <w:r>
         <w:t xml:space="preserve"> All the features should be on the left (X-Variables), and the labels (Y-Variables) should be the rightmost column of data. In this format, the user must capture the data from excel in the clipboard by pressing Ctrl-C. And then select </w:t>
       </w:r>
@@ -23728,11 +23639,9 @@
       <w:r>
         <w:t xml:space="preserve">Here, for example, we have selected the explanation for the 120 bps Z-Spread predicted (against 127 bps Actual) with the trained Neural Network. The results window </w:t>
       </w:r>
-      <w:proofErr w:type="gramStart"/>
-      <w:r>
-        <w:t>show</w:t>
-      </w:r>
-      <w:proofErr w:type="gramEnd"/>
+      <w:r>
+        <w:t>shows</w:t>
+      </w:r>
       <w:r>
         <w:t xml:space="preserve"> the major elements contribution negatively to the Z-Spread (decreasing credit risk/return) is that it is a senior unsecured bond with interest coverage ratio above 7.35. The major items contributing positively to Z-Spread (increasing credit risk/return) is the low current ratio and the low operating cash flow to debt ratio.</w:t>
       </w:r>
@@ -25556,15 +25465,7 @@
         <w:t xml:space="preserve">Estimating the amount of </w:t>
       </w:r>
       <w:r>
-        <w:t xml:space="preserve">return an investment should provide an investor </w:t>
-      </w:r>
-      <w:proofErr w:type="gramStart"/>
-      <w:r>
-        <w:t>in order to</w:t>
-      </w:r>
-      <w:proofErr w:type="gramEnd"/>
-      <w:r>
-        <w:t xml:space="preserve"> compensate for the perceived risks of holding that investment.</w:t>
+        <w:t>return an investment should provide an investor in order to compensate for the perceived risks of holding that investment.</w:t>
       </w:r>
     </w:p>
     <w:p>
@@ -26720,6 +26621,22 @@
     </w:p>
     <w:p/>
     <w:p>
+      <w:r>
+        <w:t>Kim, J.-M., Kim, D.H., and Jung, H., 2021. Applications of machine learning for corporate bond yield spread forecasting</w:t>
+      </w:r>
+      <w:r>
+        <w:rPr>
+          <w:i/>
+          <w:iCs/>
+        </w:rPr>
+        <w:t>. The North American Journal of Economics and Finance</w:t>
+      </w:r>
+      <w:r>
+        <w:t>, 58, p.101540.</w:t>
+      </w:r>
+    </w:p>
+    <w:p/>
+    <w:p>
       <w:proofErr w:type="spellStart"/>
       <w:r>
         <w:t>Korobov</w:t>
@@ -26779,6 +26696,7 @@
           <w:szCs w:val="20"/>
           <w:shd w:val="clear" w:color="auto" w:fill="FFFFFF"/>
         </w:rPr>
+        <w:lastRenderedPageBreak/>
         <w:t>Kryzanowski</w:t>
       </w:r>
       <w:proofErr w:type="spellEnd"/>
@@ -26843,7 +26761,6 @@
     <w:p/>
     <w:p>
       <w:r>
-        <w:lastRenderedPageBreak/>
         <w:t xml:space="preserve">Li, X.-L., Li, X., and Si, D.-K., 2020. Asymmetric determinants of corporate bond credit spreads in China: Evidence from a nonlinear ARDL model. </w:t>
       </w:r>
       <w:r>

</xml_diff>

<commit_message>
Updated research with latest results
</commit_message>
<xml_diff>
--- a/Results April7-2023/Documentation/Research.docx
+++ b/Results April7-2023/Documentation/Research.docx
@@ -232,10 +232,7 @@
       </w:pPr>
       <w:bookmarkStart w:id="1" w:name="_Toc134903235"/>
       <w:r>
-        <w:t xml:space="preserve">1. </w:t>
-      </w:r>
-      <w:r>
-        <w:t>Abstract</w:t>
+        <w:t>1. Abstract</w:t>
       </w:r>
       <w:bookmarkEnd w:id="1"/>
     </w:p>
@@ -248,16 +245,7 @@
         <w:t xml:space="preserve"> </w:t>
       </w:r>
       <w:r>
-        <w:t>Neural Networks and Gradient Boosted Regression Trees</w:t>
-      </w:r>
-      <w:r>
-        <w:t>,</w:t>
-      </w:r>
-      <w:r>
-        <w:t xml:space="preserve"> </w:t>
-      </w:r>
-      <w:r>
-        <w:t xml:space="preserve">two widely employed </w:t>
+        <w:t xml:space="preserve">Neural Networks and Gradient Boosted Regression Trees, two widely employed </w:t>
       </w:r>
       <w:r>
         <w:t>m</w:t>
@@ -269,52 +257,7 @@
         <w:t>l</w:t>
       </w:r>
       <w:r>
-        <w:t xml:space="preserve">earning algorithms, to assess how well these models can estimate risk premiums on corporate bonds. </w:t>
-      </w:r>
-      <w:r>
-        <w:t xml:space="preserve">We define the risk premium as the Z-Spread on vanilla corporate bonds. </w:t>
-      </w:r>
-      <w:r>
-        <w:t xml:space="preserve">We selected </w:t>
-      </w:r>
-      <w:r>
-        <w:t xml:space="preserve">22 </w:t>
-      </w:r>
-      <w:r>
-        <w:t>estimators</w:t>
-      </w:r>
-      <w:r>
-        <w:t xml:space="preserve"> </w:t>
-      </w:r>
-      <w:r>
-        <w:t xml:space="preserve">ranging </w:t>
-      </w:r>
-      <w:r>
-        <w:t>from financial ratios, stock market data</w:t>
-      </w:r>
-      <w:r>
-        <w:t xml:space="preserve"> performance and volatility</w:t>
-      </w:r>
-      <w:r>
-        <w:t>, economic data, and bond idiosyncratic data. We found that both models have</w:t>
-      </w:r>
-      <w:r>
-        <w:t xml:space="preserve"> significant</w:t>
-      </w:r>
-      <w:r>
-        <w:t xml:space="preserve"> predictive </w:t>
-      </w:r>
-      <w:r>
-        <w:t xml:space="preserve">capability when trained on this data set. The </w:t>
-      </w:r>
-      <w:r>
-        <w:t xml:space="preserve">Gradient Boosted Regression Tree model </w:t>
-      </w:r>
-      <w:r>
-        <w:t xml:space="preserve">predictions resulted in an </w:t>
-      </w:r>
-      <w:r>
-        <w:t>adjusted R</w:t>
+        <w:t>earning algorithms, to assess how well these models can estimate risk premiums on corporate bonds. We define the risk premium as the Z-Spread on vanilla corporate bonds. We selected 22 estimators ranging from financial ratios, stock market data performance and volatility, economic data, and bond idiosyncratic data. We found that both models have significant predictive capability when trained on this data set. The Gradient Boosted Regression Tree model predictions resulted in an adjusted R</w:t>
       </w:r>
       <w:r>
         <w:rPr>
@@ -323,13 +266,7 @@
         <w:t>2</w:t>
       </w:r>
       <w:r>
-        <w:t xml:space="preserve"> </w:t>
-      </w:r>
-      <w:r>
-        <w:t xml:space="preserve">of 0.95, outperforming the Neural Network model with an adjusted </w:t>
-      </w:r>
-      <w:r>
-        <w:t>R</w:t>
+        <w:t xml:space="preserve"> of 0.95, outperforming the Neural Network model with an adjusted R</w:t>
       </w:r>
       <w:r>
         <w:rPr>
@@ -4496,13 +4433,7 @@
         <w:t>. Gu et al. found that machine learning models significantly outperformed traditional ordinary least squares regression models in estimating equity risk premiums</w:t>
       </w:r>
       <w:r>
-        <w:t xml:space="preserve"> using </w:t>
-      </w:r>
-      <w:r>
-        <w:t xml:space="preserve">several </w:t>
-      </w:r>
-      <w:r>
-        <w:t xml:space="preserve">fundamental valuation metrics </w:t>
+        <w:t xml:space="preserve"> using several fundamental valuation metrics </w:t>
       </w:r>
       <w:r>
         <w:t xml:space="preserve">(Gu, Kelly and Xiu, 2018). </w:t>
@@ -4532,13 +4463,7 @@
     <w:p>
       <w:r>
         <w:lastRenderedPageBreak/>
-        <w:t xml:space="preserve">This study seeks to expand upon the work of Gu, Kelly and Xiu in empirical asset valuation, except with a focus on corporate bond risk premiums rather than equity risk premiums. </w:t>
-      </w:r>
-      <w:r>
-        <w:t>To investigate this, a</w:t>
-      </w:r>
-      <w:r>
-        <w:t xml:space="preserve">n Artificial Neural Network model and a Gradient Boosted Regression Tree model will be trained using fundamental valuation metrics such as corporate leverage and solvency ratios, bond terms and conditions data, and observable market data including yields on short-term and long-term treasury bonds. The goal of this study is to assess how well machine learning models can predict risk premiums on corporate bonds as measured using Z-Spreads for vanilla corporate bonds. In financial industry jargon this is referred to as the Credit Spread. </w:t>
+        <w:t xml:space="preserve">This study seeks to expand upon the work of Gu, Kelly and Xiu in empirical asset valuation, except with a focus on corporate bond risk premiums rather than equity risk premiums. To investigate this, an Artificial Neural Network model and a Gradient Boosted Regression Tree model will be trained using fundamental valuation metrics such as corporate leverage and solvency ratios, bond terms and conditions data, and observable market data including yields on short-term and long-term treasury bonds. The goal of this study is to assess how well machine learning models can predict risk premiums on corporate bonds as measured using Z-Spreads for vanilla corporate bonds. In financial industry jargon this is referred to as the Credit Spread. </w:t>
       </w:r>
     </w:p>
     <w:p>
@@ -6580,11 +6505,14 @@
     </w:p>
     <w:p>
       <w:r>
+        <w:rPr>
+          <w:noProof/>
+        </w:rPr>
         <w:drawing>
-          <wp:inline distT="0" distB="0" distL="0" distR="0" wp14:anchorId="0E719410" wp14:editId="22ECBDAC">
-            <wp:extent cx="5731510" cy="3827780"/>
-            <wp:effectExtent l="0" t="0" r="2540" b="1270"/>
-            <wp:docPr id="1948458875" name="Picture 1" descr="A picture containing drawing, sketch, line art, illustration&#10;&#10;Description automatically generated"/>
+          <wp:inline distT="0" distB="0" distL="0" distR="0" wp14:anchorId="423208BE" wp14:editId="143D5477">
+            <wp:extent cx="5731510" cy="4091305"/>
+            <wp:effectExtent l="0" t="0" r="2540" b="4445"/>
+            <wp:docPr id="306211421" name="Picture 1" descr="A picture containing drawing, sketch, line art, illustration&#10;&#10;Description automatically generated"/>
             <wp:cNvGraphicFramePr>
               <a:graphicFrameLocks xmlns:a="http://schemas.openxmlformats.org/drawingml/2006/main" noChangeAspect="1"/>
             </wp:cNvGraphicFramePr>
@@ -6592,7 +6520,7 @@
               <a:graphicData uri="http://schemas.openxmlformats.org/drawingml/2006/picture">
                 <pic:pic xmlns:pic="http://schemas.openxmlformats.org/drawingml/2006/picture">
                   <pic:nvPicPr>
-                    <pic:cNvPr id="1948458875" name="Picture 1" descr="A picture containing drawing, sketch, line art, illustration&#10;&#10;Description automatically generated"/>
+                    <pic:cNvPr id="306211421" name="Picture 1" descr="A picture containing drawing, sketch, line art, illustration&#10;&#10;Description automatically generated"/>
                     <pic:cNvPicPr/>
                   </pic:nvPicPr>
                   <pic:blipFill>
@@ -6604,7 +6532,7 @@
                   <pic:spPr>
                     <a:xfrm>
                       <a:off x="0" y="0"/>
-                      <a:ext cx="5731510" cy="3827780"/>
+                      <a:ext cx="5731510" cy="4091305"/>
                     </a:xfrm>
                     <a:prstGeom prst="rect">
                       <a:avLst/>
@@ -6664,47 +6592,7 @@
           <w:szCs w:val="20"/>
           <w:shd w:val="clear" w:color="auto" w:fill="FFFFFF"/>
         </w:rPr>
-        <w:t>Chen</w:t>
-      </w:r>
-      <w:r>
-        <w:rPr>
-          <w:rFonts w:ascii="Arial" w:hAnsi="Arial" w:cs="Arial"/>
-          <w:color w:val="222222"/>
-          <w:sz w:val="20"/>
-          <w:szCs w:val="20"/>
-          <w:shd w:val="clear" w:color="auto" w:fill="FFFFFF"/>
-        </w:rPr>
-        <w:t xml:space="preserve"> and</w:t>
-      </w:r>
-      <w:r>
-        <w:rPr>
-          <w:rFonts w:ascii="Arial" w:hAnsi="Arial" w:cs="Arial"/>
-          <w:color w:val="222222"/>
-          <w:sz w:val="20"/>
-          <w:szCs w:val="20"/>
-          <w:shd w:val="clear" w:color="auto" w:fill="FFFFFF"/>
-        </w:rPr>
-        <w:t xml:space="preserve"> Guestrin,</w:t>
-      </w:r>
-      <w:r>
-        <w:rPr>
-          <w:rFonts w:ascii="Arial" w:hAnsi="Arial" w:cs="Arial"/>
-          <w:color w:val="222222"/>
-          <w:sz w:val="20"/>
-          <w:szCs w:val="20"/>
-          <w:shd w:val="clear" w:color="auto" w:fill="FFFFFF"/>
-        </w:rPr>
-        <w:t xml:space="preserve"> </w:t>
-      </w:r>
-      <w:r>
-        <w:rPr>
-          <w:rFonts w:ascii="Arial" w:hAnsi="Arial" w:cs="Arial"/>
-          <w:color w:val="222222"/>
-          <w:sz w:val="20"/>
-          <w:szCs w:val="20"/>
-          <w:shd w:val="clear" w:color="auto" w:fill="FFFFFF"/>
-        </w:rPr>
-        <w:t>2016)</w:t>
+        <w:t>Chen and Guestrin, 2016)</w:t>
       </w:r>
       <w:r>
         <w:rPr>
@@ -11586,10 +11474,7 @@
       </w:r>
       <w:proofErr w:type="gramEnd"/>
       <w:r>
-        <w:t xml:space="preserve"> period.</w:t>
-      </w:r>
-      <w:r>
-        <w:t xml:space="preserve"> </w:t>
+        <w:t xml:space="preserve"> period. </w:t>
       </w:r>
       <w:r>
         <w:t xml:space="preserve">The Figure </w:t>
@@ -11793,10 +11678,7 @@
         <w:t xml:space="preserve"> tenor point</w:t>
       </w:r>
       <w:r>
-        <w:t xml:space="preserve"> </w:t>
-      </w:r>
-      <w:r>
-        <w:t>(%)</w:t>
+        <w:t xml:space="preserve"> (%)</w:t>
       </w:r>
     </w:p>
     <w:p>
@@ -11875,10 +11757,7 @@
         <w:t>curve after extrapolation of 40-year tenor</w:t>
       </w:r>
       <w:r>
-        <w:t xml:space="preserve"> </w:t>
-      </w:r>
-      <w:r>
-        <w:t>(%)</w:t>
+        <w:t xml:space="preserve"> (%)</w:t>
       </w:r>
     </w:p>
     <w:p>
@@ -13008,22 +12887,7 @@
         <w:jc w:val="center"/>
       </w:pPr>
       <w:r>
-        <w:t xml:space="preserve">Figure </w:t>
-      </w:r>
-      <w:r>
-        <w:t>9</w:t>
-      </w:r>
-      <w:r>
-        <w:t xml:space="preserve">: Z-Spreads (bps Y-Axis) plotted against various </w:t>
-      </w:r>
-      <w:r>
-        <w:t xml:space="preserve">bond static data </w:t>
-      </w:r>
-      <w:r>
-        <w:t>feature variables (Y-Axis)</w:t>
-      </w:r>
-      <w:r>
-        <w:t>.</w:t>
+        <w:t>Figure 9: Z-Spreads (bps Y-Axis) plotted against various bond static data feature variables (Y-Axis).</w:t>
       </w:r>
     </w:p>
     <w:p>
@@ -13658,16 +13522,7 @@
         <w:jc w:val="center"/>
       </w:pPr>
       <w:r>
-        <w:t xml:space="preserve">Figure </w:t>
-      </w:r>
-      <w:r>
-        <w:t>10</w:t>
-      </w:r>
-      <w:r>
-        <w:t xml:space="preserve">: Z-Spreads (bps Y-Axis) plotted against various </w:t>
-      </w:r>
-      <w:r>
-        <w:t>financial ratio</w:t>
+        <w:t>Figure 10: Z-Spreads (bps Y-Axis) plotted against various financial ratio</w:t>
       </w:r>
       <w:r>
         <w:t xml:space="preserve">s </w:t>
@@ -13995,16 +13850,7 @@
         <w:t xml:space="preserve"> </w:t>
       </w:r>
       <w:r>
-        <w:t xml:space="preserve">Training set </w:t>
-      </w:r>
-      <w:r>
-        <w:t>and v</w:t>
-      </w:r>
-      <w:r>
-        <w:t>alidation set</w:t>
-      </w:r>
-      <w:r>
-        <w:t xml:space="preserve"> accuracy measured as mean absolute error (right)</w:t>
+        <w:t>Training set and validation set accuracy measured as mean absolute error (right)</w:t>
       </w:r>
     </w:p>
     <w:p>
@@ -14093,16 +13939,7 @@
         <w:jc w:val="center"/>
       </w:pPr>
       <w:r>
-        <w:t>Figure 1</w:t>
-      </w:r>
-      <w:r>
-        <w:t>2</w:t>
-      </w:r>
-      <w:r>
-        <w:t>:</w:t>
-      </w:r>
-      <w:r>
-        <w:t xml:space="preserve"> Training set and validation set accuracy measured as mean absolute error (y-axis) achieved with each additional regression tree added to model (x-axis)</w:t>
+        <w:t>Figure 12: Training set and validation set accuracy measured as mean absolute error (y-axis) achieved with each additional regression tree added to model (x-axis)</w:t>
       </w:r>
     </w:p>
     <w:p>
@@ -14399,16 +14236,7 @@
         <w:jc w:val="center"/>
       </w:pPr>
       <w:r>
-        <w:t>Figure 1</w:t>
-      </w:r>
-      <w:r>
-        <w:t>3</w:t>
-      </w:r>
-      <w:r>
-        <w:t xml:space="preserve">: </w:t>
-      </w:r>
-      <w:r>
-        <w:t xml:space="preserve">Left: Neural Network </w:t>
+        <w:t xml:space="preserve">Figure 13: Left: Neural Network </w:t>
       </w:r>
       <w:r>
         <w:t>p</w:t>
@@ -14459,25 +14287,7 @@
     <w:p/>
     <w:p>
       <w:r>
-        <w:t xml:space="preserve">The mean absolute error across all estimates on the test data using the </w:t>
-      </w:r>
-      <w:r>
-        <w:t xml:space="preserve">Gradient Boosted Regression tree </w:t>
-      </w:r>
-      <w:r>
-        <w:t xml:space="preserve">model was </w:t>
-      </w:r>
-      <w:r>
-        <w:t>8.38</w:t>
-      </w:r>
-      <w:r>
-        <w:t xml:space="preserve"> bps. The standard deviation of the mean absolute error was 14.01</w:t>
-      </w:r>
-      <w:r>
-        <w:t xml:space="preserve"> bps</w:t>
-      </w:r>
-      <w:r>
-        <w:t>. The adjusted R</w:t>
+        <w:t>The mean absolute error across all estimates on the test data using the Gradient Boosted Regression tree model was 8.38 bps. The standard deviation of the mean absolute error was 14.01 bps. The adjusted R</w:t>
       </w:r>
       <w:r>
         <w:rPr>
@@ -14489,55 +14299,22 @@
         <w:t xml:space="preserve"> </w:t>
       </w:r>
       <w:r>
-        <w:t>value calculated was 0.</w:t>
-      </w:r>
-      <w:r>
-        <w:t>95</w:t>
-      </w:r>
-      <w:r>
-        <w:t xml:space="preserve"> indicating very strong predictive power</w:t>
-      </w:r>
-      <w:r>
-        <w:t xml:space="preserve"> of the model</w:t>
+        <w:t xml:space="preserve">value calculated was 0.95 indicating very strong predictive power of the model. Similar to the </w:t>
+      </w:r>
+      <w:proofErr w:type="gramStart"/>
+      <w:r>
+        <w:t>above,  the</w:t>
+      </w:r>
+      <w:proofErr w:type="gramEnd"/>
+      <w:r>
+        <w:t xml:space="preserve"> distribution of model estimates versus actual values is depicted in Figure 13 below (Left). The tight clustering across the vertical line gives shows how capable the model is at estimating credit </w:t>
+      </w:r>
+      <w:r>
+        <w:t>spreads</w:t>
       </w:r>
       <w:r>
         <w:t>.</w:t>
       </w:r>
-      <w:r>
-        <w:t xml:space="preserve"> Similar to the </w:t>
-      </w:r>
-      <w:proofErr w:type="gramStart"/>
-      <w:r>
-        <w:t xml:space="preserve">above, </w:t>
-      </w:r>
-      <w:r>
-        <w:t xml:space="preserve"> </w:t>
-      </w:r>
-      <w:r>
-        <w:t>t</w:t>
-      </w:r>
-      <w:r>
-        <w:t>he</w:t>
-      </w:r>
-      <w:proofErr w:type="gramEnd"/>
-      <w:r>
-        <w:t xml:space="preserve"> distribution of model estimates versus actual values is depicted in Figure 13 below (Left). The</w:t>
-      </w:r>
-      <w:r>
-        <w:t xml:space="preserve"> tight</w:t>
-      </w:r>
-      <w:r>
-        <w:t xml:space="preserve"> clustering across the vertical line gives </w:t>
-      </w:r>
-      <w:r>
-        <w:t xml:space="preserve">shows how capable the model is at estimating credit </w:t>
-      </w:r>
-      <w:r>
-        <w:t>spreads</w:t>
-      </w:r>
-      <w:r>
-        <w:t>.</w:t>
-      </w:r>
     </w:p>
     <w:p>
       <w:r>
@@ -14550,10 +14327,7 @@
         <w:t xml:space="preserve"> clearly has strong predictive capability in estimating the credit spreads </w:t>
       </w:r>
       <w:r>
-        <w:t xml:space="preserve">and significantly </w:t>
-      </w:r>
-      <w:r>
-        <w:t>outperforms the neural network model.</w:t>
+        <w:t>and significantly outperforms the neural network model.</w:t>
       </w:r>
     </w:p>
     <w:p/>
@@ -14670,37 +14444,7 @@
         <w:jc w:val="center"/>
       </w:pPr>
       <w:r>
-        <w:t>Figure 1</w:t>
-      </w:r>
-      <w:r>
-        <w:t>4</w:t>
-      </w:r>
-      <w:r>
-        <w:t xml:space="preserve">: Left: </w:t>
-      </w:r>
-      <w:r>
-        <w:t>boosted regression tree p</w:t>
-      </w:r>
-      <w:r>
-        <w:t xml:space="preserve">redicted Z-Spread (y-axis) plotted against actual z-spread in testing data (x-axis). Right: The distribution or frequency of </w:t>
-      </w:r>
-      <w:r>
-        <w:t>b</w:t>
-      </w:r>
-      <w:r>
-        <w:t xml:space="preserve">oosted </w:t>
-      </w:r>
-      <w:r>
-        <w:t>r</w:t>
-      </w:r>
-      <w:r>
-        <w:t xml:space="preserve">egression </w:t>
-      </w:r>
-      <w:r>
-        <w:t>t</w:t>
-      </w:r>
-      <w:r>
-        <w:t xml:space="preserve">ree predicted z-spreads (x-axis). </w:t>
+        <w:t xml:space="preserve">Figure 14: Left: boosted regression tree predicted Z-Spread (y-axis) plotted against actual z-spread in testing data (x-axis). Right: The distribution or frequency of boosted regression tree predicted z-spreads (x-axis). </w:t>
       </w:r>
     </w:p>
     <w:p>
@@ -14907,10 +14651,7 @@
         <w:t xml:space="preserve">a particular feature in the model. The list is presented from highest to lowest. </w:t>
       </w:r>
       <w:r>
-        <w:t>A higher number suggests a feature provides greater predictive power relative to a lower number.</w:t>
-      </w:r>
-      <w:r>
-        <w:t xml:space="preserve"> </w:t>
+        <w:t xml:space="preserve">A higher number suggests a feature provides greater predictive power relative to a lower number. </w:t>
       </w:r>
       <w:r>
         <w:t>Interestingly, the weights are quite difference from the importance presented above.</w:t>
@@ -15764,23 +15505,7 @@
                 <w:color w:val="305496"/>
                 <w:lang w:eastAsia="en-GB"/>
               </w:rPr>
-              <w:t>0.</w:t>
-            </w:r>
-            <w:r>
-              <w:rPr>
-                <w:rFonts w:ascii="Calibri" w:eastAsia="Times New Roman" w:hAnsi="Calibri" w:cs="Calibri"/>
-                <w:color w:val="305496"/>
-                <w:lang w:eastAsia="en-GB"/>
-              </w:rPr>
-              <w:t>044</w:t>
-            </w:r>
-            <w:r>
-              <w:rPr>
-                <w:rFonts w:ascii="Calibri" w:eastAsia="Times New Roman" w:hAnsi="Calibri" w:cs="Calibri"/>
-                <w:color w:val="305496"/>
-                <w:lang w:eastAsia="en-GB"/>
-              </w:rPr>
-              <w:t>5</w:t>
+              <w:t>0.0445</w:t>
             </w:r>
           </w:p>
         </w:tc>
@@ -17692,47 +17417,7 @@
                 <w:szCs w:val="18"/>
                 <w:lang w:eastAsia="en-GB"/>
               </w:rPr>
-              <w:t>1</w:t>
-            </w:r>
-            <w:r>
-              <w:rPr>
-                <w:rFonts w:ascii="Calibri" w:eastAsia="Times New Roman" w:hAnsi="Calibri" w:cs="Calibri"/>
-                <w:color w:val="000000"/>
-                <w:sz w:val="18"/>
-                <w:szCs w:val="18"/>
-                <w:lang w:eastAsia="en-GB"/>
-              </w:rPr>
-              <w:t>0</w:t>
-            </w:r>
-            <w:r>
-              <w:rPr>
-                <w:rFonts w:ascii="Calibri" w:eastAsia="Times New Roman" w:hAnsi="Calibri" w:cs="Calibri"/>
-                <w:color w:val="000000"/>
-                <w:sz w:val="18"/>
-                <w:szCs w:val="18"/>
-                <w:lang w:eastAsia="en-GB"/>
-              </w:rPr>
-              <w:t>-</w:t>
-            </w:r>
-            <w:r>
-              <w:rPr>
-                <w:rFonts w:ascii="Calibri" w:eastAsia="Times New Roman" w:hAnsi="Calibri" w:cs="Calibri"/>
-                <w:color w:val="000000"/>
-                <w:sz w:val="18"/>
-                <w:szCs w:val="18"/>
-                <w:lang w:eastAsia="en-GB"/>
-              </w:rPr>
-              <w:t>Y</w:t>
-            </w:r>
-            <w:r>
-              <w:rPr>
-                <w:rFonts w:ascii="Calibri" w:eastAsia="Times New Roman" w:hAnsi="Calibri" w:cs="Calibri"/>
-                <w:color w:val="000000"/>
-                <w:sz w:val="18"/>
-                <w:szCs w:val="18"/>
-                <w:lang w:eastAsia="en-GB"/>
-              </w:rPr>
-              <w:t>ear Benchmark Government Bond Yield</w:t>
+              <w:t>10-Year Benchmark Government Bond Yield</w:t>
             </w:r>
           </w:p>
         </w:tc>
@@ -19791,10 +19476,7 @@
         <w:t xml:space="preserve">Table 3: Analysis Actual versus Predicted values of Z-spread </w:t>
       </w:r>
       <w:r>
-        <w:t xml:space="preserve">based on a single set </w:t>
-      </w:r>
-      <w:r>
-        <w:t xml:space="preserve">of </w:t>
+        <w:t xml:space="preserve">based on a single set of </w:t>
       </w:r>
       <w:r>
         <w:t>estimators.</w:t>
@@ -19808,25 +19490,7 @@
     <w:p>
       <w:r>
         <w:lastRenderedPageBreak/>
-        <w:t xml:space="preserve">Comparing </w:t>
-      </w:r>
-      <w:r>
-        <w:t>Figure 1</w:t>
-      </w:r>
-      <w:r>
-        <w:t>7</w:t>
-      </w:r>
-      <w:r>
-        <w:t xml:space="preserve"> </w:t>
-      </w:r>
-      <w:r>
-        <w:t xml:space="preserve">and </w:t>
-      </w:r>
-      <w:r>
-        <w:t xml:space="preserve">Figure </w:t>
-      </w:r>
-      <w:r>
-        <w:t xml:space="preserve">18, we see that </w:t>
+        <w:t xml:space="preserve">Comparing Figure 17 and Figure 18, we see that </w:t>
       </w:r>
       <w:r>
         <w:t xml:space="preserve">negative working capital, low net margin, and lack of senior subordination were strong positive contributors to spread predictions in both models. Interestingly, the Current Ratio, with a value near 1, was the largest positive contributor to the Regression Tree model, whereas for the Neural Network model it was slightly negative. From the perspective of a credit analyst, current assets that only just cover current liabilities could be </w:t>
@@ -19959,25 +19623,7 @@
     </w:p>
     <w:p>
       <w:r>
-        <w:t>Figure 1</w:t>
-      </w:r>
-      <w:r>
-        <w:t>8</w:t>
-      </w:r>
-      <w:r>
-        <w:t>: Breakdown of which estimators from Table 3 had the largest contribution to the predicted Z-Spread value of 78.</w:t>
-      </w:r>
-      <w:r>
-        <w:t>98</w:t>
-      </w:r>
-      <w:r>
-        <w:t xml:space="preserve"> bps in the </w:t>
-      </w:r>
-      <w:r>
-        <w:t xml:space="preserve">Gradient Boosted Regression Tree </w:t>
-      </w:r>
-      <w:r>
-        <w:t>model</w:t>
+        <w:t>Figure 18: Breakdown of which estimators from Table 3 had the largest contribution to the predicted Z-Spread value of 78.98 bps in the Gradient Boosted Regression Tree model</w:t>
       </w:r>
       <w:r>
         <w:t>.</w:t>
@@ -19989,19 +19635,10 @@
         <w:t>P</w:t>
       </w:r>
       <w:r>
-        <w:t xml:space="preserve">roduced using the </w:t>
-      </w:r>
-      <w:r>
-        <w:t>Eli5</w:t>
-      </w:r>
-      <w:r>
-        <w:t xml:space="preserve"> Python Library</w:t>
-      </w:r>
-      <w:r>
-        <w:t xml:space="preserve"> and </w:t>
-      </w:r>
-      <w:r>
-        <w:t>captured from the Research Tool developed and outlined in Appendix I</w:t>
+        <w:t>roduced using the Eli5 Python Library</w:t>
+      </w:r>
+      <w:r>
+        <w:t xml:space="preserve"> and captured from the Research Tool developed and outlined in Appendix I</w:t>
       </w:r>
       <w:r>
         <w:t>)</w:t>
@@ -20377,27 +20014,7 @@
                 <w:szCs w:val="18"/>
                 <w:lang w:eastAsia="en-GB"/>
               </w:rPr>
-              <w:t>1</w:t>
-            </w:r>
-            <w:r>
-              <w:rPr>
-                <w:rFonts w:ascii="Calibri" w:eastAsia="Times New Roman" w:hAnsi="Calibri" w:cs="Calibri"/>
-                <w:color w:val="000000"/>
-                <w:sz w:val="18"/>
-                <w:szCs w:val="18"/>
-                <w:lang w:eastAsia="en-GB"/>
-              </w:rPr>
-              <w:t>0</w:t>
-            </w:r>
-            <w:r>
-              <w:rPr>
-                <w:rFonts w:ascii="Calibri" w:eastAsia="Times New Roman" w:hAnsi="Calibri" w:cs="Calibri"/>
-                <w:color w:val="000000"/>
-                <w:sz w:val="18"/>
-                <w:szCs w:val="18"/>
-                <w:lang w:eastAsia="en-GB"/>
-              </w:rPr>
-              <w:t>-Year Benchmark Government Bond Yield</w:t>
+              <w:t>10-Year Benchmark Government Bond Yield</w:t>
             </w:r>
           </w:p>
         </w:tc>
@@ -22426,13 +22043,7 @@
     <w:p/>
     <w:p>
       <w:r>
-        <w:t xml:space="preserve">Table </w:t>
-      </w:r>
-      <w:r>
-        <w:t>4</w:t>
-      </w:r>
-      <w:r>
-        <w:t xml:space="preserve">: Analysis Actual versus Predicted values of Z-spread based on a single set of </w:t>
+        <w:t xml:space="preserve">Table 4: Analysis Actual versus Predicted values of Z-spread based on a single set of </w:t>
       </w:r>
       <w:r>
         <w:t>estimators.</w:t>
@@ -22495,19 +22106,7 @@
     </w:p>
     <w:p>
       <w:r>
-        <w:t>Figure 1</w:t>
-      </w:r>
-      <w:r>
-        <w:t>9</w:t>
-      </w:r>
-      <w:r>
-        <w:t xml:space="preserve">: Breakdown of which estimators from Table </w:t>
-      </w:r>
-      <w:r>
-        <w:t>4</w:t>
-      </w:r>
-      <w:r>
-        <w:t xml:space="preserve"> had the largest contribution to the predicted Z-Spread value of </w:t>
+        <w:t xml:space="preserve">Figure 19: Breakdown of which estimators from Table 4 had the largest contribution to the predicted Z-Spread value of </w:t>
       </w:r>
       <w:r>
         <w:t>164</w:t>
@@ -22578,13 +22177,7 @@
     </w:p>
     <w:p>
       <w:r>
-        <w:t xml:space="preserve">Figure </w:t>
-      </w:r>
-      <w:r>
-        <w:t>20</w:t>
-      </w:r>
-      <w:r>
-        <w:t xml:space="preserve">: Breakdown of which estimators from Table 3 had the largest contribution to the predicted Z-Spread value of </w:t>
+        <w:t xml:space="preserve">Figure 20: Breakdown of which estimators from Table 3 had the largest contribution to the predicted Z-Spread value of </w:t>
       </w:r>
       <w:r>
         <w:t>1</w:t>
@@ -25024,13 +24617,7 @@
     <w:p>
       <w:r>
         <w:lastRenderedPageBreak/>
-        <w:t xml:space="preserve">Table </w:t>
-      </w:r>
-      <w:r>
-        <w:t>5</w:t>
-      </w:r>
-      <w:r>
-        <w:t>: Analysis Actual versus Predicted values of Z-spread based on a single set of estimators.</w:t>
+        <w:t>Table 5: Analysis Actual versus Predicted values of Z-spread based on a single set of estimators.</w:t>
       </w:r>
     </w:p>
     <w:p/>
@@ -25084,19 +24671,7 @@
     </w:p>
     <w:p>
       <w:r>
-        <w:t xml:space="preserve">Figure </w:t>
-      </w:r>
-      <w:r>
-        <w:t>20</w:t>
-      </w:r>
-      <w:r>
-        <w:t xml:space="preserve">: Breakdown of which estimators from Table </w:t>
-      </w:r>
-      <w:r>
-        <w:t>5</w:t>
-      </w:r>
-      <w:r>
-        <w:t xml:space="preserve"> had the largest contribution to the predicted Z-Spread value of </w:t>
+        <w:t xml:space="preserve">Figure 20: Breakdown of which estimators from Table 5 had the largest contribution to the predicted Z-Spread value of </w:t>
       </w:r>
       <w:r>
         <w:t>781.22</w:t>
@@ -25158,25 +24733,7 @@
     </w:p>
     <w:p>
       <w:r>
-        <w:t>Figure 2</w:t>
-      </w:r>
-      <w:r>
-        <w:t>1</w:t>
-      </w:r>
-      <w:r>
-        <w:t xml:space="preserve">: Breakdown of which estimators from Table </w:t>
-      </w:r>
-      <w:r>
-        <w:t>5</w:t>
-      </w:r>
-      <w:r>
-        <w:t xml:space="preserve"> had the largest contribution to the predicted Z-Spread value of </w:t>
-      </w:r>
-      <w:r>
-        <w:t>521.55</w:t>
-      </w:r>
-      <w:r>
-        <w:t xml:space="preserve"> bps in the Gradient Boosted Regression Tree model. (Produced using the Eli5 Python Library and captured from the Research Tool developed and outlined in Appendix I)</w:t>
+        <w:t>Figure 21: Breakdown of which estimators from Table 5 had the largest contribution to the predicted Z-Spread value of 521.55 bps in the Gradient Boosted Regression Tree model. (Produced using the Eli5 Python Library and captured from the Research Tool developed and outlined in Appendix I)</w:t>
       </w:r>
     </w:p>
     <w:p/>
@@ -27700,96 +27257,24 @@
         <w:jc w:val="center"/>
       </w:pPr>
       <w:r>
-        <w:t xml:space="preserve">Table </w:t>
-      </w:r>
-      <w:r>
-        <w:t>6</w:t>
-      </w:r>
-      <w:r>
-        <w:t>: Analysis Actual versus Predicted values of Z-spread based on a single set of estimators.</w:t>
+        <w:t>Table 6: Analysis Actual versus Predicted values of Z-spread based on a single set of estimators.</w:t>
       </w:r>
     </w:p>
     <w:p/>
     <w:p>
       <w:r>
-        <w:t>Referencing Figure 2</w:t>
-      </w:r>
-      <w:r>
-        <w:t>1</w:t>
-      </w:r>
-      <w:r>
-        <w:t xml:space="preserve"> and Figure 2</w:t>
-      </w:r>
-      <w:r>
-        <w:t>2</w:t>
-      </w:r>
-      <w:r>
-        <w:t xml:space="preserve">, we see the </w:t>
-      </w:r>
-      <w:r>
-        <w:t xml:space="preserve">interest coverage </w:t>
-      </w:r>
-      <w:r>
-        <w:t xml:space="preserve">ratio </w:t>
-      </w:r>
-      <w:r>
-        <w:t xml:space="preserve">at 35.55 </w:t>
-      </w:r>
-      <w:r>
-        <w:t xml:space="preserve">was </w:t>
+        <w:t xml:space="preserve">Referencing Figure 21 and Figure 22, we see the interest coverage ratio at 35.55 was </w:t>
       </w:r>
       <w:proofErr w:type="gramStart"/>
       <w:r>
-        <w:t xml:space="preserve">a </w:t>
-      </w:r>
-      <w:r>
-        <w:t>the</w:t>
+        <w:t>a the</w:t>
       </w:r>
       <w:proofErr w:type="gramEnd"/>
       <w:r>
-        <w:t xml:space="preserve"> largest negative </w:t>
-      </w:r>
-      <w:r>
-        <w:t xml:space="preserve">influencer in </w:t>
-      </w:r>
-      <w:r>
-        <w:t xml:space="preserve">both </w:t>
-      </w:r>
-      <w:r>
-        <w:t>the Regression Tree model (</w:t>
-      </w:r>
-      <w:r>
-        <w:t>-29.023</w:t>
-      </w:r>
-      <w:r>
-        <w:t xml:space="preserve"> bps)</w:t>
-      </w:r>
-      <w:r>
-        <w:t>,</w:t>
-      </w:r>
-      <w:r>
-        <w:t xml:space="preserve"> </w:t>
-      </w:r>
-      <w:r>
-        <w:t xml:space="preserve">and the Neural Network </w:t>
-      </w:r>
-      <w:r>
-        <w:t>(approximately -1</w:t>
-      </w:r>
-      <w:r>
-        <w:t>75</w:t>
-      </w:r>
-      <w:r>
-        <w:t xml:space="preserve">bps). </w:t>
-      </w:r>
-      <w:r>
-        <w:t xml:space="preserve">The Regression Tree model was positively influenced by market data factors such as government yields and breakeven inflation, whereas the </w:t>
-      </w:r>
-      <w:r>
-        <w:t>Neural Network</w:t>
-      </w:r>
-      <w:r>
-        <w:t xml:space="preserve"> was not. Both models were positively influenced by the senior subordination and the current ratio value of 1.28, which are both sensible interpretations of the data.</w:t>
+        <w:t xml:space="preserve"> largest negative influencer in both the Regression Tree model (-29.023 bps), and the Neural Network (approximately -175bps). </w:t>
+      </w:r>
+      <w:r>
+        <w:t>The Regression Tree model was positively influenced by market data factors such as government yields and breakeven inflation, whereas the Neural Network was not. Both models were positively influenced by the senior subordination and the current ratio value of 1.28, which are both sensible interpretations of the data.</w:t>
       </w:r>
     </w:p>
     <w:p>
@@ -27837,25 +27322,7 @@
     </w:p>
     <w:p>
       <w:r>
-        <w:t>Figure 2</w:t>
-      </w:r>
-      <w:r>
-        <w:t>1</w:t>
-      </w:r>
-      <w:r>
-        <w:t xml:space="preserve">: Breakdown of which estimators from Table </w:t>
-      </w:r>
-      <w:r>
-        <w:t>6</w:t>
-      </w:r>
-      <w:r>
-        <w:t xml:space="preserve"> had the largest contribution to the predicted Z-Spread value of </w:t>
-      </w:r>
-      <w:r>
-        <w:t>206.8</w:t>
-      </w:r>
-      <w:r>
-        <w:t xml:space="preserve"> bps in the Neural Network model. (Produced using the LIME Python Library and captured from the Research Tool developed and outlined in Appendix I)</w:t>
+        <w:t>Figure 21: Breakdown of which estimators from Table 6 had the largest contribution to the predicted Z-Spread value of 206.8 bps in the Neural Network model. (Produced using the LIME Python Library and captured from the Research Tool developed and outlined in Appendix I)</w:t>
       </w:r>
     </w:p>
     <w:p/>
@@ -27908,25 +27375,7 @@
     <w:p>
       <w:r>
         <w:lastRenderedPageBreak/>
-        <w:t>Figure 2</w:t>
-      </w:r>
-      <w:r>
-        <w:t>2</w:t>
-      </w:r>
-      <w:r>
-        <w:t xml:space="preserve">: Breakdown of which estimators from Table </w:t>
-      </w:r>
-      <w:r>
-        <w:t>6</w:t>
-      </w:r>
-      <w:r>
-        <w:t xml:space="preserve"> had the largest contribution to the predicted Z-Spread value of </w:t>
-      </w:r>
-      <w:r>
-        <w:t>156.1</w:t>
-      </w:r>
-      <w:r>
-        <w:t xml:space="preserve"> bps in the Gradient Boosted Regression Tree model. (Produced using the Eli5 Python Library and captured from the Research Tool developed and outlined in Appendix I)</w:t>
+        <w:t>Figure 22: Breakdown of which estimators from Table 6 had the largest contribution to the predicted Z-Spread value of 156.1 bps in the Gradient Boosted Regression Tree model. (Produced using the Eli5 Python Library and captured from the Research Tool developed and outlined in Appendix I)</w:t>
       </w:r>
     </w:p>
     <w:p>
@@ -27966,16 +27415,7 @@
     <w:p/>
     <w:p>
       <w:r>
-        <w:t>We set out to assess whether machine learning algorithms can estimate credit risk premiums when trained on market data, financial ratios, and other traditional credit analysis data</w:t>
-      </w:r>
-      <w:r>
-        <w:t xml:space="preserve">. </w:t>
-      </w:r>
-      <w:r>
-        <w:t>We constructed a relatively small set of data consisting of 17,736 rows of training data and 4,434 rows of testing data</w:t>
-      </w:r>
-      <w:r>
-        <w:t xml:space="preserve">, composed </w:t>
+        <w:t xml:space="preserve">We set out to assess whether machine learning algorithms can estimate credit risk premiums when trained on market data, financial ratios, and other traditional credit analysis data. We constructed a relatively small set of data consisting of 17,736 rows of training data and 4,434 rows of testing data, composed </w:t>
       </w:r>
       <w:r>
         <w:t xml:space="preserve">of 22 </w:t>
@@ -27987,10 +27427,7 @@
         <w:t xml:space="preserve">selected from financial ratios, stock market data, economic data, and bond idiosyncratic data. </w:t>
       </w:r>
       <w:r>
-        <w:t>We found that both models have impressive predictive</w:t>
-      </w:r>
-      <w:r>
-        <w:t xml:space="preserve"> capability, however the </w:t>
+        <w:t xml:space="preserve">We found that both models have impressive predictive capability, however the </w:t>
       </w:r>
       <w:r>
         <w:t>Gradient Boosted Regression Tree model outperformed the Neural Network quite significantly as measured by adjusted R</w:t>

</xml_diff>